<commit_message>
Bisanz & LeFevre in intro and discussion
</commit_message>
<xml_diff>
--- a/revision/revision_response.docx
+++ b/revision/revision_response.docx
@@ -574,23 +574,7 @@
           <w:sz w:val="24"/>
           <w:szCs w:val="24"/>
         </w:rPr>
-        <w:t xml:space="preserve">These were helpful resources, we have added some reference to this literature </w:t>
-      </w:r>
-      <w:r>
-        <w:rPr>
-          <w:color w:val="0000FF"/>
-          <w:sz w:val="24"/>
-          <w:szCs w:val="24"/>
-        </w:rPr>
-        <w:t>both in the introduction and in the Relationships Among Mathematical Concepts section</w:t>
-      </w:r>
-      <w:r>
-        <w:rPr>
-          <w:color w:val="0000FF"/>
-          <w:sz w:val="24"/>
-          <w:szCs w:val="24"/>
-        </w:rPr>
-        <w:t xml:space="preserve">, and increased our discussion of the importance of relationships between concepts to understanding. </w:t>
+        <w:t xml:space="preserve">These were helpful resources, we have added some reference to this literature both in the introduction and in the Relationships Among Mathematical Concepts section, and increased our discussion of the importance of relationships between concepts to understanding. </w:t>
       </w:r>
     </w:p>
     <w:p>
@@ -704,20 +688,23 @@
         <w:pStyle w:val="Normal"/>
         <w:widowControl/>
         <w:ind w:left="0" w:right="0" w:hanging="0"/>
-        <w:rPr>
-          <w:rFonts w:ascii="Liberation Serif" w:hAnsi="Liberation Serif"/>
-          <w:color w:val="0000FF"/>
-          <w:sz w:val="24"/>
-          <w:szCs w:val="24"/>
-        </w:rPr>
-      </w:pPr>
-      <w:r>
-        <w:rPr>
-          <w:color w:val="0000FF"/>
-          <w:sz w:val="24"/>
-          <w:szCs w:val="24"/>
-        </w:rPr>
-        <w:t>We have added reference to this literature and some discussion to clarify our perspective on why these aspects are important. TODO: B&amp;L</w:t>
+        <w:rPr/>
+      </w:pPr>
+      <w:r>
+        <w:rPr>
+          <w:color w:val="0000FF"/>
+          <w:sz w:val="24"/>
+          <w:szCs w:val="24"/>
+        </w:rPr>
+        <w:t xml:space="preserve">We have added reference to this literature and some discussion to clarify our perspective on why these aspects are important, </w:t>
+      </w:r>
+      <w:r>
+        <w:rPr>
+          <w:color w:val="0000FF"/>
+          <w:sz w:val="24"/>
+          <w:szCs w:val="24"/>
+        </w:rPr>
+        <w:t>both in the section where we introduce these questions and in the discussion.</w:t>
       </w:r>
     </w:p>
     <w:p>
@@ -1171,12 +1158,7 @@
         <w:pStyle w:val="Normal"/>
         <w:widowControl/>
         <w:ind w:left="0" w:right="0" w:hanging="0"/>
-        <w:rPr>
-          <w:rFonts w:ascii="Liberation Serif" w:hAnsi="Liberation Serif"/>
-          <w:color w:val="0000FF"/>
-          <w:sz w:val="24"/>
-          <w:szCs w:val="24"/>
-        </w:rPr>
+        <w:rPr/>
       </w:pPr>
       <w:r>
         <w:rPr>
@@ -1186,39 +1168,53 @@
         </w:rPr>
         <w:t>TODO</w:t>
       </w:r>
-    </w:p>
-    <w:p>
-      <w:pPr>
-        <w:pStyle w:val="Normal"/>
-        <w:widowControl/>
-        <w:ind w:left="0" w:right="0" w:hanging="0"/>
-        <w:rPr>
-          <w:rFonts w:ascii="Liberation Serif" w:hAnsi="Liberation Serif"/>
-          <w:color w:val="0000FF"/>
-          <w:sz w:val="24"/>
-          <w:szCs w:val="24"/>
-        </w:rPr>
-      </w:pPr>
-      <w:r>
-        <w:rPr>
-          <w:color w:val="0000FF"/>
-          <w:sz w:val="24"/>
-          <w:szCs w:val="24"/>
-        </w:rPr>
-        <w:t xml:space="preserve">-Added Concrete vs. Abstract section to the discussion where we connect back to Belenky &amp; Schalk (2014) and highlight the importance of our contribution. </w:t>
-      </w:r>
-    </w:p>
-    <w:p>
-      <w:pPr>
-        <w:pStyle w:val="Normal"/>
-        <w:widowControl/>
-        <w:ind w:left="0" w:right="0" w:hanging="0"/>
-        <w:rPr>
-          <w:rFonts w:ascii="Liberation Serif" w:hAnsi="Liberation Serif"/>
-          <w:color w:val="0000FF"/>
-          <w:sz w:val="24"/>
-          <w:szCs w:val="24"/>
-        </w:rPr>
+      <w:r>
+        <w:rPr>
+          <w:color w:val="0000FF"/>
+          <w:sz w:val="24"/>
+          <w:szCs w:val="24"/>
+        </w:rPr>
+        <w:t>?</w:t>
+      </w:r>
+    </w:p>
+    <w:p>
+      <w:pPr>
+        <w:pStyle w:val="Normal"/>
+        <w:widowControl/>
+        <w:ind w:left="0" w:right="0" w:hanging="0"/>
+        <w:rPr/>
+      </w:pPr>
+      <w:r>
+        <w:rPr>
+          <w:color w:val="0000FF"/>
+          <w:sz w:val="24"/>
+          <w:szCs w:val="24"/>
+        </w:rPr>
+        <w:t xml:space="preserve">-Added Concrete vs. Abstract section to the discussion where we connect back to Belenky &amp; Schalk (2014) </w:t>
+      </w:r>
+      <w:r>
+        <w:rPr>
+          <w:color w:val="0000FF"/>
+          <w:sz w:val="24"/>
+          <w:szCs w:val="24"/>
+        </w:rPr>
+        <w:t>and the concreteness fading literature,</w:t>
+      </w:r>
+      <w:r>
+        <w:rPr>
+          <w:color w:val="0000FF"/>
+          <w:sz w:val="24"/>
+          <w:szCs w:val="24"/>
+        </w:rPr>
+        <w:t xml:space="preserve"> and highlight the importance of our contribution. </w:t>
+      </w:r>
+    </w:p>
+    <w:p>
+      <w:pPr>
+        <w:pStyle w:val="Normal"/>
+        <w:widowControl/>
+        <w:ind w:left="0" w:right="0" w:hanging="0"/>
+        <w:rPr/>
       </w:pPr>
       <w:r>
         <w:rPr>
@@ -1234,6 +1230,30 @@
         <w:pStyle w:val="Normal"/>
         <w:widowControl/>
         <w:ind w:left="0" w:right="0" w:hanging="0"/>
+        <w:rPr/>
+      </w:pPr>
+      <w:r>
+        <w:rPr>
+          <w:color w:val="0000FF"/>
+          <w:sz w:val="24"/>
+          <w:szCs w:val="24"/>
+        </w:rPr>
+        <w:t>-</w:t>
+      </w:r>
+      <w:r>
+        <w:rPr>
+          <w:color w:val="0000FF"/>
+          <w:sz w:val="24"/>
+          <w:szCs w:val="24"/>
+        </w:rPr>
+        <w:t>added reference to complexity of understanding literature in Polygon vs. Modular Presentations section</w:t>
+      </w:r>
+    </w:p>
+    <w:p>
+      <w:pPr>
+        <w:pStyle w:val="Normal"/>
+        <w:widowControl/>
+        <w:ind w:left="0" w:right="0" w:hanging="0"/>
         <w:rPr>
           <w:rFonts w:ascii="Liberation Serif" w:hAnsi="Liberation Serif"/>
           <w:color w:val="0000FF"/>
@@ -2395,15 +2415,7 @@
           <w:sz w:val="24"/>
           <w:szCs w:val="24"/>
         </w:rPr>
-        <w:t>TODO</w:t>
-      </w:r>
-      <w:r>
-        <w:rPr>
-          <w:color w:val="0000FF"/>
-          <w:sz w:val="24"/>
-          <w:szCs w:val="24"/>
-        </w:rPr>
-        <w:t>?</w:t>
+        <w:t>TODO?</w:t>
       </w:r>
     </w:p>
     <w:p>
@@ -2861,7 +2873,7 @@
     <w:qFormat/>
     <w:pPr>
       <w:widowControl/>
-      <w:overflowPunct w:val="true"/>
+      <w:overflowPunct w:val="false"/>
       <w:bidi w:val="0"/>
       <w:jc w:val="left"/>
     </w:pPr>
@@ -2943,6 +2955,69 @@
       <w:color w:val="0000FF"/>
     </w:rPr>
   </w:style>
+  <w:style w:type="character" w:styleId="ListLabel10">
+    <w:name w:val="ListLabel 10"/>
+    <w:qFormat/>
+    <w:rPr>
+      <w:color w:val="0000FF"/>
+    </w:rPr>
+  </w:style>
+  <w:style w:type="character" w:styleId="ListLabel11">
+    <w:name w:val="ListLabel 11"/>
+    <w:qFormat/>
+    <w:rPr>
+      <w:color w:val="0000FF"/>
+    </w:rPr>
+  </w:style>
+  <w:style w:type="character" w:styleId="ListLabel12">
+    <w:name w:val="ListLabel 12"/>
+    <w:qFormat/>
+    <w:rPr>
+      <w:color w:val="0000FF"/>
+    </w:rPr>
+  </w:style>
+  <w:style w:type="character" w:styleId="ListLabel13">
+    <w:name w:val="ListLabel 13"/>
+    <w:qFormat/>
+    <w:rPr>
+      <w:color w:val="0000FF"/>
+    </w:rPr>
+  </w:style>
+  <w:style w:type="character" w:styleId="ListLabel14">
+    <w:name w:val="ListLabel 14"/>
+    <w:qFormat/>
+    <w:rPr>
+      <w:color w:val="0000FF"/>
+    </w:rPr>
+  </w:style>
+  <w:style w:type="character" w:styleId="ListLabel15">
+    <w:name w:val="ListLabel 15"/>
+    <w:qFormat/>
+    <w:rPr>
+      <w:color w:val="0000FF"/>
+    </w:rPr>
+  </w:style>
+  <w:style w:type="character" w:styleId="ListLabel16">
+    <w:name w:val="ListLabel 16"/>
+    <w:qFormat/>
+    <w:rPr>
+      <w:color w:val="0000FF"/>
+    </w:rPr>
+  </w:style>
+  <w:style w:type="character" w:styleId="ListLabel17">
+    <w:name w:val="ListLabel 17"/>
+    <w:qFormat/>
+    <w:rPr>
+      <w:color w:val="0000FF"/>
+    </w:rPr>
+  </w:style>
+  <w:style w:type="character" w:styleId="ListLabel18">
+    <w:name w:val="ListLabel 18"/>
+    <w:qFormat/>
+    <w:rPr>
+      <w:color w:val="0000FF"/>
+    </w:rPr>
+  </w:style>
   <w:style w:type="paragraph" w:styleId="Heading">
     <w:name w:val="Heading"/>
     <w:basedOn w:val="Normal"/>

</xml_diff>

<commit_message>
Understanding & Formalization edits
</commit_message>
<xml_diff>
--- a/revision/revision_response.docx
+++ b/revision/revision_response.docx
@@ -576,6 +576,14 @@
         </w:rPr>
         <w:t xml:space="preserve">These were helpful resources, we have added some reference to this literature both in the introduction and in the Relationships Among Mathematical Concepts section, and increased our discussion of the importance of relationships between concepts to understanding. </w:t>
       </w:r>
+      <w:r>
+        <w:rPr>
+          <w:color w:val="0000FF"/>
+          <w:sz w:val="24"/>
+          <w:szCs w:val="24"/>
+        </w:rPr>
+        <w:t>We think this nicely integrates with the results of Hazzan (1999) and DeBock et al. (2011) to provide a more obvious motivation for our study.</w:t>
+      </w:r>
     </w:p>
     <w:p>
       <w:pPr>
@@ -696,15 +704,15 @@
           <w:sz w:val="24"/>
           <w:szCs w:val="24"/>
         </w:rPr>
-        <w:t xml:space="preserve">We have added reference to this literature and some discussion to clarify our perspective on why these aspects are important, </w:t>
-      </w:r>
-      <w:r>
-        <w:rPr>
-          <w:color w:val="0000FF"/>
-          <w:sz w:val="24"/>
-          <w:szCs w:val="24"/>
-        </w:rPr>
-        <w:t>both in the section where we introduce these questions and in the discussion.</w:t>
+        <w:t xml:space="preserve">We have added reference to this literature and some discussion to clarify our perspective on why these aspects are important, both in the section where we introduce these questions and in the discussion. </w:t>
+      </w:r>
+      <w:r>
+        <w:rPr>
+          <w:color w:val="0000FF"/>
+          <w:sz w:val="24"/>
+          <w:szCs w:val="24"/>
+        </w:rPr>
+        <w:t>Specifically, we highlight the complexity of the word “understanding” and the fact that examining “understanding” in different ways may lead to different conclusions, as highlighted by both Greeno &amp; Riley, and Bisanz &amp; LeFevre. We use this to highlight the limitations of previous work which has evaluated only a limited type of understanding.</w:t>
       </w:r>
     </w:p>
     <w:p>
@@ -1006,24 +1014,122 @@
         <w:pStyle w:val="Normal"/>
         <w:widowControl/>
         <w:ind w:left="0" w:right="0" w:hanging="0"/>
-        <w:rPr>
-          <w:rFonts w:ascii="Liberation Serif" w:hAnsi="Liberation Serif"/>
-          <w:sz w:val="24"/>
-          <w:szCs w:val="24"/>
-        </w:rPr>
-      </w:pPr>
-      <w:r>
-        <w:rPr>
-          <w:b w:val="false"/>
-          <w:i w:val="false"/>
-          <w:caps w:val="false"/>
-          <w:smallCaps w:val="false"/>
-          <w:color w:val="0000FF"/>
-          <w:spacing w:val="0"/>
-          <w:sz w:val="24"/>
-          <w:szCs w:val="24"/>
-        </w:rPr>
-        <w:t>We have added a reference to an article which gives an overview of naïve Bayes and describes when it might be useful.</w:t>
+        <w:rPr/>
+      </w:pPr>
+      <w:r>
+        <w:rPr>
+          <w:b w:val="false"/>
+          <w:i w:val="false"/>
+          <w:caps w:val="false"/>
+          <w:smallCaps w:val="false"/>
+          <w:color w:val="0000FF"/>
+          <w:spacing w:val="0"/>
+          <w:sz w:val="24"/>
+          <w:szCs w:val="24"/>
+        </w:rPr>
+        <w:t>-We have added a reference to an article which gives an overview of naïve Bayes and describes when it might be useful.</w:t>
+      </w:r>
+    </w:p>
+    <w:p>
+      <w:pPr>
+        <w:pStyle w:val="Normal"/>
+        <w:widowControl/>
+        <w:ind w:left="0" w:right="0" w:hanging="0"/>
+        <w:rPr/>
+      </w:pPr>
+      <w:r>
+        <w:rPr>
+          <w:b w:val="false"/>
+          <w:i w:val="false"/>
+          <w:caps w:val="false"/>
+          <w:smallCaps w:val="false"/>
+          <w:color w:val="0000FF"/>
+          <w:spacing w:val="0"/>
+          <w:sz w:val="24"/>
+          <w:szCs w:val="24"/>
+        </w:rPr>
+        <w:t>-</w:t>
+      </w:r>
+      <w:r>
+        <w:rPr>
+          <w:b w:val="false"/>
+          <w:i w:val="false"/>
+          <w:caps w:val="false"/>
+          <w:smallCaps w:val="false"/>
+          <w:color w:val="0000FF"/>
+          <w:spacing w:val="0"/>
+          <w:sz w:val="24"/>
+          <w:szCs w:val="24"/>
+        </w:rPr>
+        <w:t>We have added a reference to an article about hierarchical modeling and when it is useful in the hierarchical modeling section.</w:t>
+      </w:r>
+    </w:p>
+    <w:p>
+      <w:pPr>
+        <w:pStyle w:val="Normal"/>
+        <w:widowControl/>
+        <w:ind w:left="0" w:right="0" w:hanging="0"/>
+        <w:rPr/>
+      </w:pPr>
+      <w:r>
+        <w:rPr>
+          <w:b w:val="false"/>
+          <w:i w:val="false"/>
+          <w:caps w:val="false"/>
+          <w:smallCaps w:val="false"/>
+          <w:color w:val="0000FF"/>
+          <w:spacing w:val="0"/>
+          <w:sz w:val="24"/>
+          <w:szCs w:val="24"/>
+        </w:rPr>
+        <w:t xml:space="preserve">- </w:t>
+      </w:r>
+      <w:r>
+        <w:rPr>
+          <w:b w:val="false"/>
+          <w:i w:val="false"/>
+          <w:caps w:val="false"/>
+          <w:smallCaps w:val="false"/>
+          <w:color w:val="0000FF"/>
+          <w:spacing w:val="0"/>
+          <w:sz w:val="24"/>
+          <w:szCs w:val="24"/>
+        </w:rPr>
+        <w:t xml:space="preserve">Added references about bootstrapping and bootstrapped logistic regression, </w:t>
+      </w:r>
+      <w:r>
+        <w:rPr>
+          <w:b w:val="false"/>
+          <w:i w:val="false"/>
+          <w:caps w:val="false"/>
+          <w:smallCaps w:val="false"/>
+          <w:color w:val="0000FF"/>
+          <w:spacing w:val="0"/>
+          <w:sz w:val="24"/>
+          <w:szCs w:val="24"/>
+        </w:rPr>
+        <w:t>and brief justification of our use of this approach.</w:t>
+      </w:r>
+    </w:p>
+    <w:p>
+      <w:pPr>
+        <w:pStyle w:val="Normal"/>
+        <w:widowControl/>
+        <w:ind w:left="0" w:right="0" w:hanging="0"/>
+        <w:rPr/>
+      </w:pPr>
+      <w:r>
+        <w:rPr>
+          <w:b w:val="false"/>
+          <w:i w:val="false"/>
+          <w:caps w:val="false"/>
+          <w:smallCaps w:val="false"/>
+          <w:color w:val="0000FF"/>
+          <w:spacing w:val="0"/>
+          <w:sz w:val="24"/>
+          <w:szCs w:val="24"/>
+        </w:rPr>
+        <w:t>- Added a reference on the Bayesian Information Criterion for model comparison.</w:t>
       </w:r>
       <w:r>
         <w:rPr>
@@ -1166,15 +1272,7 @@
           <w:sz w:val="24"/>
           <w:szCs w:val="24"/>
         </w:rPr>
-        <w:t>TODO</w:t>
-      </w:r>
-      <w:r>
-        <w:rPr>
-          <w:color w:val="0000FF"/>
-          <w:sz w:val="24"/>
-          <w:szCs w:val="24"/>
-        </w:rPr>
-        <w:t>?</w:t>
+        <w:t>TODO?</w:t>
       </w:r>
     </w:p>
     <w:p>
@@ -1190,23 +1288,7 @@
           <w:sz w:val="24"/>
           <w:szCs w:val="24"/>
         </w:rPr>
-        <w:t xml:space="preserve">-Added Concrete vs. Abstract section to the discussion where we connect back to Belenky &amp; Schalk (2014) </w:t>
-      </w:r>
-      <w:r>
-        <w:rPr>
-          <w:color w:val="0000FF"/>
-          <w:sz w:val="24"/>
-          <w:szCs w:val="24"/>
-        </w:rPr>
-        <w:t>and the concreteness fading literature,</w:t>
-      </w:r>
-      <w:r>
-        <w:rPr>
-          <w:color w:val="0000FF"/>
-          <w:sz w:val="24"/>
-          <w:szCs w:val="24"/>
-        </w:rPr>
-        <w:t xml:space="preserve"> and highlight the importance of our contribution. </w:t>
+        <w:t xml:space="preserve">-Added Concrete vs. Abstract section to the discussion where we connect back to Belenky &amp; Schalk (2014) and the concreteness fading literature, and highlight the importance of our contribution. </w:t>
       </w:r>
     </w:p>
     <w:p>
@@ -1238,15 +1320,7 @@
           <w:sz w:val="24"/>
           <w:szCs w:val="24"/>
         </w:rPr>
-        <w:t>-</w:t>
-      </w:r>
-      <w:r>
-        <w:rPr>
-          <w:color w:val="0000FF"/>
-          <w:sz w:val="24"/>
-          <w:szCs w:val="24"/>
-        </w:rPr>
-        <w:t>added reference to complexity of understanding literature in Polygon vs. Modular Presentations section</w:t>
+        <w:t>-added reference to complexity of understanding literature in Polygon vs. Modular Presentations section</w:t>
       </w:r>
     </w:p>
     <w:p>
@@ -1431,24 +1505,46 @@
         <w:pStyle w:val="Normal"/>
         <w:widowControl/>
         <w:ind w:left="0" w:right="0" w:hanging="0"/>
-        <w:rPr>
-          <w:rFonts w:ascii="Liberation Serif" w:hAnsi="Liberation Serif"/>
-          <w:sz w:val="24"/>
-          <w:szCs w:val="24"/>
-        </w:rPr>
-      </w:pPr>
-      <w:r>
-        <w:rPr>
-          <w:b w:val="false"/>
-          <w:i w:val="false"/>
-          <w:caps w:val="false"/>
-          <w:smallCaps w:val="false"/>
-          <w:color w:val="0000FF"/>
-          <w:spacing w:val="0"/>
-          <w:sz w:val="24"/>
-          <w:szCs w:val="24"/>
-        </w:rPr>
-        <w:t>We think this is an important point, which we tried to convey in our discussion section on formalization and generalization. We have expanded our comments on this (including references back to the literature on concept relations) in hopes of making this more clear.</w:t>
+        <w:rPr/>
+      </w:pPr>
+      <w:r>
+        <w:rPr>
+          <w:b w:val="false"/>
+          <w:i w:val="false"/>
+          <w:caps w:val="false"/>
+          <w:smallCaps w:val="false"/>
+          <w:color w:val="0000FF"/>
+          <w:spacing w:val="0"/>
+          <w:sz w:val="24"/>
+          <w:szCs w:val="24"/>
+        </w:rPr>
+        <w:t xml:space="preserve">We think this is an important point, which we tried to convey in our discussion section on formalization and generalization. We have expanded our comments on this (including references back to </w:t>
+      </w:r>
+      <w:r>
+        <w:rPr>
+          <w:b w:val="false"/>
+          <w:i w:val="false"/>
+          <w:caps w:val="false"/>
+          <w:smallCaps w:val="false"/>
+          <w:color w:val="0000FF"/>
+          <w:spacing w:val="0"/>
+          <w:sz w:val="24"/>
+          <w:szCs w:val="24"/>
+        </w:rPr>
+        <w:t>Richland (2012), Hazzan (1999), Greeno &amp; Riley (1987) and Burger &amp; Shaughnessy (1986)</w:t>
+      </w:r>
+      <w:r>
+        <w:rPr>
+          <w:b w:val="false"/>
+          <w:i w:val="false"/>
+          <w:caps w:val="false"/>
+          <w:smallCaps w:val="false"/>
+          <w:color w:val="0000FF"/>
+          <w:spacing w:val="0"/>
+          <w:sz w:val="24"/>
+          <w:szCs w:val="24"/>
+        </w:rPr>
+        <w:t>) in hopes of making this more clear.</w:t>
       </w:r>
       <w:r>
         <w:rPr>
@@ -2117,7 +2213,33 @@
           <w:sz w:val="24"/>
           <w:szCs w:val="24"/>
         </w:rPr>
-        <w:t>As above: We have removed the nonagon diagram, but left the n-gon diagram since it is substantially difficult. We have removed the forest plots from the results section, and will provide them in supplementary material instead. We have removed two of the which representation figures showing less interesting results, and removed the hierarchical model figure.</w:t>
+        <w:t>As above: We have removed the nonagon diagram, but left the n-gon diagram since it is substantially diff</w:t>
+      </w:r>
+      <w:r>
+        <w:rPr>
+          <w:b w:val="false"/>
+          <w:i w:val="false"/>
+          <w:caps w:val="false"/>
+          <w:smallCaps w:val="false"/>
+          <w:color w:val="0000FF"/>
+          <w:spacing w:val="0"/>
+          <w:sz w:val="24"/>
+          <w:szCs w:val="24"/>
+        </w:rPr>
+        <w:t>erent</w:t>
+      </w:r>
+      <w:r>
+        <w:rPr>
+          <w:b w:val="false"/>
+          <w:i w:val="false"/>
+          <w:caps w:val="false"/>
+          <w:smallCaps w:val="false"/>
+          <w:color w:val="0000FF"/>
+          <w:spacing w:val="0"/>
+          <w:sz w:val="24"/>
+          <w:szCs w:val="24"/>
+        </w:rPr>
+        <w:t>. We have removed the forest plots from the results section, and will provide them in supplementary material instead. We have removed two of the which representation figures showing less interesting results, and removed the hierarchical model figure.</w:t>
       </w:r>
       <w:r>
         <w:rPr>
@@ -2873,7 +2995,7 @@
     <w:qFormat/>
     <w:pPr>
       <w:widowControl/>
-      <w:overflowPunct w:val="false"/>
+      <w:overflowPunct w:val="true"/>
       <w:bidi w:val="0"/>
       <w:jc w:val="left"/>
     </w:pPr>
@@ -3013,6 +3135,69 @@
   </w:style>
   <w:style w:type="character" w:styleId="ListLabel18">
     <w:name w:val="ListLabel 18"/>
+    <w:qFormat/>
+    <w:rPr>
+      <w:color w:val="0000FF"/>
+    </w:rPr>
+  </w:style>
+  <w:style w:type="character" w:styleId="ListLabel19">
+    <w:name w:val="ListLabel 19"/>
+    <w:qFormat/>
+    <w:rPr>
+      <w:color w:val="0000FF"/>
+    </w:rPr>
+  </w:style>
+  <w:style w:type="character" w:styleId="ListLabel20">
+    <w:name w:val="ListLabel 20"/>
+    <w:qFormat/>
+    <w:rPr>
+      <w:color w:val="0000FF"/>
+    </w:rPr>
+  </w:style>
+  <w:style w:type="character" w:styleId="ListLabel21">
+    <w:name w:val="ListLabel 21"/>
+    <w:qFormat/>
+    <w:rPr>
+      <w:color w:val="0000FF"/>
+    </w:rPr>
+  </w:style>
+  <w:style w:type="character" w:styleId="ListLabel22">
+    <w:name w:val="ListLabel 22"/>
+    <w:qFormat/>
+    <w:rPr>
+      <w:color w:val="0000FF"/>
+    </w:rPr>
+  </w:style>
+  <w:style w:type="character" w:styleId="ListLabel23">
+    <w:name w:val="ListLabel 23"/>
+    <w:qFormat/>
+    <w:rPr>
+      <w:color w:val="0000FF"/>
+    </w:rPr>
+  </w:style>
+  <w:style w:type="character" w:styleId="ListLabel24">
+    <w:name w:val="ListLabel 24"/>
+    <w:qFormat/>
+    <w:rPr>
+      <w:color w:val="0000FF"/>
+    </w:rPr>
+  </w:style>
+  <w:style w:type="character" w:styleId="ListLabel25">
+    <w:name w:val="ListLabel 25"/>
+    <w:qFormat/>
+    <w:rPr>
+      <w:color w:val="0000FF"/>
+    </w:rPr>
+  </w:style>
+  <w:style w:type="character" w:styleId="ListLabel26">
+    <w:name w:val="ListLabel 26"/>
+    <w:qFormat/>
+    <w:rPr>
+      <w:color w:val="0000FF"/>
+    </w:rPr>
+  </w:style>
+  <w:style w:type="character" w:styleId="ListLabel27">
+    <w:name w:val="ListLabel 27"/>
     <w:qFormat/>
     <w:rPr>
       <w:color w:val="0000FF"/>

</xml_diff>

<commit_message>
Minor edits and listing completed responses to reviewer 2 properly
</commit_message>
<xml_diff>
--- a/revision/revision_response.docx
+++ b/revision/revision_response.docx
@@ -574,15 +574,7 @@
           <w:sz w:val="24"/>
           <w:szCs w:val="24"/>
         </w:rPr>
-        <w:t xml:space="preserve">These were helpful resources, we have added some reference to this literature both in the introduction and in the Relationships Among Mathematical Concepts section, and increased our discussion of the importance of relationships between concepts to understanding. </w:t>
-      </w:r>
-      <w:r>
-        <w:rPr>
-          <w:color w:val="0000FF"/>
-          <w:sz w:val="24"/>
-          <w:szCs w:val="24"/>
-        </w:rPr>
-        <w:t>We think this nicely integrates with the results of Hazzan (1999) and DeBock et al. (2011) to provide a more obvious motivation for our study.</w:t>
+        <w:t>These were helpful resources, we have added some reference to this literature both in the introduction and in the Relationships Among Mathematical Concepts section, and increased our discussion of the importance of relationships between concepts to understanding. We think this nicely integrates with the results of Hazzan (1999) and DeBock et al. (2011) to provide a more obvious motivation for our study.</w:t>
       </w:r>
     </w:p>
     <w:p>
@@ -704,15 +696,7 @@
           <w:sz w:val="24"/>
           <w:szCs w:val="24"/>
         </w:rPr>
-        <w:t xml:space="preserve">We have added reference to this literature and some discussion to clarify our perspective on why these aspects are important, both in the section where we introduce these questions and in the discussion. </w:t>
-      </w:r>
-      <w:r>
-        <w:rPr>
-          <w:color w:val="0000FF"/>
-          <w:sz w:val="24"/>
-          <w:szCs w:val="24"/>
-        </w:rPr>
-        <w:t>Specifically, we highlight the complexity of the word “understanding” and the fact that examining “understanding” in different ways may lead to different conclusions, as highlighted by both Greeno &amp; Riley, and Bisanz &amp; LeFevre. We use this to highlight the limitations of previous work which has evaluated only a limited type of understanding.</w:t>
+        <w:t>We have added reference to this literature and some discussion to clarify our perspective on why these aspects are important, both in the section where we introduce these questions and in the discussion. Specifically, we highlight the complexity of the word “understanding” and the fact that examining “understanding” in different ways may lead to different conclusions, as highlighted by both Greeno &amp; Riley, and Bisanz &amp; LeFevre. We use this to highlight the limitations of previous work which has evaluated only a limited type of understanding.</w:t>
       </w:r>
     </w:p>
     <w:p>
@@ -1048,20 +1032,7 @@
           <w:sz w:val="24"/>
           <w:szCs w:val="24"/>
         </w:rPr>
-        <w:t>-</w:t>
-      </w:r>
-      <w:r>
-        <w:rPr>
-          <w:b w:val="false"/>
-          <w:i w:val="false"/>
-          <w:caps w:val="false"/>
-          <w:smallCaps w:val="false"/>
-          <w:color w:val="0000FF"/>
-          <w:spacing w:val="0"/>
-          <w:sz w:val="24"/>
-          <w:szCs w:val="24"/>
-        </w:rPr>
-        <w:t>We have added a reference to an article about hierarchical modeling and when it is useful in the hierarchical modeling section.</w:t>
+        <w:t>-We have added a reference to an article about hierarchical modeling and when it is useful in the hierarchical modeling section.</w:t>
       </w:r>
     </w:p>
     <w:p>
@@ -1082,33 +1053,7 @@
           <w:sz w:val="24"/>
           <w:szCs w:val="24"/>
         </w:rPr>
-        <w:t xml:space="preserve">- </w:t>
-      </w:r>
-      <w:r>
-        <w:rPr>
-          <w:b w:val="false"/>
-          <w:i w:val="false"/>
-          <w:caps w:val="false"/>
-          <w:smallCaps w:val="false"/>
-          <w:color w:val="0000FF"/>
-          <w:spacing w:val="0"/>
-          <w:sz w:val="24"/>
-          <w:szCs w:val="24"/>
-        </w:rPr>
-        <w:t xml:space="preserve">Added references about bootstrapping and bootstrapped logistic regression, </w:t>
-      </w:r>
-      <w:r>
-        <w:rPr>
-          <w:b w:val="false"/>
-          <w:i w:val="false"/>
-          <w:caps w:val="false"/>
-          <w:smallCaps w:val="false"/>
-          <w:color w:val="0000FF"/>
-          <w:spacing w:val="0"/>
-          <w:sz w:val="24"/>
-          <w:szCs w:val="24"/>
-        </w:rPr>
-        <w:t>and brief justification of our use of this approach.</w:t>
+        <w:t>- Added references about bootstrapping and bootstrapped logistic regression, and brief justification of our use of this approach.</w:t>
       </w:r>
     </w:p>
     <w:p>
@@ -1518,33 +1463,7 @@
           <w:sz w:val="24"/>
           <w:szCs w:val="24"/>
         </w:rPr>
-        <w:t xml:space="preserve">We think this is an important point, which we tried to convey in our discussion section on formalization and generalization. We have expanded our comments on this (including references back to </w:t>
-      </w:r>
-      <w:r>
-        <w:rPr>
-          <w:b w:val="false"/>
-          <w:i w:val="false"/>
-          <w:caps w:val="false"/>
-          <w:smallCaps w:val="false"/>
-          <w:color w:val="0000FF"/>
-          <w:spacing w:val="0"/>
-          <w:sz w:val="24"/>
-          <w:szCs w:val="24"/>
-        </w:rPr>
-        <w:t>Richland (2012), Hazzan (1999), Greeno &amp; Riley (1987) and Burger &amp; Shaughnessy (1986)</w:t>
-      </w:r>
-      <w:r>
-        <w:rPr>
-          <w:b w:val="false"/>
-          <w:i w:val="false"/>
-          <w:caps w:val="false"/>
-          <w:smallCaps w:val="false"/>
-          <w:color w:val="0000FF"/>
-          <w:spacing w:val="0"/>
-          <w:sz w:val="24"/>
-          <w:szCs w:val="24"/>
-        </w:rPr>
-        <w:t>) in hopes of making this more clear.</w:t>
+        <w:t>We think this is an important point, which we tried to convey in our discussion section on formalization and generalization. We have expanded our comments on this (including references back to Richland (2012), Hazzan (1999), Greeno &amp; Riley (1987) and Burger &amp; Shaughnessy (1986)) in hopes of making this more clear.</w:t>
       </w:r>
       <w:r>
         <w:rPr>
@@ -2121,12 +2040,104 @@
         </w:rPr>
         <w:t>TODO (but has been partly addressed above)</w:t>
       </w:r>
-      <w:r>
-        <w:rPr>
-          <w:sz w:val="24"/>
-          <w:szCs w:val="24"/>
-        </w:rPr>
-        <w:br/>
+    </w:p>
+    <w:p>
+      <w:pPr>
+        <w:pStyle w:val="Normal"/>
+        <w:widowControl/>
+        <w:ind w:left="0" w:right="0" w:hanging="0"/>
+        <w:rPr>
+          <w:b w:val="false"/>
+          <w:b w:val="false"/>
+          <w:i w:val="false"/>
+          <w:i w:val="false"/>
+          <w:caps w:val="false"/>
+          <w:smallCaps w:val="false"/>
+          <w:color w:val="0000FF"/>
+          <w:spacing w:val="0"/>
+          <w:sz w:val="24"/>
+          <w:szCs w:val="24"/>
+        </w:rPr>
+      </w:pPr>
+      <w:r>
+        <w:rPr/>
+      </w:r>
+    </w:p>
+    <w:p>
+      <w:pPr>
+        <w:pStyle w:val="Normal"/>
+        <w:widowControl/>
+        <w:ind w:left="0" w:right="0" w:hanging="0"/>
+        <w:rPr/>
+      </w:pPr>
+      <w:r>
+        <w:rPr>
+          <w:b w:val="false"/>
+          <w:i w:val="false"/>
+          <w:caps w:val="false"/>
+          <w:smallCaps w:val="false"/>
+          <w:color w:val="0000FF"/>
+          <w:spacing w:val="0"/>
+          <w:sz w:val="24"/>
+          <w:szCs w:val="24"/>
+        </w:rPr>
+        <w:t>-Added more literature on Abstract vs. Concrete, including Belenky &amp; Schalk’s review, some of the concreteness fading literatures (Goldstone &amp; Son, 2005; Fyfe et al., 2014).</w:t>
+      </w:r>
+    </w:p>
+    <w:p>
+      <w:pPr>
+        <w:pStyle w:val="Normal"/>
+        <w:widowControl/>
+        <w:ind w:left="0" w:right="0" w:hanging="0"/>
+        <w:rPr/>
+      </w:pPr>
+      <w:r>
+        <w:rPr>
+          <w:b w:val="false"/>
+          <w:i w:val="false"/>
+          <w:caps w:val="false"/>
+          <w:smallCaps w:val="false"/>
+          <w:color w:val="0000FF"/>
+          <w:spacing w:val="0"/>
+          <w:sz w:val="24"/>
+          <w:szCs w:val="24"/>
+        </w:rPr>
+        <w:t>-Added reference to Preparation for Future Learning (Bransford &amp; Schwartz, 1999) to provide context for and more clearly motivate the interest in learning later concepts.</w:t>
+      </w:r>
+    </w:p>
+    <w:p>
+      <w:pPr>
+        <w:pStyle w:val="Normal"/>
+        <w:widowControl/>
+        <w:ind w:left="0" w:right="0" w:hanging="0"/>
+        <w:rPr/>
+      </w:pPr>
+      <w:r>
+        <w:rPr>
+          <w:b w:val="false"/>
+          <w:i w:val="false"/>
+          <w:caps w:val="false"/>
+          <w:smallCaps w:val="false"/>
+          <w:color w:val="0000FF"/>
+          <w:spacing w:val="0"/>
+          <w:sz w:val="24"/>
+          <w:szCs w:val="24"/>
+        </w:rPr>
+        <w:t>-Added references to Ainsworth (2006) and Rau (2016) to better motivate the idea of multiple presentations being beneficial.</w:t>
+      </w:r>
+    </w:p>
+    <w:p>
+      <w:pPr>
+        <w:pStyle w:val="Normal"/>
+        <w:widowControl/>
+        <w:ind w:left="0" w:right="0" w:hanging="0"/>
+        <w:rPr/>
+      </w:pPr>
+      <w:r>
+        <w:rPr>
+          <w:sz w:val="24"/>
+          <w:szCs w:val="24"/>
+        </w:rPr>
         <w:br/>
       </w:r>
       <w:r>
@@ -2213,33 +2224,7 @@
           <w:sz w:val="24"/>
           <w:szCs w:val="24"/>
         </w:rPr>
-        <w:t>As above: We have removed the nonagon diagram, but left the n-gon diagram since it is substantially diff</w:t>
-      </w:r>
-      <w:r>
-        <w:rPr>
-          <w:b w:val="false"/>
-          <w:i w:val="false"/>
-          <w:caps w:val="false"/>
-          <w:smallCaps w:val="false"/>
-          <w:color w:val="0000FF"/>
-          <w:spacing w:val="0"/>
-          <w:sz w:val="24"/>
-          <w:szCs w:val="24"/>
-        </w:rPr>
-        <w:t>erent</w:t>
-      </w:r>
-      <w:r>
-        <w:rPr>
-          <w:b w:val="false"/>
-          <w:i w:val="false"/>
-          <w:caps w:val="false"/>
-          <w:smallCaps w:val="false"/>
-          <w:color w:val="0000FF"/>
-          <w:spacing w:val="0"/>
-          <w:sz w:val="24"/>
-          <w:szCs w:val="24"/>
-        </w:rPr>
-        <w:t>. We have removed the forest plots from the results section, and will provide them in supplementary material instead. We have removed two of the which representation figures showing less interesting results, and removed the hierarchical model figure.</w:t>
+        <w:t>As above: We have removed the nonagon diagram, but left the n-gon diagram since it is substantially different. We have removed the forest plots from the results section, and will provide them in supplementary material instead. We have removed two of the which representation figures showing less interesting results, and removed the hierarchical model figure.</w:t>
       </w:r>
       <w:r>
         <w:rPr>
@@ -2995,7 +2980,7 @@
     <w:qFormat/>
     <w:pPr>
       <w:widowControl/>
-      <w:overflowPunct w:val="true"/>
+      <w:overflowPunct w:val="false"/>
       <w:bidi w:val="0"/>
       <w:jc w:val="left"/>
     </w:pPr>
@@ -3198,6 +3183,69 @@
   </w:style>
   <w:style w:type="character" w:styleId="ListLabel27">
     <w:name w:val="ListLabel 27"/>
+    <w:qFormat/>
+    <w:rPr>
+      <w:color w:val="0000FF"/>
+    </w:rPr>
+  </w:style>
+  <w:style w:type="character" w:styleId="ListLabel28">
+    <w:name w:val="ListLabel 28"/>
+    <w:qFormat/>
+    <w:rPr>
+      <w:color w:val="0000FF"/>
+    </w:rPr>
+  </w:style>
+  <w:style w:type="character" w:styleId="ListLabel29">
+    <w:name w:val="ListLabel 29"/>
+    <w:qFormat/>
+    <w:rPr>
+      <w:color w:val="0000FF"/>
+    </w:rPr>
+  </w:style>
+  <w:style w:type="character" w:styleId="ListLabel30">
+    <w:name w:val="ListLabel 30"/>
+    <w:qFormat/>
+    <w:rPr>
+      <w:color w:val="0000FF"/>
+    </w:rPr>
+  </w:style>
+  <w:style w:type="character" w:styleId="ListLabel31">
+    <w:name w:val="ListLabel 31"/>
+    <w:qFormat/>
+    <w:rPr>
+      <w:color w:val="0000FF"/>
+    </w:rPr>
+  </w:style>
+  <w:style w:type="character" w:styleId="ListLabel32">
+    <w:name w:val="ListLabel 32"/>
+    <w:qFormat/>
+    <w:rPr>
+      <w:color w:val="0000FF"/>
+    </w:rPr>
+  </w:style>
+  <w:style w:type="character" w:styleId="ListLabel33">
+    <w:name w:val="ListLabel 33"/>
+    <w:qFormat/>
+    <w:rPr>
+      <w:color w:val="0000FF"/>
+    </w:rPr>
+  </w:style>
+  <w:style w:type="character" w:styleId="ListLabel34">
+    <w:name w:val="ListLabel 34"/>
+    <w:qFormat/>
+    <w:rPr>
+      <w:color w:val="0000FF"/>
+    </w:rPr>
+  </w:style>
+  <w:style w:type="character" w:styleId="ListLabel35">
+    <w:name w:val="ListLabel 35"/>
+    <w:qFormat/>
+    <w:rPr>
+      <w:color w:val="0000FF"/>
+    </w:rPr>
+  </w:style>
+  <w:style w:type="character" w:styleId="ListLabel36">
+    <w:name w:val="ListLabel 36"/>
     <w:qFormat/>
     <w:rPr>
       <w:color w:val="0000FF"/>

</xml_diff>

<commit_message>
Finishing up revision response TODOs
</commit_message>
<xml_diff>
--- a/revision/revision_response.docx
+++ b/revision/revision_response.docx
@@ -7,169 +7,161 @@
         <w:pStyle w:val="Normal"/>
         <w:widowControl/>
         <w:ind w:left="0" w:right="0" w:hanging="0"/>
+        <w:rPr/>
+      </w:pPr>
+      <w:r>
+        <w:rPr>
+          <w:b w:val="false"/>
+          <w:i w:val="false"/>
+          <w:caps w:val="false"/>
+          <w:smallCaps w:val="false"/>
+          <w:color w:val="222222"/>
+          <w:spacing w:val="0"/>
+          <w:sz w:val="24"/>
+          <w:szCs w:val="24"/>
+        </w:rPr>
+        <w:t>Reviewers' comments:</w:t>
+      </w:r>
+      <w:r>
+        <w:rPr>
+          <w:sz w:val="24"/>
+          <w:szCs w:val="24"/>
+        </w:rPr>
+        <w:br/>
+        <w:br/>
+      </w:r>
+      <w:r>
+        <w:rPr>
+          <w:b w:val="false"/>
+          <w:i w:val="false"/>
+          <w:caps w:val="false"/>
+          <w:smallCaps w:val="false"/>
+          <w:color w:val="222222"/>
+          <w:spacing w:val="0"/>
+          <w:sz w:val="24"/>
+          <w:szCs w:val="24"/>
+        </w:rPr>
+        <w:t>Reviewer #1:</w:t>
+      </w:r>
+      <w:r>
+        <w:rPr>
+          <w:sz w:val="24"/>
+          <w:szCs w:val="24"/>
+        </w:rPr>
+        <w:br/>
+      </w:r>
+      <w:r>
+        <w:rPr>
+          <w:b w:val="false"/>
+          <w:i w:val="false"/>
+          <w:caps w:val="false"/>
+          <w:smallCaps w:val="false"/>
+          <w:color w:val="222222"/>
+          <w:spacing w:val="0"/>
+          <w:sz w:val="24"/>
+          <w:szCs w:val="24"/>
+        </w:rPr>
+        <w:t>This study has carefully explored the effects of two types of presentations (concrete and abstract) on learning the targeted concepts (cyclic group) and related concepts (identity, inverse, generator). It also explored the effects of a hybrid presentation (containing both concrete and abstract) on learning. The overall experimental study design is rigorous. The materials seem to be well-written for subjects without prior knowledge of group theory, and the questions are well-targeted to answer the research questions. In addition, the authors have carefully analyzed and interpreted their data with thoughtful future research considerations. Therefore, I think this study may light on an important subject. Despite the strength of this paper, I do have a couple of concerns along with suggestions:</w:t>
+      </w:r>
+      <w:r>
+        <w:rPr>
+          <w:sz w:val="24"/>
+          <w:szCs w:val="24"/>
+        </w:rPr>
+        <w:br/>
+        <w:br/>
+      </w:r>
+      <w:r>
+        <w:rPr>
+          <w:b w:val="false"/>
+          <w:i w:val="false"/>
+          <w:caps w:val="false"/>
+          <w:smallCaps w:val="false"/>
+          <w:color w:val="222222"/>
+          <w:spacing w:val="0"/>
+          <w:sz w:val="24"/>
+          <w:szCs w:val="24"/>
+        </w:rPr>
+        <w:t>1. The authors use both the terms "presentation" and "representation" in the manuscript, but redominantly use the first one. However, I was confused by the word choice as I read through the literature because many prior studies used the word "representations," and the use of the two terms in the paper did not seem clear. Initially, in the Introduction section, I thought the authors used "pedagogical presentation" to refer broadly to classroom instruction. Later, I thought it referred to "classroom discourse" specifically (e.g. "students may have some preconceptions about the objects included in the presentation"). It wasn't until the later reading of the literature, I believe, that the authors actually talked about "representation." Why did the authors choose to use "presentation" rather than "representation?" Is there a specific technical difference between the two as they are used in this paper, and how does the use of "presentation" in this paper relate to its use in other studies? If the authors clarified the language use at the beginning of the paper, it would make it easier to read.</w:t>
+      </w:r>
+    </w:p>
+    <w:p>
+      <w:pPr>
+        <w:pStyle w:val="Normal"/>
+        <w:widowControl/>
+        <w:ind w:left="0" w:right="0" w:hanging="0"/>
         <w:rPr>
           <w:rFonts w:ascii="Liberation Serif" w:hAnsi="Liberation Serif"/>
-          <w:sz w:val="24"/>
-          <w:szCs w:val="24"/>
-        </w:rPr>
-      </w:pPr>
-      <w:r>
-        <w:rPr>
-          <w:b w:val="false"/>
-          <w:i w:val="false"/>
-          <w:caps w:val="false"/>
-          <w:smallCaps w:val="false"/>
-          <w:color w:val="222222"/>
-          <w:spacing w:val="0"/>
-          <w:sz w:val="24"/>
-          <w:szCs w:val="24"/>
-        </w:rPr>
-        <w:t>Reviewers' comments:</w:t>
-      </w:r>
-      <w:r>
-        <w:rPr>
-          <w:sz w:val="24"/>
-          <w:szCs w:val="24"/>
-        </w:rPr>
-        <w:br/>
-        <w:br/>
-      </w:r>
-      <w:r>
-        <w:rPr>
-          <w:b w:val="false"/>
-          <w:i w:val="false"/>
-          <w:caps w:val="false"/>
-          <w:smallCaps w:val="false"/>
-          <w:color w:val="222222"/>
-          <w:spacing w:val="0"/>
-          <w:sz w:val="24"/>
-          <w:szCs w:val="24"/>
-        </w:rPr>
-        <w:t>Reviewer #1:</w:t>
-      </w:r>
-      <w:r>
-        <w:rPr>
-          <w:sz w:val="24"/>
-          <w:szCs w:val="24"/>
-        </w:rPr>
-        <w:br/>
-      </w:r>
-      <w:r>
-        <w:rPr>
-          <w:b w:val="false"/>
-          <w:i w:val="false"/>
-          <w:caps w:val="false"/>
-          <w:smallCaps w:val="false"/>
-          <w:color w:val="222222"/>
-          <w:spacing w:val="0"/>
-          <w:sz w:val="24"/>
-          <w:szCs w:val="24"/>
-        </w:rPr>
-        <w:t>This study has carefully explored the effects of two types of presentations (concrete and abstract) on learning the targeted concepts (cyclic group) and related concepts (identity, inverse, generator). It also explored the effects of a hybrid presentation (containing both concrete and abstract) on learning. The overall experimental study design is rigorous. The materials seem to be well-written for subjects without prior knowledge of group theory, and the questions are well-targeted to answer the research questions. In addition, the authors have carefully analyzed and interpreted their data with thoughtful future research considerations. Therefore, I think this study may light on an important subject. Despite the strength of this paper, I do have a couple of concerns along with suggestions:</w:t>
-      </w:r>
-      <w:r>
-        <w:rPr>
-          <w:sz w:val="24"/>
-          <w:szCs w:val="24"/>
-        </w:rPr>
-        <w:br/>
-        <w:br/>
-      </w:r>
-      <w:r>
-        <w:rPr>
-          <w:b w:val="false"/>
-          <w:i w:val="false"/>
-          <w:caps w:val="false"/>
-          <w:smallCaps w:val="false"/>
-          <w:color w:val="222222"/>
-          <w:spacing w:val="0"/>
-          <w:sz w:val="24"/>
-          <w:szCs w:val="24"/>
-        </w:rPr>
-        <w:t>1. The authors use both the terms "presentation" and "representation" in the manuscript, but redominantly use the first one. However, I was confused by the word choice as I read through the literature because many prior studies used the word "representations," and the use of the two terms in the paper did not seem clear. Initially, in the Introduction section, I thought the authors used "pedagogical presentation" to refer broadly to classroom instruction. Later, I thought it referred to "classroom discourse" specifically (e.g. "students may have some preconceptions about the objects included in the presentation"). It wasn't until the later reading of the literature, I believe, that the authors actually talked about "representation." Why did the authors choose to use "presentation" rather than "representation?" Is there a specific technical difference between the two as they are used in this paper, and how does the use of "presentation" in this paper relate to its use in other studies? If the authors clarified the language use at the beginning of the paper, it would make it easier to read.</w:t>
-      </w:r>
-    </w:p>
-    <w:p>
-      <w:pPr>
-        <w:pStyle w:val="Normal"/>
-        <w:widowControl/>
-        <w:ind w:left="0" w:right="0" w:hanging="0"/>
-        <w:rPr>
-          <w:rFonts w:ascii="Liberation Serif" w:hAnsi="Liberation Serif"/>
-          <w:b w:val="false"/>
-          <w:b w:val="false"/>
-          <w:i w:val="false"/>
-          <w:i w:val="false"/>
-          <w:caps w:val="false"/>
-          <w:smallCaps w:val="false"/>
-          <w:color w:val="222222"/>
-          <w:spacing w:val="0"/>
-          <w:sz w:val="24"/>
-          <w:szCs w:val="24"/>
-        </w:rPr>
-      </w:pPr>
-      <w:r>
-        <w:rPr>
-          <w:b w:val="false"/>
-          <w:i w:val="false"/>
-          <w:caps w:val="false"/>
-          <w:smallCaps w:val="false"/>
-          <w:color w:val="222222"/>
-          <w:spacing w:val="0"/>
-          <w:sz w:val="24"/>
-          <w:szCs w:val="24"/>
-        </w:rPr>
-      </w:r>
-    </w:p>
-    <w:p>
-      <w:pPr>
-        <w:pStyle w:val="Normal"/>
-        <w:widowControl/>
-        <w:ind w:left="0" w:right="0" w:hanging="0"/>
-        <w:rPr>
-          <w:rFonts w:ascii="Liberation Serif" w:hAnsi="Liberation Serif"/>
-          <w:sz w:val="24"/>
-          <w:szCs w:val="24"/>
-        </w:rPr>
-      </w:pPr>
-      <w:r>
-        <w:rPr>
-          <w:b w:val="false"/>
-          <w:i w:val="false"/>
-          <w:caps w:val="false"/>
-          <w:smallCaps w:val="false"/>
-          <w:color w:val="0000FF"/>
-          <w:spacing w:val="0"/>
-          <w:sz w:val="24"/>
-          <w:szCs w:val="24"/>
-        </w:rPr>
-        <w:t xml:space="preserve">We have added a </w:t>
-      </w:r>
-      <w:r>
-        <w:rPr>
-          <w:b w:val="false"/>
-          <w:i w:val="false"/>
-          <w:caps w:val="false"/>
-          <w:smallCaps w:val="false"/>
-          <w:color w:val="0000FF"/>
-          <w:spacing w:val="0"/>
-          <w:sz w:val="24"/>
-          <w:szCs w:val="24"/>
-        </w:rPr>
-        <w:t xml:space="preserve">paragraph </w:t>
-      </w:r>
-      <w:r>
-        <w:rPr>
-          <w:b w:val="false"/>
-          <w:i w:val="false"/>
-          <w:caps w:val="false"/>
-          <w:smallCaps w:val="false"/>
-          <w:color w:val="0000FF"/>
-          <w:spacing w:val="0"/>
-          <w:sz w:val="24"/>
-          <w:szCs w:val="24"/>
-        </w:rPr>
-        <w:t>clarifying the distinction we are trying to draw with the two terms: We use the term ``presentation'' here to refer to the details of the pedagogical materials, while we reserve ``representation'' to refer to participants mental representation of the concepts, which, while grounded in the presentation used, may differ from it in important ways.</w:t>
+          <w:b w:val="false"/>
+          <w:b w:val="false"/>
+          <w:i w:val="false"/>
+          <w:i w:val="false"/>
+          <w:caps w:val="false"/>
+          <w:smallCaps w:val="false"/>
+          <w:color w:val="222222"/>
+          <w:spacing w:val="0"/>
+          <w:sz w:val="24"/>
+          <w:szCs w:val="24"/>
+        </w:rPr>
+      </w:pPr>
+      <w:r>
+        <w:rPr>
+          <w:b w:val="false"/>
+          <w:i w:val="false"/>
+          <w:caps w:val="false"/>
+          <w:smallCaps w:val="false"/>
+          <w:color w:val="222222"/>
+          <w:spacing w:val="0"/>
+          <w:sz w:val="24"/>
+          <w:szCs w:val="24"/>
+        </w:rPr>
+      </w:r>
+    </w:p>
+    <w:p>
+      <w:pPr>
+        <w:pStyle w:val="Normal"/>
+        <w:widowControl/>
+        <w:ind w:left="0" w:right="0" w:hanging="0"/>
+        <w:rPr/>
+      </w:pPr>
+      <w:r>
+        <w:rPr>
+          <w:b w:val="false"/>
+          <w:i w:val="false"/>
+          <w:caps w:val="false"/>
+          <w:smallCaps w:val="false"/>
+          <w:color w:val="0000FF"/>
+          <w:spacing w:val="0"/>
+          <w:sz w:val="24"/>
+          <w:szCs w:val="24"/>
+        </w:rPr>
+        <w:t xml:space="preserve">We have added a paragraph </w:t>
+      </w:r>
+      <w:r>
+        <w:rPr>
+          <w:b w:val="false"/>
+          <w:i w:val="false"/>
+          <w:caps w:val="false"/>
+          <w:smallCaps w:val="false"/>
+          <w:color w:val="0000FF"/>
+          <w:spacing w:val="0"/>
+          <w:sz w:val="24"/>
+          <w:szCs w:val="24"/>
+        </w:rPr>
+        <w:t>at the beginning of the paper</w:t>
+      </w:r>
+      <w:r>
+        <w:rPr>
+          <w:b w:val="false"/>
+          <w:i w:val="false"/>
+          <w:caps w:val="false"/>
+          <w:smallCaps w:val="false"/>
+          <w:color w:val="0000FF"/>
+          <w:spacing w:val="0"/>
+          <w:sz w:val="24"/>
+          <w:szCs w:val="24"/>
+        </w:rPr>
+        <w:t xml:space="preserve"> clarifying the distinction we are trying to draw with the two terms: We use the term ``presentation'' here to refer to the details of the pedagogical materials, while we reserve ``representation'' to refer to participants mental representation of the concepts, which, while grounded in the presentation used, may differ from it in important ways.</w:t>
       </w:r>
       <w:r>
         <w:rPr>
@@ -1141,64 +1133,11 @@
         </w:rPr>
         <w:t xml:space="preserve">We did include some brief highlights after each section of results, we have expanded these somewhat and moved them to the beginning of each result subsection in order to frame the following results, which we hope improves readability. </w:t>
       </w:r>
-    </w:p>
-    <w:p>
-      <w:pPr>
-        <w:pStyle w:val="Normal"/>
-        <w:widowControl/>
-        <w:ind w:left="0" w:right="0" w:hanging="0"/>
-        <w:rPr>
-          <w:b w:val="false"/>
-          <w:b w:val="false"/>
-          <w:i w:val="false"/>
-          <w:i w:val="false"/>
-          <w:caps w:val="false"/>
-          <w:smallCaps w:val="false"/>
-          <w:color w:val="0000FF"/>
-          <w:spacing w:val="0"/>
-          <w:sz w:val="24"/>
-          <w:szCs w:val="24"/>
-        </w:rPr>
-      </w:pPr>
-      <w:r>
-        <w:rPr>
-          <w:b w:val="false"/>
-          <w:i w:val="false"/>
-          <w:caps w:val="false"/>
-          <w:smallCaps w:val="false"/>
-          <w:color w:val="0000FF"/>
-          <w:spacing w:val="0"/>
-          <w:sz w:val="24"/>
-          <w:szCs w:val="24"/>
-        </w:rPr>
-      </w:r>
-    </w:p>
-    <w:p>
-      <w:pPr>
-        <w:pStyle w:val="Normal"/>
-        <w:widowControl/>
-        <w:ind w:left="0" w:right="0" w:hanging="0"/>
-        <w:rPr/>
-      </w:pPr>
-      <w:r>
-        <w:rPr>
-          <w:b w:val="false"/>
-          <w:i w:val="false"/>
-          <w:caps w:val="false"/>
-          <w:smallCaps w:val="false"/>
-          <w:color w:val="0000FF"/>
-          <w:spacing w:val="0"/>
-          <w:sz w:val="24"/>
-          <w:szCs w:val="24"/>
-        </w:rPr>
-        <w:t xml:space="preserve">TODO? expand further. </w:t>
-      </w:r>
-      <w:r>
-        <w:rPr>
-          <w:sz w:val="24"/>
-          <w:szCs w:val="24"/>
-        </w:rPr>
-        <w:br/>
+      <w:r>
+        <w:rPr>
+          <w:sz w:val="24"/>
+          <w:szCs w:val="24"/>
+        </w:rPr>
         <w:br/>
         <w:br/>
       </w:r>
@@ -2180,122 +2119,363 @@
           <w:sz w:val="24"/>
           <w:szCs w:val="24"/>
         </w:rPr>
-        <w:t>TODO (but has been partly addressed above)</w:t>
-      </w:r>
-    </w:p>
-    <w:p>
-      <w:pPr>
-        <w:pStyle w:val="Normal"/>
-        <w:widowControl/>
-        <w:ind w:left="0" w:right="0" w:hanging="0"/>
-        <w:rPr>
-          <w:b w:val="false"/>
-          <w:b w:val="false"/>
-          <w:i w:val="false"/>
-          <w:i w:val="false"/>
-          <w:caps w:val="false"/>
-          <w:smallCaps w:val="false"/>
-          <w:color w:val="0000FF"/>
-          <w:spacing w:val="0"/>
-          <w:sz w:val="24"/>
-          <w:szCs w:val="24"/>
-        </w:rPr>
-      </w:pPr>
-      <w:r>
-        <w:rPr>
-          <w:b w:val="false"/>
-          <w:i w:val="false"/>
-          <w:caps w:val="false"/>
-          <w:smallCaps w:val="false"/>
-          <w:color w:val="0000FF"/>
-          <w:spacing w:val="0"/>
-          <w:sz w:val="24"/>
-          <w:szCs w:val="24"/>
-        </w:rPr>
-      </w:r>
-    </w:p>
-    <w:p>
-      <w:pPr>
-        <w:pStyle w:val="Normal"/>
-        <w:widowControl/>
-        <w:ind w:left="0" w:right="0" w:hanging="0"/>
+        <w:t xml:space="preserve">As above: We did not adequately clarify our intentions in this study. We attempted to make three contributions that elaborate upon the present state of the field: </w:t>
+      </w:r>
+    </w:p>
+    <w:p>
+      <w:pPr>
+        <w:pStyle w:val="Normal"/>
+        <w:widowControl/>
+        <w:numPr>
+          <w:ilvl w:val="0"/>
+          <w:numId w:val="4"/>
+        </w:numPr>
+        <w:rPr>
+          <w:color w:val="0000FF"/>
+        </w:rPr>
+      </w:pPr>
+      <w:r>
+        <w:rPr>
+          <w:b w:val="false"/>
+          <w:i w:val="false"/>
+          <w:caps w:val="false"/>
+          <w:smallCaps w:val="false"/>
+          <w:color w:val="0000FF"/>
+          <w:spacing w:val="0"/>
+          <w:sz w:val="24"/>
+          <w:szCs w:val="24"/>
+        </w:rPr>
+        <w:t xml:space="preserve">showing that presentations can affect learning of later concepts, </w:t>
+      </w:r>
+    </w:p>
+    <w:p>
+      <w:pPr>
+        <w:pStyle w:val="Normal"/>
+        <w:widowControl/>
+        <w:numPr>
+          <w:ilvl w:val="0"/>
+          <w:numId w:val="4"/>
+        </w:numPr>
+        <w:rPr>
+          <w:color w:val="0000FF"/>
+        </w:rPr>
+      </w:pPr>
+      <w:r>
+        <w:rPr>
+          <w:b w:val="false"/>
+          <w:i w:val="false"/>
+          <w:caps w:val="false"/>
+          <w:smallCaps w:val="false"/>
+          <w:color w:val="0000FF"/>
+          <w:spacing w:val="0"/>
+          <w:sz w:val="24"/>
+          <w:szCs w:val="24"/>
+        </w:rPr>
+        <w:t>broadening the discussion beyond simply concrete vs. abstract and irrelevant features (as in Belenky &amp; Schalk, 2014) to different ways of making a concept concrete that may have different effects,</w:t>
+      </w:r>
+    </w:p>
+    <w:p>
+      <w:pPr>
+        <w:pStyle w:val="Normal"/>
+        <w:widowControl/>
+        <w:numPr>
+          <w:ilvl w:val="0"/>
+          <w:numId w:val="4"/>
+        </w:numPr>
+        <w:rPr>
+          <w:color w:val="0000FF"/>
+        </w:rPr>
+      </w:pPr>
+      <w:r>
+        <w:rPr>
+          <w:b w:val="false"/>
+          <w:i w:val="false"/>
+          <w:caps w:val="false"/>
+          <w:smallCaps w:val="false"/>
+          <w:color w:val="0000FF"/>
+          <w:spacing w:val="0"/>
+          <w:sz w:val="24"/>
+          <w:szCs w:val="24"/>
+        </w:rPr>
+        <w:t>showing that combining presentations is beneficial for these phenomena, as has been shown in simpler cases, like concreteness fading (Fyfe, 2014).</w:t>
+      </w:r>
+    </w:p>
+    <w:p>
+      <w:pPr>
+        <w:pStyle w:val="Normal"/>
+        <w:widowControl/>
+        <w:ind w:left="0" w:right="0" w:hanging="0"/>
+        <w:rPr>
+          <w:rFonts w:ascii="Liberation Serif" w:hAnsi="Liberation Serif"/>
+          <w:b w:val="false"/>
+          <w:b w:val="false"/>
+          <w:i w:val="false"/>
+          <w:i w:val="false"/>
+          <w:caps w:val="false"/>
+          <w:smallCaps w:val="false"/>
+          <w:color w:val="0000FF"/>
+          <w:spacing w:val="0"/>
+          <w:sz w:val="24"/>
+          <w:szCs w:val="24"/>
+        </w:rPr>
+      </w:pPr>
+      <w:r>
+        <w:rPr>
+          <w:b w:val="false"/>
+          <w:i w:val="false"/>
+          <w:caps w:val="false"/>
+          <w:smallCaps w:val="false"/>
+          <w:color w:val="0000FF"/>
+          <w:spacing w:val="0"/>
+          <w:sz w:val="24"/>
+          <w:szCs w:val="24"/>
+        </w:rPr>
+      </w:r>
+    </w:p>
+    <w:p>
+      <w:pPr>
+        <w:pStyle w:val="Normal"/>
         <w:rPr/>
       </w:pPr>
       <w:r>
         <w:rPr>
-          <w:b w:val="false"/>
-          <w:i w:val="false"/>
-          <w:caps w:val="false"/>
-          <w:smallCaps w:val="false"/>
-          <w:color w:val="0000FF"/>
-          <w:spacing w:val="0"/>
-          <w:sz w:val="24"/>
-          <w:szCs w:val="24"/>
-        </w:rPr>
-        <w:t>-Added more literature on Abstract vs. Concrete, including Belenky &amp; Schalk’s review, some of the concreteness fading literatures (Goldstone &amp; Son, 2005; Fyfe et al., 2014).</w:t>
-      </w:r>
-    </w:p>
-    <w:p>
-      <w:pPr>
-        <w:pStyle w:val="Normal"/>
-        <w:widowControl/>
-        <w:ind w:left="0" w:right="0" w:hanging="0"/>
+          <w:color w:val="0000FF"/>
+        </w:rPr>
+        <w:t>In order to make this more clear, we have substantially rewritten the introduction of the paper to better highlight these issues and make the connection and contribution of our work to the previous literature more clear.</w:t>
+      </w:r>
+    </w:p>
+    <w:p>
+      <w:pPr>
+        <w:pStyle w:val="Normal"/>
+        <w:rPr>
+          <w:color w:val="0000FF"/>
+        </w:rPr>
+      </w:pPr>
+      <w:r>
+        <w:rPr>
+          <w:color w:val="0000FF"/>
+        </w:rPr>
+      </w:r>
+    </w:p>
+    <w:p>
+      <w:pPr>
+        <w:pStyle w:val="Normal"/>
         <w:rPr/>
       </w:pPr>
       <w:r>
         <w:rPr>
-          <w:b w:val="false"/>
-          <w:i w:val="false"/>
-          <w:caps w:val="false"/>
-          <w:smallCaps w:val="false"/>
-          <w:color w:val="0000FF"/>
-          <w:spacing w:val="0"/>
-          <w:sz w:val="24"/>
-          <w:szCs w:val="24"/>
-        </w:rPr>
-        <w:t>-Added reference to Preparation for Future Learning (Bransford &amp; Schwartz, 1999) to provide context for and more clearly motivate the interest in learning later concepts.</w:t>
-      </w:r>
-    </w:p>
-    <w:p>
-      <w:pPr>
-        <w:pStyle w:val="Normal"/>
-        <w:widowControl/>
-        <w:ind w:left="0" w:right="0" w:hanging="0"/>
+          <w:color w:val="0000FF"/>
+        </w:rPr>
+        <w:t xml:space="preserve">More specifically, we have added a new sections to the introduction and discussion on Concrete vs. Abstract where we discuss the second issue, which was inadequately highlighted previously. </w:t>
+      </w:r>
+      <w:r>
+        <w:rPr>
+          <w:b w:val="false"/>
+          <w:i w:val="false"/>
+          <w:caps w:val="false"/>
+          <w:smallCaps w:val="false"/>
+          <w:color w:val="0000FF"/>
+          <w:spacing w:val="0"/>
+          <w:sz w:val="24"/>
+          <w:szCs w:val="24"/>
+        </w:rPr>
+        <w:t>We hope to broaden the discussion further beyond the simple “concrete vs. abstract’’ dimension, by illustrating that different presentations can be “concrete’’ in different ways (in our case, visuospatially vs. connecting to prior arithmetic concepts more directly). These different groundings can bring out or obscure different aspects of the concept in question. It is not clear that one of our presentations is more “concrete” than the other, so our we think this adds a new dimension to consider when considering multiple representations.</w:t>
+      </w:r>
+      <w:r>
+        <w:rPr>
+          <w:color w:val="0000FF"/>
+        </w:rPr>
+        <w:t xml:space="preserve"> </w:t>
+      </w:r>
+    </w:p>
+    <w:p>
+      <w:pPr>
+        <w:pStyle w:val="Normal"/>
         <w:rPr/>
       </w:pPr>
       <w:r>
         <w:rPr>
-          <w:b w:val="false"/>
-          <w:i w:val="false"/>
-          <w:caps w:val="false"/>
-          <w:smallCaps w:val="false"/>
-          <w:color w:val="0000FF"/>
-          <w:spacing w:val="0"/>
-          <w:sz w:val="24"/>
-          <w:szCs w:val="24"/>
-        </w:rPr>
-        <w:t>-Added references to Ainsworth (2006) and Rau (2016) to better motivate the idea of multiple presentations being beneficial.</w:t>
-      </w:r>
-    </w:p>
-    <w:p>
-      <w:pPr>
-        <w:pStyle w:val="Normal"/>
-        <w:widowControl/>
-        <w:ind w:left="0" w:right="0" w:hanging="0"/>
+          <w:color w:val="0000FF"/>
+        </w:rPr>
+      </w:r>
+    </w:p>
+    <w:p>
+      <w:pPr>
+        <w:pStyle w:val="Normal"/>
+        <w:rPr>
+          <w:color w:val="0000FF"/>
+        </w:rPr>
+      </w:pPr>
+      <w:r>
+        <w:rPr>
+          <w:color w:val="0000FF"/>
+        </w:rPr>
+        <w:t>We have also addressed some of the specific points you raised:</w:t>
+      </w:r>
+    </w:p>
+    <w:p>
+      <w:pPr>
+        <w:pStyle w:val="Normal"/>
+        <w:widowControl/>
+        <w:numPr>
+          <w:ilvl w:val="0"/>
+          <w:numId w:val="3"/>
+        </w:numPr>
+        <w:rPr>
+          <w:color w:val="0000FF"/>
+        </w:rPr>
+      </w:pPr>
+      <w:r>
+        <w:rPr>
+          <w:b w:val="false"/>
+          <w:i w:val="false"/>
+          <w:caps w:val="false"/>
+          <w:smallCaps w:val="false"/>
+          <w:color w:val="0000FF"/>
+          <w:spacing w:val="0"/>
+          <w:sz w:val="24"/>
+          <w:szCs w:val="24"/>
+        </w:rPr>
+        <w:t xml:space="preserve">Added more literature on Abstract vs. Concrete, including Belenky &amp; Schalk’s review </w:t>
+      </w:r>
+      <w:r>
+        <w:rPr>
+          <w:b w:val="false"/>
+          <w:i w:val="false"/>
+          <w:caps w:val="false"/>
+          <w:smallCaps w:val="false"/>
+          <w:color w:val="0000FF"/>
+          <w:spacing w:val="0"/>
+          <w:sz w:val="24"/>
+          <w:szCs w:val="24"/>
+        </w:rPr>
+        <w:t>and</w:t>
+      </w:r>
+      <w:r>
+        <w:rPr>
+          <w:b w:val="false"/>
+          <w:i w:val="false"/>
+          <w:caps w:val="false"/>
+          <w:smallCaps w:val="false"/>
+          <w:color w:val="0000FF"/>
+          <w:spacing w:val="0"/>
+          <w:sz w:val="24"/>
+          <w:szCs w:val="24"/>
+        </w:rPr>
+        <w:t xml:space="preserve"> some of the concreteness fading literature (Goldstone &amp; Son, 2005; Fyfe et al., 2014).</w:t>
+      </w:r>
+    </w:p>
+    <w:p>
+      <w:pPr>
+        <w:pStyle w:val="Normal"/>
+        <w:widowControl/>
+        <w:numPr>
+          <w:ilvl w:val="0"/>
+          <w:numId w:val="3"/>
+        </w:numPr>
+        <w:rPr>
+          <w:color w:val="0000FF"/>
+        </w:rPr>
+      </w:pPr>
+      <w:r>
+        <w:rPr>
+          <w:b w:val="false"/>
+          <w:i w:val="false"/>
+          <w:caps w:val="false"/>
+          <w:smallCaps w:val="false"/>
+          <w:color w:val="0000FF"/>
+          <w:spacing w:val="0"/>
+          <w:sz w:val="24"/>
+          <w:szCs w:val="24"/>
+        </w:rPr>
+        <w:t>Added reference to Preparation for Future Learning (Bransford &amp; Schwartz, 1999) to provide context for and more clearly motivate the interest in learning later concepts.</w:t>
+      </w:r>
+    </w:p>
+    <w:p>
+      <w:pPr>
+        <w:pStyle w:val="Normal"/>
+        <w:widowControl/>
+        <w:numPr>
+          <w:ilvl w:val="0"/>
+          <w:numId w:val="3"/>
+        </w:numPr>
+        <w:rPr>
+          <w:color w:val="0000FF"/>
+        </w:rPr>
+      </w:pPr>
+      <w:r>
+        <w:rPr>
+          <w:b w:val="false"/>
+          <w:i w:val="false"/>
+          <w:caps w:val="false"/>
+          <w:smallCaps w:val="false"/>
+          <w:color w:val="0000FF"/>
+          <w:spacing w:val="0"/>
+          <w:sz w:val="24"/>
+          <w:szCs w:val="24"/>
+        </w:rPr>
+        <w:t>Added references to Ainsworth (2006) and Rau (2016) to better motivate the idea of multiple presentations being beneficial.</w:t>
+      </w:r>
+    </w:p>
+    <w:p>
+      <w:pPr>
+        <w:pStyle w:val="Normal"/>
+        <w:widowControl/>
+        <w:numPr>
+          <w:ilvl w:val="0"/>
+          <w:numId w:val="3"/>
+        </w:numPr>
+        <w:rPr>
+          <w:color w:val="0000FF"/>
+        </w:rPr>
+      </w:pPr>
+      <w:r>
+        <w:rPr>
+          <w:b w:val="false"/>
+          <w:i w:val="false"/>
+          <w:caps w:val="false"/>
+          <w:smallCaps w:val="false"/>
+          <w:color w:val="0000FF"/>
+          <w:spacing w:val="0"/>
+          <w:sz w:val="24"/>
+          <w:szCs w:val="24"/>
+        </w:rPr>
+        <w:t>Added a paragraph to the new Limitations &amp; Future Directions section acknowledging the fact that different presentation symbols were used for the</w:t>
+      </w:r>
+      <w:r>
+        <w:rPr>
+          <w:b w:val="false"/>
+          <w:i w:val="false"/>
+          <w:caps w:val="false"/>
+          <w:smallCaps w:val="false"/>
+          <w:color w:val="0000FF"/>
+          <w:spacing w:val="0"/>
+          <w:sz w:val="24"/>
+          <w:szCs w:val="24"/>
+        </w:rPr>
+        <w:t xml:space="preserve"> two groups throughout, and suggesting that future work should investigate whether this is necessary to observe effects on subsequent concepts.</w:t>
+      </w:r>
+    </w:p>
+    <w:p>
+      <w:pPr>
+        <w:pStyle w:val="Normal"/>
+        <w:widowControl/>
+        <w:ind w:left="0" w:right="0" w:hanging="0"/>
+        <w:rPr>
+          <w:b w:val="false"/>
+          <w:b w:val="false"/>
+          <w:i w:val="false"/>
+          <w:i w:val="false"/>
+          <w:caps w:val="false"/>
+          <w:smallCaps w:val="false"/>
+          <w:color w:val="0000FF"/>
+          <w:spacing w:val="0"/>
+          <w:sz w:val="24"/>
+          <w:szCs w:val="24"/>
+        </w:rPr>
+      </w:pPr>
+      <w:r>
         <w:rPr/>
-      </w:pPr>
-      <w:r>
-        <w:rPr>
-          <w:b w:val="false"/>
-          <w:i w:val="false"/>
-          <w:caps w:val="false"/>
-          <w:smallCaps w:val="false"/>
-          <w:color w:val="0000FF"/>
-          <w:spacing w:val="0"/>
-          <w:sz w:val="24"/>
-          <w:szCs w:val="24"/>
-        </w:rPr>
-        <w:t>-Added a paragraph to the new Limitations &amp; Future Directions section acknowledging the fact that different presentation symbols were used for the two groups throughout, and suggesting that future work should investigate whether this is necessary to observe effects on subsequent concepts.</w:t>
       </w:r>
     </w:p>
     <w:p>
@@ -2307,6 +2487,27 @@
       </w:pPr>
       <w:r>
         <w:rPr>
+          <w:b w:val="false"/>
+          <w:i w:val="false"/>
+          <w:caps w:val="false"/>
+          <w:smallCaps w:val="false"/>
+          <w:color w:val="0000FF"/>
+          <w:spacing w:val="0"/>
+          <w:sz w:val="24"/>
+          <w:szCs w:val="24"/>
+        </w:rPr>
+        <w:t>We hope that these changes make the motivation for and contribution of our study more clear.</w:t>
+      </w:r>
+    </w:p>
+    <w:p>
+      <w:pPr>
+        <w:pStyle w:val="Normal"/>
+        <w:widowControl/>
+        <w:ind w:left="0" w:right="0" w:hanging="0"/>
+        <w:rPr/>
+      </w:pPr>
+      <w:r>
+        <w:rPr>
           <w:sz w:val="24"/>
           <w:szCs w:val="24"/>
         </w:rPr>
@@ -2694,141 +2895,106 @@
           <w:sz w:val="24"/>
           <w:szCs w:val="24"/>
         </w:rPr>
-        <w:t>TODO?</w:t>
-      </w:r>
-    </w:p>
-    <w:p>
-      <w:pPr>
-        <w:pStyle w:val="Normal"/>
-        <w:widowControl/>
-        <w:ind w:left="0" w:right="0" w:hanging="0"/>
+        <w:t xml:space="preserve">We have made note of the broader relevance of our </w:t>
+      </w:r>
+      <w:r>
+        <w:rPr>
+          <w:color w:val="0000FF"/>
+          <w:sz w:val="24"/>
+          <w:szCs w:val="24"/>
+        </w:rPr>
+        <w:t>specific</w:t>
+      </w:r>
+      <w:r>
+        <w:rPr>
+          <w:color w:val="0000FF"/>
+          <w:sz w:val="24"/>
+          <w:szCs w:val="24"/>
+        </w:rPr>
+        <w:t xml:space="preserve"> questions about presentations, while attempting to still maintain the position that these questions are just a starting point rather than a definitive list. </w:t>
+      </w:r>
+      <w:r>
+        <w:rPr>
+          <w:color w:val="0000FF"/>
+          <w:sz w:val="24"/>
+          <w:szCs w:val="24"/>
+        </w:rPr>
+        <w:t>Also, in revising the introduction and discussion, we have tried to include more connections to broader issues.</w:t>
+      </w:r>
+    </w:p>
+    <w:p>
+      <w:pPr>
+        <w:pStyle w:val="Normal"/>
+        <w:widowControl/>
+        <w:ind w:left="0" w:right="0" w:hanging="0"/>
+        <w:rPr>
+          <w:rFonts w:ascii="Liberation Serif" w:hAnsi="Liberation Serif"/>
+          <w:sz w:val="24"/>
+          <w:szCs w:val="24"/>
+        </w:rPr>
+      </w:pPr>
+      <w:r>
+        <w:rPr>
+          <w:sz w:val="24"/>
+          <w:szCs w:val="24"/>
+        </w:rPr>
+        <w:br/>
+      </w:r>
+      <w:r>
+        <w:rPr>
+          <w:b w:val="false"/>
+          <w:i w:val="false"/>
+          <w:caps w:val="false"/>
+          <w:smallCaps w:val="false"/>
+          <w:color w:val="222222"/>
+          <w:spacing w:val="0"/>
+          <w:sz w:val="24"/>
+          <w:szCs w:val="24"/>
+        </w:rPr>
+        <w:t>Discussion</w:t>
+      </w:r>
+      <w:r>
+        <w:rPr>
+          <w:sz w:val="24"/>
+          <w:szCs w:val="24"/>
+        </w:rPr>
+        <w:br/>
+        <w:br/>
+      </w:r>
+      <w:r>
+        <w:rPr>
+          <w:b w:val="false"/>
+          <w:i w:val="false"/>
+          <w:caps w:val="false"/>
+          <w:smallCaps w:val="false"/>
+          <w:color w:val="222222"/>
+          <w:spacing w:val="0"/>
+          <w:sz w:val="24"/>
+          <w:szCs w:val="24"/>
+        </w:rPr>
+        <w:t>Include a more thorough discussion of the limitations of the current set of studies. Again, this section can also provide space for discussion related to a few of the broader implications this work has for learning and instruction related to the findings.</w:t>
+      </w:r>
+    </w:p>
+    <w:p>
+      <w:pPr>
+        <w:pStyle w:val="Normal"/>
+        <w:widowControl/>
+        <w:ind w:left="0" w:right="0" w:hanging="0"/>
+        <w:rPr>
+          <w:b w:val="false"/>
+          <w:b w:val="false"/>
+          <w:i w:val="false"/>
+          <w:i w:val="false"/>
+          <w:caps w:val="false"/>
+          <w:smallCaps w:val="false"/>
+          <w:color w:val="0000FF"/>
+          <w:spacing w:val="0"/>
+          <w:sz w:val="24"/>
+          <w:szCs w:val="24"/>
+        </w:rPr>
+      </w:pPr>
+      <w:r>
         <w:rPr/>
-      </w:pPr>
-      <w:r>
-        <w:rPr>
-          <w:color w:val="0000FF"/>
-          <w:sz w:val="24"/>
-          <w:szCs w:val="24"/>
-        </w:rPr>
-        <w:t>We have made note of the broader relevance of our questions about presentations, while attempting to still maintain the position that these questions are just a starting point rather than a definitive list.</w:t>
-      </w:r>
-    </w:p>
-    <w:p>
-      <w:pPr>
-        <w:pStyle w:val="Normal"/>
-        <w:widowControl/>
-        <w:ind w:left="0" w:right="0" w:hanging="0"/>
-        <w:rPr>
-          <w:rFonts w:ascii="Liberation Serif" w:hAnsi="Liberation Serif"/>
-          <w:sz w:val="24"/>
-          <w:szCs w:val="24"/>
-        </w:rPr>
-      </w:pPr>
-      <w:r>
-        <w:rPr>
-          <w:sz w:val="24"/>
-          <w:szCs w:val="24"/>
-        </w:rPr>
-        <w:br/>
-      </w:r>
-      <w:r>
-        <w:rPr>
-          <w:b w:val="false"/>
-          <w:i w:val="false"/>
-          <w:caps w:val="false"/>
-          <w:smallCaps w:val="false"/>
-          <w:color w:val="222222"/>
-          <w:spacing w:val="0"/>
-          <w:sz w:val="24"/>
-          <w:szCs w:val="24"/>
-        </w:rPr>
-        <w:t>Discussion</w:t>
-      </w:r>
-      <w:r>
-        <w:rPr>
-          <w:sz w:val="24"/>
-          <w:szCs w:val="24"/>
-        </w:rPr>
-        <w:br/>
-        <w:br/>
-      </w:r>
-      <w:r>
-        <w:rPr>
-          <w:b w:val="false"/>
-          <w:i w:val="false"/>
-          <w:caps w:val="false"/>
-          <w:smallCaps w:val="false"/>
-          <w:color w:val="222222"/>
-          <w:spacing w:val="0"/>
-          <w:sz w:val="24"/>
-          <w:szCs w:val="24"/>
-        </w:rPr>
-        <w:t>Include a more thorough discussion of the limitations of the current set of studies. Again, this section can also provide space for discussion related to a few of the broader implications this work has for learning and instruction related to the findings.</w:t>
-      </w:r>
-    </w:p>
-    <w:p>
-      <w:pPr>
-        <w:pStyle w:val="Normal"/>
-        <w:widowControl/>
-        <w:ind w:left="0" w:right="0" w:hanging="0"/>
-        <w:rPr>
-          <w:rFonts w:ascii="Liberation Serif" w:hAnsi="Liberation Serif"/>
-          <w:b w:val="false"/>
-          <w:b w:val="false"/>
-          <w:i w:val="false"/>
-          <w:i w:val="false"/>
-          <w:caps w:val="false"/>
-          <w:smallCaps w:val="false"/>
-          <w:color w:val="0000FF"/>
-          <w:spacing w:val="0"/>
-          <w:sz w:val="24"/>
-          <w:szCs w:val="24"/>
-        </w:rPr>
-      </w:pPr>
-      <w:r>
-        <w:rPr>
-          <w:b w:val="false"/>
-          <w:i w:val="false"/>
-          <w:caps w:val="false"/>
-          <w:smallCaps w:val="false"/>
-          <w:color w:val="0000FF"/>
-          <w:spacing w:val="0"/>
-          <w:sz w:val="24"/>
-          <w:szCs w:val="24"/>
-        </w:rPr>
-      </w:r>
-    </w:p>
-    <w:p>
-      <w:pPr>
-        <w:pStyle w:val="Normal"/>
-        <w:widowControl/>
-        <w:ind w:left="0" w:right="0" w:hanging="0"/>
-        <w:rPr>
-          <w:rFonts w:ascii="Liberation Serif" w:hAnsi="Liberation Serif"/>
-          <w:b w:val="false"/>
-          <w:b w:val="false"/>
-          <w:i w:val="false"/>
-          <w:i w:val="false"/>
-          <w:caps w:val="false"/>
-          <w:smallCaps w:val="false"/>
-          <w:color w:val="0000FF"/>
-          <w:spacing w:val="0"/>
-          <w:sz w:val="24"/>
-          <w:szCs w:val="24"/>
-        </w:rPr>
-      </w:pPr>
-      <w:r>
-        <w:rPr>
-          <w:b w:val="false"/>
-          <w:i w:val="false"/>
-          <w:caps w:val="false"/>
-          <w:smallCaps w:val="false"/>
-          <w:color w:val="0000FF"/>
-          <w:spacing w:val="0"/>
-          <w:sz w:val="24"/>
-          <w:szCs w:val="24"/>
-        </w:rPr>
-        <w:t>TODO?</w:t>
       </w:r>
     </w:p>
     <w:p>
@@ -2870,8 +3036,8 @@
   <w:abstractNum w:abstractNumId="1">
     <w:lvl w:ilvl="0">
       <w:start w:val="1"/>
-      <w:numFmt w:val="decimal"/>
-      <w:lvlText w:val="%1."/>
+      <w:numFmt w:val="bullet"/>
+      <w:lvlText w:val=""/>
       <w:lvlJc w:val="left"/>
       <w:pPr>
         <w:tabs>
@@ -2880,7 +3046,7 @@
         <w:ind w:left="720" w:hanging="360"/>
       </w:pPr>
       <w:rPr>
-        <w:color w:val="0000FF"/>
+        <w:rFonts w:ascii="Symbol" w:hAnsi="Symbol" w:cs="Symbol" w:hint="default"/>
       </w:rPr>
     </w:lvl>
     <w:lvl w:ilvl="1">
@@ -3153,6 +3319,298 @@
   <w:abstractNum w:abstractNumId="3">
     <w:lvl w:ilvl="0">
       <w:start w:val="1"/>
+      <w:numFmt w:val="bullet"/>
+      <w:lvlText w:val=""/>
+      <w:lvlJc w:val="left"/>
+      <w:pPr>
+        <w:tabs>
+          <w:tab w:val="num" w:pos="720"/>
+        </w:tabs>
+        <w:ind w:left="720" w:hanging="360"/>
+      </w:pPr>
+      <w:rPr>
+        <w:rFonts w:ascii="Symbol" w:hAnsi="Symbol" w:cs="Symbol" w:hint="default"/>
+        <w:rFonts w:cs="OpenSymbol"/>
+      </w:rPr>
+    </w:lvl>
+    <w:lvl w:ilvl="1">
+      <w:start w:val="1"/>
+      <w:numFmt w:val="bullet"/>
+      <w:lvlText w:val="◦"/>
+      <w:lvlJc w:val="left"/>
+      <w:pPr>
+        <w:tabs>
+          <w:tab w:val="num" w:pos="1080"/>
+        </w:tabs>
+        <w:ind w:left="1080" w:hanging="360"/>
+      </w:pPr>
+      <w:rPr>
+        <w:rFonts w:ascii="OpenSymbol" w:hAnsi="OpenSymbol" w:cs="OpenSymbol" w:hint="default"/>
+        <w:rFonts w:cs="OpenSymbol"/>
+      </w:rPr>
+    </w:lvl>
+    <w:lvl w:ilvl="2">
+      <w:start w:val="1"/>
+      <w:numFmt w:val="bullet"/>
+      <w:lvlText w:val="▪"/>
+      <w:lvlJc w:val="left"/>
+      <w:pPr>
+        <w:tabs>
+          <w:tab w:val="num" w:pos="1440"/>
+        </w:tabs>
+        <w:ind w:left="1440" w:hanging="360"/>
+      </w:pPr>
+      <w:rPr>
+        <w:rFonts w:ascii="OpenSymbol" w:hAnsi="OpenSymbol" w:cs="OpenSymbol" w:hint="default"/>
+        <w:rFonts w:cs="OpenSymbol"/>
+      </w:rPr>
+    </w:lvl>
+    <w:lvl w:ilvl="3">
+      <w:start w:val="1"/>
+      <w:numFmt w:val="bullet"/>
+      <w:lvlText w:val=""/>
+      <w:lvlJc w:val="left"/>
+      <w:pPr>
+        <w:tabs>
+          <w:tab w:val="num" w:pos="1800"/>
+        </w:tabs>
+        <w:ind w:left="1800" w:hanging="360"/>
+      </w:pPr>
+      <w:rPr>
+        <w:rFonts w:ascii="Symbol" w:hAnsi="Symbol" w:cs="Symbol" w:hint="default"/>
+        <w:rFonts w:cs="OpenSymbol"/>
+      </w:rPr>
+    </w:lvl>
+    <w:lvl w:ilvl="4">
+      <w:start w:val="1"/>
+      <w:numFmt w:val="bullet"/>
+      <w:lvlText w:val="◦"/>
+      <w:lvlJc w:val="left"/>
+      <w:pPr>
+        <w:tabs>
+          <w:tab w:val="num" w:pos="2160"/>
+        </w:tabs>
+        <w:ind w:left="2160" w:hanging="360"/>
+      </w:pPr>
+      <w:rPr>
+        <w:rFonts w:ascii="OpenSymbol" w:hAnsi="OpenSymbol" w:cs="OpenSymbol" w:hint="default"/>
+        <w:rFonts w:cs="OpenSymbol"/>
+      </w:rPr>
+    </w:lvl>
+    <w:lvl w:ilvl="5">
+      <w:start w:val="1"/>
+      <w:numFmt w:val="bullet"/>
+      <w:lvlText w:val="▪"/>
+      <w:lvlJc w:val="left"/>
+      <w:pPr>
+        <w:tabs>
+          <w:tab w:val="num" w:pos="2520"/>
+        </w:tabs>
+        <w:ind w:left="2520" w:hanging="360"/>
+      </w:pPr>
+      <w:rPr>
+        <w:rFonts w:ascii="OpenSymbol" w:hAnsi="OpenSymbol" w:cs="OpenSymbol" w:hint="default"/>
+        <w:rFonts w:cs="OpenSymbol"/>
+      </w:rPr>
+    </w:lvl>
+    <w:lvl w:ilvl="6">
+      <w:start w:val="1"/>
+      <w:numFmt w:val="bullet"/>
+      <w:lvlText w:val=""/>
+      <w:lvlJc w:val="left"/>
+      <w:pPr>
+        <w:tabs>
+          <w:tab w:val="num" w:pos="2880"/>
+        </w:tabs>
+        <w:ind w:left="2880" w:hanging="360"/>
+      </w:pPr>
+      <w:rPr>
+        <w:rFonts w:ascii="Symbol" w:hAnsi="Symbol" w:cs="Symbol" w:hint="default"/>
+        <w:rFonts w:cs="OpenSymbol"/>
+      </w:rPr>
+    </w:lvl>
+    <w:lvl w:ilvl="7">
+      <w:start w:val="1"/>
+      <w:numFmt w:val="bullet"/>
+      <w:lvlText w:val="◦"/>
+      <w:lvlJc w:val="left"/>
+      <w:pPr>
+        <w:tabs>
+          <w:tab w:val="num" w:pos="3240"/>
+        </w:tabs>
+        <w:ind w:left="3240" w:hanging="360"/>
+      </w:pPr>
+      <w:rPr>
+        <w:rFonts w:ascii="OpenSymbol" w:hAnsi="OpenSymbol" w:cs="OpenSymbol" w:hint="default"/>
+        <w:rFonts w:cs="OpenSymbol"/>
+      </w:rPr>
+    </w:lvl>
+    <w:lvl w:ilvl="8">
+      <w:start w:val="1"/>
+      <w:numFmt w:val="bullet"/>
+      <w:lvlText w:val="▪"/>
+      <w:lvlJc w:val="left"/>
+      <w:pPr>
+        <w:tabs>
+          <w:tab w:val="num" w:pos="3600"/>
+        </w:tabs>
+        <w:ind w:left="3600" w:hanging="360"/>
+      </w:pPr>
+      <w:rPr>
+        <w:rFonts w:ascii="OpenSymbol" w:hAnsi="OpenSymbol" w:cs="OpenSymbol" w:hint="default"/>
+        <w:rFonts w:cs="OpenSymbol"/>
+      </w:rPr>
+    </w:lvl>
+  </w:abstractNum>
+  <w:abstractNum w:abstractNumId="4">
+    <w:lvl w:ilvl="0">
+      <w:start w:val="1"/>
+      <w:numFmt w:val="bullet"/>
+      <w:lvlText w:val=""/>
+      <w:lvlJc w:val="left"/>
+      <w:pPr>
+        <w:tabs>
+          <w:tab w:val="num" w:pos="720"/>
+        </w:tabs>
+        <w:ind w:left="720" w:hanging="360"/>
+      </w:pPr>
+      <w:rPr>
+        <w:rFonts w:ascii="Symbol" w:hAnsi="Symbol" w:cs="Symbol" w:hint="default"/>
+        <w:rFonts w:cs="OpenSymbol"/>
+      </w:rPr>
+    </w:lvl>
+    <w:lvl w:ilvl="1">
+      <w:start w:val="1"/>
+      <w:numFmt w:val="bullet"/>
+      <w:lvlText w:val="◦"/>
+      <w:lvlJc w:val="left"/>
+      <w:pPr>
+        <w:tabs>
+          <w:tab w:val="num" w:pos="1080"/>
+        </w:tabs>
+        <w:ind w:left="1080" w:hanging="360"/>
+      </w:pPr>
+      <w:rPr>
+        <w:rFonts w:ascii="OpenSymbol" w:hAnsi="OpenSymbol" w:cs="OpenSymbol" w:hint="default"/>
+        <w:rFonts w:cs="OpenSymbol"/>
+      </w:rPr>
+    </w:lvl>
+    <w:lvl w:ilvl="2">
+      <w:start w:val="1"/>
+      <w:numFmt w:val="bullet"/>
+      <w:lvlText w:val="▪"/>
+      <w:lvlJc w:val="left"/>
+      <w:pPr>
+        <w:tabs>
+          <w:tab w:val="num" w:pos="1440"/>
+        </w:tabs>
+        <w:ind w:left="1440" w:hanging="360"/>
+      </w:pPr>
+      <w:rPr>
+        <w:rFonts w:ascii="OpenSymbol" w:hAnsi="OpenSymbol" w:cs="OpenSymbol" w:hint="default"/>
+        <w:rFonts w:cs="OpenSymbol"/>
+      </w:rPr>
+    </w:lvl>
+    <w:lvl w:ilvl="3">
+      <w:start w:val="1"/>
+      <w:numFmt w:val="bullet"/>
+      <w:lvlText w:val=""/>
+      <w:lvlJc w:val="left"/>
+      <w:pPr>
+        <w:tabs>
+          <w:tab w:val="num" w:pos="1800"/>
+        </w:tabs>
+        <w:ind w:left="1800" w:hanging="360"/>
+      </w:pPr>
+      <w:rPr>
+        <w:rFonts w:ascii="Symbol" w:hAnsi="Symbol" w:cs="Symbol" w:hint="default"/>
+        <w:rFonts w:cs="OpenSymbol"/>
+      </w:rPr>
+    </w:lvl>
+    <w:lvl w:ilvl="4">
+      <w:start w:val="1"/>
+      <w:numFmt w:val="bullet"/>
+      <w:lvlText w:val="◦"/>
+      <w:lvlJc w:val="left"/>
+      <w:pPr>
+        <w:tabs>
+          <w:tab w:val="num" w:pos="2160"/>
+        </w:tabs>
+        <w:ind w:left="2160" w:hanging="360"/>
+      </w:pPr>
+      <w:rPr>
+        <w:rFonts w:ascii="OpenSymbol" w:hAnsi="OpenSymbol" w:cs="OpenSymbol" w:hint="default"/>
+        <w:rFonts w:cs="OpenSymbol"/>
+      </w:rPr>
+    </w:lvl>
+    <w:lvl w:ilvl="5">
+      <w:start w:val="1"/>
+      <w:numFmt w:val="bullet"/>
+      <w:lvlText w:val="▪"/>
+      <w:lvlJc w:val="left"/>
+      <w:pPr>
+        <w:tabs>
+          <w:tab w:val="num" w:pos="2520"/>
+        </w:tabs>
+        <w:ind w:left="2520" w:hanging="360"/>
+      </w:pPr>
+      <w:rPr>
+        <w:rFonts w:ascii="OpenSymbol" w:hAnsi="OpenSymbol" w:cs="OpenSymbol" w:hint="default"/>
+        <w:rFonts w:cs="OpenSymbol"/>
+      </w:rPr>
+    </w:lvl>
+    <w:lvl w:ilvl="6">
+      <w:start w:val="1"/>
+      <w:numFmt w:val="bullet"/>
+      <w:lvlText w:val=""/>
+      <w:lvlJc w:val="left"/>
+      <w:pPr>
+        <w:tabs>
+          <w:tab w:val="num" w:pos="2880"/>
+        </w:tabs>
+        <w:ind w:left="2880" w:hanging="360"/>
+      </w:pPr>
+      <w:rPr>
+        <w:rFonts w:ascii="Symbol" w:hAnsi="Symbol" w:cs="Symbol" w:hint="default"/>
+        <w:rFonts w:cs="OpenSymbol"/>
+      </w:rPr>
+    </w:lvl>
+    <w:lvl w:ilvl="7">
+      <w:start w:val="1"/>
+      <w:numFmt w:val="bullet"/>
+      <w:lvlText w:val="◦"/>
+      <w:lvlJc w:val="left"/>
+      <w:pPr>
+        <w:tabs>
+          <w:tab w:val="num" w:pos="3240"/>
+        </w:tabs>
+        <w:ind w:left="3240" w:hanging="360"/>
+      </w:pPr>
+      <w:rPr>
+        <w:rFonts w:ascii="OpenSymbol" w:hAnsi="OpenSymbol" w:cs="OpenSymbol" w:hint="default"/>
+        <w:rFonts w:cs="OpenSymbol"/>
+      </w:rPr>
+    </w:lvl>
+    <w:lvl w:ilvl="8">
+      <w:start w:val="1"/>
+      <w:numFmt w:val="bullet"/>
+      <w:lvlText w:val="▪"/>
+      <w:lvlJc w:val="left"/>
+      <w:pPr>
+        <w:tabs>
+          <w:tab w:val="num" w:pos="3600"/>
+        </w:tabs>
+        <w:ind w:left="3600" w:hanging="360"/>
+      </w:pPr>
+      <w:rPr>
+        <w:rFonts w:ascii="OpenSymbol" w:hAnsi="OpenSymbol" w:cs="OpenSymbol" w:hint="default"/>
+        <w:rFonts w:cs="OpenSymbol"/>
+      </w:rPr>
+    </w:lvl>
+  </w:abstractNum>
+  <w:abstractNum w:abstractNumId="5">
+    <w:lvl w:ilvl="0">
+      <w:start w:val="1"/>
       <w:numFmt w:val="none"/>
       <w:suff w:val="nothing"/>
       <w:lvlText w:val=""/>
@@ -3277,6 +3735,12 @@
   </w:num>
   <w:num w:numId="3">
     <w:abstractNumId w:val="3"/>
+  </w:num>
+  <w:num w:numId="4">
+    <w:abstractNumId w:val="4"/>
+  </w:num>
+  <w:num w:numId="5">
+    <w:abstractNumId w:val="5"/>
   </w:num>
 </w:numbering>
 </file>
@@ -3301,7 +3765,7 @@
     <w:qFormat/>
     <w:pPr>
       <w:widowControl/>
-      <w:overflowPunct w:val="true"/>
+      <w:overflowPunct w:val="false"/>
       <w:bidi w:val="0"/>
       <w:jc w:val="left"/>
     </w:pPr>
@@ -4078,6 +4542,132 @@
   </w:style>
   <w:style w:type="character" w:styleId="ListLabel108">
     <w:name w:val="ListLabel 108"/>
+    <w:qFormat/>
+    <w:rPr>
+      <w:rFonts w:cs="OpenSymbol"/>
+    </w:rPr>
+  </w:style>
+  <w:style w:type="character" w:styleId="ListLabel109">
+    <w:name w:val="ListLabel 109"/>
+    <w:qFormat/>
+    <w:rPr>
+      <w:color w:val="0000FF"/>
+    </w:rPr>
+  </w:style>
+  <w:style w:type="character" w:styleId="ListLabel110">
+    <w:name w:val="ListLabel 110"/>
+    <w:qFormat/>
+    <w:rPr>
+      <w:color w:val="0000FF"/>
+    </w:rPr>
+  </w:style>
+  <w:style w:type="character" w:styleId="ListLabel111">
+    <w:name w:val="ListLabel 111"/>
+    <w:qFormat/>
+    <w:rPr>
+      <w:color w:val="0000FF"/>
+    </w:rPr>
+  </w:style>
+  <w:style w:type="character" w:styleId="ListLabel112">
+    <w:name w:val="ListLabel 112"/>
+    <w:qFormat/>
+    <w:rPr>
+      <w:color w:val="0000FF"/>
+    </w:rPr>
+  </w:style>
+  <w:style w:type="character" w:styleId="ListLabel113">
+    <w:name w:val="ListLabel 113"/>
+    <w:qFormat/>
+    <w:rPr>
+      <w:color w:val="0000FF"/>
+    </w:rPr>
+  </w:style>
+  <w:style w:type="character" w:styleId="ListLabel114">
+    <w:name w:val="ListLabel 114"/>
+    <w:qFormat/>
+    <w:rPr>
+      <w:color w:val="0000FF"/>
+    </w:rPr>
+  </w:style>
+  <w:style w:type="character" w:styleId="ListLabel115">
+    <w:name w:val="ListLabel 115"/>
+    <w:qFormat/>
+    <w:rPr>
+      <w:color w:val="0000FF"/>
+    </w:rPr>
+  </w:style>
+  <w:style w:type="character" w:styleId="ListLabel116">
+    <w:name w:val="ListLabel 116"/>
+    <w:qFormat/>
+    <w:rPr>
+      <w:color w:val="0000FF"/>
+    </w:rPr>
+  </w:style>
+  <w:style w:type="character" w:styleId="ListLabel117">
+    <w:name w:val="ListLabel 117"/>
+    <w:qFormat/>
+    <w:rPr>
+      <w:color w:val="0000FF"/>
+    </w:rPr>
+  </w:style>
+  <w:style w:type="character" w:styleId="ListLabel118">
+    <w:name w:val="ListLabel 118"/>
+    <w:qFormat/>
+    <w:rPr>
+      <w:rFonts w:cs="OpenSymbol"/>
+    </w:rPr>
+  </w:style>
+  <w:style w:type="character" w:styleId="ListLabel119">
+    <w:name w:val="ListLabel 119"/>
+    <w:qFormat/>
+    <w:rPr>
+      <w:rFonts w:cs="OpenSymbol"/>
+    </w:rPr>
+  </w:style>
+  <w:style w:type="character" w:styleId="ListLabel120">
+    <w:name w:val="ListLabel 120"/>
+    <w:qFormat/>
+    <w:rPr>
+      <w:rFonts w:cs="OpenSymbol"/>
+    </w:rPr>
+  </w:style>
+  <w:style w:type="character" w:styleId="ListLabel121">
+    <w:name w:val="ListLabel 121"/>
+    <w:qFormat/>
+    <w:rPr>
+      <w:rFonts w:cs="OpenSymbol"/>
+    </w:rPr>
+  </w:style>
+  <w:style w:type="character" w:styleId="ListLabel122">
+    <w:name w:val="ListLabel 122"/>
+    <w:qFormat/>
+    <w:rPr>
+      <w:rFonts w:cs="OpenSymbol"/>
+    </w:rPr>
+  </w:style>
+  <w:style w:type="character" w:styleId="ListLabel123">
+    <w:name w:val="ListLabel 123"/>
+    <w:qFormat/>
+    <w:rPr>
+      <w:rFonts w:cs="OpenSymbol"/>
+    </w:rPr>
+  </w:style>
+  <w:style w:type="character" w:styleId="ListLabel124">
+    <w:name w:val="ListLabel 124"/>
+    <w:qFormat/>
+    <w:rPr>
+      <w:rFonts w:cs="OpenSymbol"/>
+    </w:rPr>
+  </w:style>
+  <w:style w:type="character" w:styleId="ListLabel125">
+    <w:name w:val="ListLabel 125"/>
+    <w:qFormat/>
+    <w:rPr>
+      <w:rFonts w:cs="OpenSymbol"/>
+    </w:rPr>
+  </w:style>
+  <w:style w:type="character" w:styleId="ListLabel126">
+    <w:name w:val="ListLabel 126"/>
     <w:qFormat/>
     <w:rPr>
       <w:rFonts w:cs="OpenSymbol"/>

</xml_diff>

<commit_message>
Changing from focus on concrete to focus on connections to systems of reasoning
</commit_message>
<xml_diff>
--- a/revision/revision_response.docx
+++ b/revision/revision_response.docx
@@ -135,33 +135,7 @@
           <w:sz w:val="24"/>
           <w:szCs w:val="24"/>
         </w:rPr>
-        <w:t xml:space="preserve">We have added a paragraph </w:t>
-      </w:r>
-      <w:r>
-        <w:rPr>
-          <w:b w:val="false"/>
-          <w:i w:val="false"/>
-          <w:caps w:val="false"/>
-          <w:smallCaps w:val="false"/>
-          <w:color w:val="0000FF"/>
-          <w:spacing w:val="0"/>
-          <w:sz w:val="24"/>
-          <w:szCs w:val="24"/>
-        </w:rPr>
-        <w:t>at the beginning of the paper</w:t>
-      </w:r>
-      <w:r>
-        <w:rPr>
-          <w:b w:val="false"/>
-          <w:i w:val="false"/>
-          <w:caps w:val="false"/>
-          <w:smallCaps w:val="false"/>
-          <w:color w:val="0000FF"/>
-          <w:spacing w:val="0"/>
-          <w:sz w:val="24"/>
-          <w:szCs w:val="24"/>
-        </w:rPr>
-        <w:t xml:space="preserve"> clarifying the distinction we are trying to draw with the two terms: We use the term ``presentation'' here to refer to the details of the pedagogical materials, while we reserve ``representation'' to refer to participants mental representation of the concepts, which, while grounded in the presentation used, may differ from it in important ways.</w:t>
+        <w:t>We have added a paragraph at the beginning of the paper clarifying the distinction we are trying to draw with the two terms: We use the term ``presentation'' here to refer to the details of the pedagogical materials, while we reserve ``representation'' to refer to participants mental representation of the concepts, which, while grounded in the presentation used, may differ from it in important ways.</w:t>
       </w:r>
       <w:r>
         <w:rPr>
@@ -244,6 +218,7 @@
         <w:ind w:left="0" w:right="0" w:hanging="0"/>
         <w:rPr/>
       </w:pPr>
+      <w:bookmarkStart w:id="0" w:name="__DdeLink__217_1894013427"/>
       <w:r>
         <w:rPr>
           <w:b w:val="false"/>
@@ -303,7 +278,20 @@
           <w:sz w:val="24"/>
           <w:szCs w:val="24"/>
         </w:rPr>
-        <w:t>broadening the discussion beyond simply concrete vs. abstract and irrelevant features (as in Belenky &amp; Schalk, 2014) to different ways of making a concept concrete that may have different effects,</w:t>
+        <w:t xml:space="preserve">broadening the discussion beyond simply concrete vs. abstract and irrelevant features (as in Belenky &amp; Schalk, 2014) to different ways </w:t>
+      </w:r>
+      <w:r>
+        <w:rPr>
+          <w:b w:val="false"/>
+          <w:i w:val="false"/>
+          <w:caps w:val="false"/>
+          <w:smallCaps w:val="false"/>
+          <w:color w:val="0000FF"/>
+          <w:spacing w:val="0"/>
+          <w:sz w:val="24"/>
+          <w:szCs w:val="24"/>
+        </w:rPr>
+        <w:t>presentations may link to systems of understanding that students are familiar with and showing that these differences may impact learning.</w:t>
       </w:r>
     </w:p>
     <w:p>
@@ -396,26 +384,182 @@
         <w:rPr>
           <w:color w:val="0000FF"/>
         </w:rPr>
-        <w:t xml:space="preserve">More specifically, we have added a new sections to the introduction and discussion on Concrete vs. Abstract where we discuss the second issue, which was inadequately highlighted previously. </w:t>
-      </w:r>
-      <w:r>
-        <w:rPr>
-          <w:b w:val="false"/>
-          <w:i w:val="false"/>
-          <w:caps w:val="false"/>
-          <w:smallCaps w:val="false"/>
-          <w:color w:val="0000FF"/>
-          <w:spacing w:val="0"/>
-          <w:sz w:val="24"/>
-          <w:szCs w:val="24"/>
-        </w:rPr>
-        <w:t>We hope to broaden the discussion further beyond the simple “concrete vs. abstract’’ dimension, by illustrating that different presentations can be “concrete’’ in different ways (in our case, visuospatially vs. connecting to prior arithmetic concepts more directly). These different groundings can bring out or obscure different aspects of the concept in question. It is not clear that one of our presentations is more “concrete” than the other, so our we think this adds a new dimension to consider when considering multiple representations.</w:t>
-      </w:r>
-      <w:r>
-        <w:rPr>
-          <w:color w:val="0000FF"/>
-        </w:rPr>
-        <w:t xml:space="preserve"> </w:t>
+        <w:t>The second issue in particular was inadequately highlighted previously, so w</w:t>
+      </w:r>
+      <w:r>
+        <w:rPr>
+          <w:color w:val="0000FF"/>
+        </w:rPr>
+        <w:t xml:space="preserve">e have added new sections to the introduction and discussion where we discuss </w:t>
+      </w:r>
+      <w:r>
+        <w:rPr>
+          <w:color w:val="0000FF"/>
+        </w:rPr>
+        <w:t>it</w:t>
+      </w:r>
+      <w:r>
+        <w:rPr>
+          <w:color w:val="0000FF"/>
+        </w:rPr>
+        <w:t xml:space="preserve">. </w:t>
+      </w:r>
+      <w:r>
+        <w:rPr>
+          <w:b w:val="false"/>
+          <w:i w:val="false"/>
+          <w:caps w:val="false"/>
+          <w:smallCaps w:val="false"/>
+          <w:color w:val="0000FF"/>
+          <w:spacing w:val="0"/>
+          <w:sz w:val="24"/>
+          <w:szCs w:val="24"/>
+        </w:rPr>
+        <w:t xml:space="preserve">We hope to broaden the discussion </w:t>
+      </w:r>
+      <w:r>
+        <w:rPr>
+          <w:b w:val="false"/>
+          <w:i w:val="false"/>
+          <w:caps w:val="false"/>
+          <w:smallCaps w:val="false"/>
+          <w:color w:val="0000FF"/>
+          <w:spacing w:val="0"/>
+          <w:sz w:val="24"/>
+          <w:szCs w:val="24"/>
+        </w:rPr>
+        <w:t>in the field</w:t>
+      </w:r>
+      <w:r>
+        <w:rPr>
+          <w:b w:val="false"/>
+          <w:i w:val="false"/>
+          <w:caps w:val="false"/>
+          <w:smallCaps w:val="false"/>
+          <w:color w:val="0000FF"/>
+          <w:spacing w:val="0"/>
+          <w:sz w:val="24"/>
+          <w:szCs w:val="24"/>
+        </w:rPr>
+        <w:t xml:space="preserve"> further beyond the simple “concrete vs. abstract’’ dimension, by illustrating that different presentations can </w:t>
+      </w:r>
+      <w:r>
+        <w:rPr>
+          <w:b w:val="false"/>
+          <w:i w:val="false"/>
+          <w:caps w:val="false"/>
+          <w:smallCaps w:val="false"/>
+          <w:color w:val="0000FF"/>
+          <w:spacing w:val="0"/>
+          <w:sz w:val="24"/>
+          <w:szCs w:val="24"/>
+        </w:rPr>
+        <w:t>relate a concept in</w:t>
+      </w:r>
+      <w:r>
+        <w:rPr>
+          <w:b w:val="false"/>
+          <w:i w:val="false"/>
+          <w:caps w:val="false"/>
+          <w:smallCaps w:val="false"/>
+          <w:color w:val="0000FF"/>
+          <w:spacing w:val="0"/>
+          <w:sz w:val="24"/>
+          <w:szCs w:val="24"/>
+        </w:rPr>
+        <w:t xml:space="preserve"> different ways (in our case, visuospatially vs. connecting </w:t>
+      </w:r>
+      <w:r>
+        <w:rPr>
+          <w:b w:val="false"/>
+          <w:i w:val="false"/>
+          <w:caps w:val="false"/>
+          <w:smallCaps w:val="false"/>
+          <w:color w:val="0000FF"/>
+          <w:spacing w:val="0"/>
+          <w:sz w:val="24"/>
+          <w:szCs w:val="24"/>
+        </w:rPr>
+        <w:t>more directly</w:t>
+      </w:r>
+      <w:r>
+        <w:rPr>
+          <w:b w:val="false"/>
+          <w:i w:val="false"/>
+          <w:caps w:val="false"/>
+          <w:smallCaps w:val="false"/>
+          <w:color w:val="0000FF"/>
+          <w:spacing w:val="0"/>
+          <w:sz w:val="24"/>
+          <w:szCs w:val="24"/>
+        </w:rPr>
+        <w:t xml:space="preserve"> to prior arithmetic concepts). These </w:t>
+      </w:r>
+      <w:r>
+        <w:rPr>
+          <w:b w:val="false"/>
+          <w:i w:val="false"/>
+          <w:caps w:val="false"/>
+          <w:smallCaps w:val="false"/>
+          <w:color w:val="0000FF"/>
+          <w:spacing w:val="0"/>
+          <w:sz w:val="24"/>
+          <w:szCs w:val="24"/>
+        </w:rPr>
+        <w:t xml:space="preserve">differences </w:t>
+      </w:r>
+      <w:r>
+        <w:rPr>
+          <w:b w:val="false"/>
+          <w:i w:val="false"/>
+          <w:caps w:val="false"/>
+          <w:smallCaps w:val="false"/>
+          <w:color w:val="0000FF"/>
+          <w:spacing w:val="0"/>
+          <w:sz w:val="24"/>
+          <w:szCs w:val="24"/>
+        </w:rPr>
+        <w:t xml:space="preserve">can </w:t>
+      </w:r>
+      <w:r>
+        <w:rPr>
+          <w:b w:val="false"/>
+          <w:i w:val="false"/>
+          <w:caps w:val="false"/>
+          <w:smallCaps w:val="false"/>
+          <w:color w:val="0000FF"/>
+          <w:spacing w:val="0"/>
+          <w:sz w:val="24"/>
+          <w:szCs w:val="24"/>
+        </w:rPr>
+        <w:t>accentuate</w:t>
+      </w:r>
+      <w:r>
+        <w:rPr>
+          <w:b w:val="false"/>
+          <w:i w:val="false"/>
+          <w:caps w:val="false"/>
+          <w:smallCaps w:val="false"/>
+          <w:color w:val="0000FF"/>
+          <w:spacing w:val="0"/>
+          <w:sz w:val="24"/>
+          <w:szCs w:val="24"/>
+        </w:rPr>
+        <w:t xml:space="preserve"> or obscure different aspects of the concept in question. </w:t>
+      </w:r>
+      <w:bookmarkEnd w:id="0"/>
+      <w:r>
+        <w:rPr>
+          <w:b w:val="false"/>
+          <w:i w:val="false"/>
+          <w:caps w:val="false"/>
+          <w:smallCaps w:val="false"/>
+          <w:color w:val="0000FF"/>
+          <w:spacing w:val="0"/>
+          <w:sz w:val="24"/>
+          <w:szCs w:val="24"/>
+        </w:rPr>
+        <w:t>We suggest that rather than concrete vs. abstract, it is these connections that are the relevant feature for assessing presentations.</w:t>
       </w:r>
     </w:p>
     <w:p>
@@ -1523,7 +1667,7 @@
         </w:rPr>
         <w:t xml:space="preserve">We think this is an important point, which we tried to convey in our discussion section on formalization and generalization. We have expanded our comments on this (including references back to </w:t>
       </w:r>
-      <w:bookmarkStart w:id="0" w:name="__DdeLink__197_943471363"/>
+      <w:bookmarkStart w:id="1" w:name="__DdeLink__197_943471363"/>
       <w:r>
         <w:rPr>
           <w:b w:val="false"/>
@@ -1537,7 +1681,7 @@
         </w:rPr>
         <w:t>Richland (2012), Hazzan (1999), Greeno &amp; Riley (1987) and Burger &amp; Shaughnessy (1986))</w:t>
       </w:r>
-      <w:bookmarkEnd w:id="0"/>
+      <w:bookmarkEnd w:id="1"/>
       <w:r>
         <w:rPr>
           <w:b w:val="false"/>
@@ -2128,11 +2272,9 @@
         <w:widowControl/>
         <w:numPr>
           <w:ilvl w:val="0"/>
-          <w:numId w:val="4"/>
+          <w:numId w:val="1"/>
         </w:numPr>
-        <w:rPr>
-          <w:color w:val="0000FF"/>
-        </w:rPr>
+        <w:rPr/>
       </w:pPr>
       <w:r>
         <w:rPr>
@@ -2154,24 +2296,35 @@
         <w:widowControl/>
         <w:numPr>
           <w:ilvl w:val="0"/>
-          <w:numId w:val="4"/>
+          <w:numId w:val="1"/>
         </w:numPr>
-        <w:rPr>
-          <w:color w:val="0000FF"/>
-        </w:rPr>
-      </w:pPr>
-      <w:r>
-        <w:rPr>
-          <w:b w:val="false"/>
-          <w:i w:val="false"/>
-          <w:caps w:val="false"/>
-          <w:smallCaps w:val="false"/>
-          <w:color w:val="0000FF"/>
-          <w:spacing w:val="0"/>
-          <w:sz w:val="24"/>
-          <w:szCs w:val="24"/>
-        </w:rPr>
-        <w:t>broadening the discussion beyond simply concrete vs. abstract and irrelevant features (as in Belenky &amp; Schalk, 2014) to different ways of making a concept concrete that may have different effects,</w:t>
+        <w:rPr/>
+      </w:pPr>
+      <w:r>
+        <w:rPr>
+          <w:b w:val="false"/>
+          <w:i w:val="false"/>
+          <w:caps w:val="false"/>
+          <w:smallCaps w:val="false"/>
+          <w:color w:val="0000FF"/>
+          <w:spacing w:val="0"/>
+          <w:sz w:val="24"/>
+          <w:szCs w:val="24"/>
+        </w:rPr>
+        <w:t xml:space="preserve">broadening the discussion beyond simply concrete vs. abstract and irrelevant features (as in Belenky &amp; Schalk, 2014) to different ways </w:t>
+      </w:r>
+      <w:r>
+        <w:rPr>
+          <w:b w:val="false"/>
+          <w:i w:val="false"/>
+          <w:caps w:val="false"/>
+          <w:smallCaps w:val="false"/>
+          <w:color w:val="0000FF"/>
+          <w:spacing w:val="0"/>
+          <w:sz w:val="24"/>
+          <w:szCs w:val="24"/>
+        </w:rPr>
+        <w:t>presentations may link to systems of understanding that students are familiar with and showing that these differences may impact learning.</w:t>
       </w:r>
     </w:p>
     <w:p>
@@ -2180,11 +2333,9 @@
         <w:widowControl/>
         <w:numPr>
           <w:ilvl w:val="0"/>
-          <w:numId w:val="4"/>
+          <w:numId w:val="1"/>
         </w:numPr>
-        <w:rPr>
-          <w:color w:val="0000FF"/>
-        </w:rPr>
+        <w:rPr/>
       </w:pPr>
       <w:r>
         <w:rPr>
@@ -2260,32 +2411,204 @@
     <w:p>
       <w:pPr>
         <w:pStyle w:val="Normal"/>
+        <w:widowControl/>
+        <w:ind w:left="0" w:right="0" w:hanging="0"/>
         <w:rPr/>
       </w:pPr>
       <w:r>
         <w:rPr>
-          <w:color w:val="0000FF"/>
-        </w:rPr>
-        <w:t xml:space="preserve">More specifically, we have added a new sections to the introduction and discussion on Concrete vs. Abstract where we discuss the second issue, which was inadequately highlighted previously. </w:t>
-      </w:r>
-      <w:r>
-        <w:rPr>
-          <w:b w:val="false"/>
-          <w:i w:val="false"/>
-          <w:caps w:val="false"/>
-          <w:smallCaps w:val="false"/>
-          <w:color w:val="0000FF"/>
-          <w:spacing w:val="0"/>
-          <w:sz w:val="24"/>
-          <w:szCs w:val="24"/>
-        </w:rPr>
-        <w:t>We hope to broaden the discussion further beyond the simple “concrete vs. abstract’’ dimension, by illustrating that different presentations can be “concrete’’ in different ways (in our case, visuospatially vs. connecting to prior arithmetic concepts more directly). These different groundings can bring out or obscure different aspects of the concept in question. It is not clear that one of our presentations is more “concrete” than the other, so our we think this adds a new dimension to consider when considering multiple representations.</w:t>
-      </w:r>
-      <w:r>
-        <w:rPr>
-          <w:color w:val="0000FF"/>
-        </w:rPr>
-        <w:t xml:space="preserve"> </w:t>
+          <w:b w:val="false"/>
+          <w:i w:val="false"/>
+          <w:caps w:val="false"/>
+          <w:smallCaps w:val="false"/>
+          <w:color w:val="0000FF"/>
+          <w:spacing w:val="0"/>
+          <w:sz w:val="24"/>
+          <w:szCs w:val="24"/>
+        </w:rPr>
+        <w:t>The second issue in particular was inadequately highlighted previously, so w</w:t>
+      </w:r>
+      <w:r>
+        <w:rPr>
+          <w:b w:val="false"/>
+          <w:i w:val="false"/>
+          <w:caps w:val="false"/>
+          <w:smallCaps w:val="false"/>
+          <w:color w:val="0000FF"/>
+          <w:spacing w:val="0"/>
+          <w:sz w:val="24"/>
+          <w:szCs w:val="24"/>
+        </w:rPr>
+        <w:t xml:space="preserve">e have added new sections to the introduction and discussion where we discuss </w:t>
+      </w:r>
+      <w:r>
+        <w:rPr>
+          <w:b w:val="false"/>
+          <w:i w:val="false"/>
+          <w:caps w:val="false"/>
+          <w:smallCaps w:val="false"/>
+          <w:color w:val="0000FF"/>
+          <w:spacing w:val="0"/>
+          <w:sz w:val="24"/>
+          <w:szCs w:val="24"/>
+        </w:rPr>
+        <w:t>it</w:t>
+      </w:r>
+      <w:r>
+        <w:rPr>
+          <w:b w:val="false"/>
+          <w:i w:val="false"/>
+          <w:caps w:val="false"/>
+          <w:smallCaps w:val="false"/>
+          <w:color w:val="0000FF"/>
+          <w:spacing w:val="0"/>
+          <w:sz w:val="24"/>
+          <w:szCs w:val="24"/>
+        </w:rPr>
+        <w:t xml:space="preserve">. We hope to broaden the discussion </w:t>
+      </w:r>
+      <w:r>
+        <w:rPr>
+          <w:b w:val="false"/>
+          <w:i w:val="false"/>
+          <w:caps w:val="false"/>
+          <w:smallCaps w:val="false"/>
+          <w:color w:val="0000FF"/>
+          <w:spacing w:val="0"/>
+          <w:sz w:val="24"/>
+          <w:szCs w:val="24"/>
+        </w:rPr>
+        <w:t>in the field</w:t>
+      </w:r>
+      <w:r>
+        <w:rPr>
+          <w:b w:val="false"/>
+          <w:i w:val="false"/>
+          <w:caps w:val="false"/>
+          <w:smallCaps w:val="false"/>
+          <w:color w:val="0000FF"/>
+          <w:spacing w:val="0"/>
+          <w:sz w:val="24"/>
+          <w:szCs w:val="24"/>
+        </w:rPr>
+        <w:t xml:space="preserve"> further beyond the simple “concrete vs. abstract’’ dimension, by illustrating that different presentations can </w:t>
+      </w:r>
+      <w:r>
+        <w:rPr>
+          <w:b w:val="false"/>
+          <w:i w:val="false"/>
+          <w:caps w:val="false"/>
+          <w:smallCaps w:val="false"/>
+          <w:color w:val="0000FF"/>
+          <w:spacing w:val="0"/>
+          <w:sz w:val="24"/>
+          <w:szCs w:val="24"/>
+        </w:rPr>
+        <w:t>relate a concept in</w:t>
+      </w:r>
+      <w:r>
+        <w:rPr>
+          <w:b w:val="false"/>
+          <w:i w:val="false"/>
+          <w:caps w:val="false"/>
+          <w:smallCaps w:val="false"/>
+          <w:color w:val="0000FF"/>
+          <w:spacing w:val="0"/>
+          <w:sz w:val="24"/>
+          <w:szCs w:val="24"/>
+        </w:rPr>
+        <w:t xml:space="preserve"> different ways (in our case, visuospatially vs. connecting </w:t>
+      </w:r>
+      <w:r>
+        <w:rPr>
+          <w:b w:val="false"/>
+          <w:i w:val="false"/>
+          <w:caps w:val="false"/>
+          <w:smallCaps w:val="false"/>
+          <w:color w:val="0000FF"/>
+          <w:spacing w:val="0"/>
+          <w:sz w:val="24"/>
+          <w:szCs w:val="24"/>
+        </w:rPr>
+        <w:t>more directly</w:t>
+      </w:r>
+      <w:r>
+        <w:rPr>
+          <w:b w:val="false"/>
+          <w:i w:val="false"/>
+          <w:caps w:val="false"/>
+          <w:smallCaps w:val="false"/>
+          <w:color w:val="0000FF"/>
+          <w:spacing w:val="0"/>
+          <w:sz w:val="24"/>
+          <w:szCs w:val="24"/>
+        </w:rPr>
+        <w:t xml:space="preserve"> to prior arithmetic concepts). These </w:t>
+      </w:r>
+      <w:r>
+        <w:rPr>
+          <w:b w:val="false"/>
+          <w:i w:val="false"/>
+          <w:caps w:val="false"/>
+          <w:smallCaps w:val="false"/>
+          <w:color w:val="0000FF"/>
+          <w:spacing w:val="0"/>
+          <w:sz w:val="24"/>
+          <w:szCs w:val="24"/>
+        </w:rPr>
+        <w:t xml:space="preserve">differences </w:t>
+      </w:r>
+      <w:r>
+        <w:rPr>
+          <w:b w:val="false"/>
+          <w:i w:val="false"/>
+          <w:caps w:val="false"/>
+          <w:smallCaps w:val="false"/>
+          <w:color w:val="0000FF"/>
+          <w:spacing w:val="0"/>
+          <w:sz w:val="24"/>
+          <w:szCs w:val="24"/>
+        </w:rPr>
+        <w:t xml:space="preserve">can </w:t>
+      </w:r>
+      <w:r>
+        <w:rPr>
+          <w:b w:val="false"/>
+          <w:i w:val="false"/>
+          <w:caps w:val="false"/>
+          <w:smallCaps w:val="false"/>
+          <w:color w:val="0000FF"/>
+          <w:spacing w:val="0"/>
+          <w:sz w:val="24"/>
+          <w:szCs w:val="24"/>
+        </w:rPr>
+        <w:t>accentuate</w:t>
+      </w:r>
+      <w:r>
+        <w:rPr>
+          <w:b w:val="false"/>
+          <w:i w:val="false"/>
+          <w:caps w:val="false"/>
+          <w:smallCaps w:val="false"/>
+          <w:color w:val="0000FF"/>
+          <w:spacing w:val="0"/>
+          <w:sz w:val="24"/>
+          <w:szCs w:val="24"/>
+        </w:rPr>
+        <w:t xml:space="preserve"> or obscure different aspects of the concept in question. </w:t>
+      </w:r>
+      <w:r>
+        <w:rPr>
+          <w:b w:val="false"/>
+          <w:i w:val="false"/>
+          <w:caps w:val="false"/>
+          <w:smallCaps w:val="false"/>
+          <w:color w:val="0000FF"/>
+          <w:spacing w:val="0"/>
+          <w:sz w:val="24"/>
+          <w:szCs w:val="24"/>
+        </w:rPr>
+        <w:t>We suggest that rather than concrete vs. abstract, it is these connections that are the relevant feature for assessing presentations.</w:t>
       </w:r>
     </w:p>
     <w:p>
@@ -2294,9 +2617,7 @@
         <w:rPr/>
       </w:pPr>
       <w:r>
-        <w:rPr>
-          <w:color w:val="0000FF"/>
-        </w:rPr>
+        <w:rPr/>
       </w:r>
     </w:p>
     <w:p>
@@ -2336,33 +2657,7 @@
           <w:sz w:val="24"/>
           <w:szCs w:val="24"/>
         </w:rPr>
-        <w:t xml:space="preserve">Added more literature on Abstract vs. Concrete, including Belenky &amp; Schalk’s review </w:t>
-      </w:r>
-      <w:r>
-        <w:rPr>
-          <w:b w:val="false"/>
-          <w:i w:val="false"/>
-          <w:caps w:val="false"/>
-          <w:smallCaps w:val="false"/>
-          <w:color w:val="0000FF"/>
-          <w:spacing w:val="0"/>
-          <w:sz w:val="24"/>
-          <w:szCs w:val="24"/>
-        </w:rPr>
-        <w:t>and</w:t>
-      </w:r>
-      <w:r>
-        <w:rPr>
-          <w:b w:val="false"/>
-          <w:i w:val="false"/>
-          <w:caps w:val="false"/>
-          <w:smallCaps w:val="false"/>
-          <w:color w:val="0000FF"/>
-          <w:spacing w:val="0"/>
-          <w:sz w:val="24"/>
-          <w:szCs w:val="24"/>
-        </w:rPr>
-        <w:t xml:space="preserve"> some of the concreteness fading literature (Goldstone &amp; Son, 2005; Fyfe et al., 2014).</w:t>
+        <w:t>Added more literature on Abstract vs. Concrete, including Belenky &amp; Schalk’s review and some of the concreteness fading literature (Goldstone &amp; Son, 2005; Fyfe et al., 2014).</w:t>
       </w:r>
     </w:p>
     <w:p>
@@ -2373,22 +2668,46 @@
           <w:ilvl w:val="0"/>
           <w:numId w:val="3"/>
         </w:numPr>
-        <w:rPr>
-          <w:color w:val="0000FF"/>
-        </w:rPr>
-      </w:pPr>
-      <w:r>
-        <w:rPr>
-          <w:b w:val="false"/>
-          <w:i w:val="false"/>
-          <w:caps w:val="false"/>
-          <w:smallCaps w:val="false"/>
-          <w:color w:val="0000FF"/>
-          <w:spacing w:val="0"/>
-          <w:sz w:val="24"/>
-          <w:szCs w:val="24"/>
-        </w:rPr>
-        <w:t>Added reference to Preparation for Future Learning (Bransford &amp; Schwartz, 1999) to provide context for and more clearly motivate the interest in learning later concepts.</w:t>
+        <w:rPr/>
+      </w:pPr>
+      <w:r>
+        <w:rPr>
+          <w:b w:val="false"/>
+          <w:i w:val="false"/>
+          <w:caps w:val="false"/>
+          <w:smallCaps w:val="false"/>
+          <w:color w:val="0000FF"/>
+          <w:spacing w:val="0"/>
+          <w:sz w:val="24"/>
+          <w:szCs w:val="24"/>
+        </w:rPr>
+        <w:t xml:space="preserve">Added reference to Preparation for Future Learning (Bransford &amp; Schwartz, 1999) </w:t>
+      </w:r>
+      <w:r>
+        <w:rPr>
+          <w:b w:val="false"/>
+          <w:i w:val="false"/>
+          <w:caps w:val="false"/>
+          <w:smallCaps w:val="false"/>
+          <w:color w:val="0000FF"/>
+          <w:spacing w:val="0"/>
+          <w:sz w:val="24"/>
+          <w:szCs w:val="24"/>
+        </w:rPr>
+        <w:t>and the idea that different ways of learning may support different types of understanding (Nokes, 2005)</w:t>
+      </w:r>
+      <w:r>
+        <w:rPr>
+          <w:b w:val="false"/>
+          <w:i w:val="false"/>
+          <w:caps w:val="false"/>
+          <w:smallCaps w:val="false"/>
+          <w:color w:val="0000FF"/>
+          <w:spacing w:val="0"/>
+          <w:sz w:val="24"/>
+          <w:szCs w:val="24"/>
+        </w:rPr>
+        <w:t xml:space="preserve"> to provide context for and more clearly motivate the interest in learning later concepts.</w:t>
       </w:r>
     </w:p>
     <w:p>
@@ -2440,42 +2759,59 @@
           <w:sz w:val="24"/>
           <w:szCs w:val="24"/>
         </w:rPr>
-        <w:t>Added a paragraph to the new Limitations &amp; Future Directions section acknowledging the fact that different presentation symbols were used for the</w:t>
-      </w:r>
-      <w:r>
-        <w:rPr>
-          <w:b w:val="false"/>
-          <w:i w:val="false"/>
-          <w:caps w:val="false"/>
-          <w:smallCaps w:val="false"/>
-          <w:color w:val="0000FF"/>
-          <w:spacing w:val="0"/>
-          <w:sz w:val="24"/>
-          <w:szCs w:val="24"/>
-        </w:rPr>
-        <w:t xml:space="preserve"> two groups throughout, and suggesting that future work should investigate whether this is necessary to observe effects on subsequent concepts.</w:t>
-      </w:r>
-    </w:p>
-    <w:p>
-      <w:pPr>
-        <w:pStyle w:val="Normal"/>
-        <w:widowControl/>
-        <w:ind w:left="0" w:right="0" w:hanging="0"/>
-        <w:rPr>
-          <w:b w:val="false"/>
-          <w:b w:val="false"/>
-          <w:i w:val="false"/>
-          <w:i w:val="false"/>
-          <w:caps w:val="false"/>
-          <w:smallCaps w:val="false"/>
-          <w:color w:val="0000FF"/>
-          <w:spacing w:val="0"/>
-          <w:sz w:val="24"/>
-          <w:szCs w:val="24"/>
-        </w:rPr>
-      </w:pPr>
-      <w:r>
+        <w:t>Added a paragraph to the new Limitations &amp; Future Directions section acknowledging the fact that different presentation symbols were used for the two groups throughout, and suggesting that future work should investigate whether this is necessary to observe effects on subsequent concepts.</w:t>
+      </w:r>
+    </w:p>
+    <w:p>
+      <w:pPr>
+        <w:pStyle w:val="Normal"/>
+        <w:widowControl/>
+        <w:ind w:left="0" w:right="0" w:hanging="0"/>
+        <w:rPr>
+          <w:b w:val="false"/>
+          <w:b w:val="false"/>
+          <w:i w:val="false"/>
+          <w:i w:val="false"/>
+          <w:caps w:val="false"/>
+          <w:smallCaps w:val="false"/>
+          <w:color w:val="0000FF"/>
+          <w:spacing w:val="0"/>
+          <w:sz w:val="24"/>
+          <w:szCs w:val="24"/>
+        </w:rPr>
+      </w:pPr>
+      <w:r>
+        <w:rPr>
+          <w:b w:val="false"/>
+          <w:i w:val="false"/>
+          <w:caps w:val="false"/>
+          <w:smallCaps w:val="false"/>
+          <w:color w:val="0000FF"/>
+          <w:spacing w:val="0"/>
+          <w:sz w:val="24"/>
+          <w:szCs w:val="24"/>
+        </w:rPr>
+      </w:r>
+    </w:p>
+    <w:p>
+      <w:pPr>
+        <w:pStyle w:val="Normal"/>
+        <w:widowControl/>
+        <w:ind w:left="0" w:right="0" w:hanging="0"/>
         <w:rPr/>
+      </w:pPr>
+      <w:r>
+        <w:rPr>
+          <w:b w:val="false"/>
+          <w:i w:val="false"/>
+          <w:caps w:val="false"/>
+          <w:smallCaps w:val="false"/>
+          <w:color w:val="0000FF"/>
+          <w:spacing w:val="0"/>
+          <w:sz w:val="24"/>
+          <w:szCs w:val="24"/>
+        </w:rPr>
+        <w:t>We hope that these changes make the motivation for and contribution of our study more clear.</w:t>
       </w:r>
     </w:p>
     <w:p>
@@ -2487,16 +2823,75 @@
       </w:pPr>
       <w:r>
         <w:rPr>
-          <w:b w:val="false"/>
-          <w:i w:val="false"/>
-          <w:caps w:val="false"/>
-          <w:smallCaps w:val="false"/>
-          <w:color w:val="0000FF"/>
-          <w:spacing w:val="0"/>
-          <w:sz w:val="24"/>
-          <w:szCs w:val="24"/>
-        </w:rPr>
-        <w:t>We hope that these changes make the motivation for and contribution of our study more clear.</w:t>
+          <w:sz w:val="24"/>
+          <w:szCs w:val="24"/>
+        </w:rPr>
+        <w:br/>
+      </w:r>
+      <w:r>
+        <w:rPr>
+          <w:b w:val="false"/>
+          <w:i w:val="false"/>
+          <w:caps w:val="false"/>
+          <w:smallCaps w:val="false"/>
+          <w:color w:val="222222"/>
+          <w:spacing w:val="0"/>
+          <w:sz w:val="24"/>
+          <w:szCs w:val="24"/>
+        </w:rPr>
+        <w:t>Minor Comments</w:t>
+      </w:r>
+      <w:r>
+        <w:rPr>
+          <w:sz w:val="24"/>
+          <w:szCs w:val="24"/>
+        </w:rPr>
+        <w:br/>
+      </w:r>
+      <w:r>
+        <w:rPr>
+          <w:b w:val="false"/>
+          <w:i w:val="false"/>
+          <w:caps w:val="false"/>
+          <w:smallCaps w:val="false"/>
+          <w:color w:val="222222"/>
+          <w:spacing w:val="0"/>
+          <w:sz w:val="24"/>
+          <w:szCs w:val="24"/>
+        </w:rPr>
+        <w:t>There were too many graphs. They could be cut down to a critical number of core findings of at most 4 or 5 figures.</w:t>
+      </w:r>
+    </w:p>
+    <w:p>
+      <w:pPr>
+        <w:pStyle w:val="Normal"/>
+        <w:widowControl/>
+        <w:ind w:left="0" w:right="0" w:hanging="0"/>
+        <w:rPr>
+          <w:rFonts w:ascii="Liberation Serif" w:hAnsi="Liberation Serif"/>
+          <w:b w:val="false"/>
+          <w:b w:val="false"/>
+          <w:i w:val="false"/>
+          <w:i w:val="false"/>
+          <w:caps w:val="false"/>
+          <w:smallCaps w:val="false"/>
+          <w:color w:val="222222"/>
+          <w:spacing w:val="0"/>
+          <w:sz w:val="24"/>
+          <w:szCs w:val="24"/>
+        </w:rPr>
+      </w:pPr>
+      <w:r>
+        <w:rPr>
+          <w:b w:val="false"/>
+          <w:i w:val="false"/>
+          <w:caps w:val="false"/>
+          <w:smallCaps w:val="false"/>
+          <w:color w:val="222222"/>
+          <w:spacing w:val="0"/>
+          <w:sz w:val="24"/>
+          <w:szCs w:val="24"/>
+        </w:rPr>
       </w:r>
     </w:p>
     <w:p>
@@ -2508,43 +2903,314 @@
       </w:pPr>
       <w:r>
         <w:rPr>
-          <w:sz w:val="24"/>
-          <w:szCs w:val="24"/>
-        </w:rPr>
-        <w:br/>
-      </w:r>
-      <w:r>
-        <w:rPr>
-          <w:b w:val="false"/>
-          <w:i w:val="false"/>
-          <w:caps w:val="false"/>
-          <w:smallCaps w:val="false"/>
-          <w:color w:val="222222"/>
-          <w:spacing w:val="0"/>
-          <w:sz w:val="24"/>
-          <w:szCs w:val="24"/>
-        </w:rPr>
-        <w:t>Minor Comments</w:t>
-      </w:r>
-      <w:r>
-        <w:rPr>
-          <w:sz w:val="24"/>
-          <w:szCs w:val="24"/>
-        </w:rPr>
-        <w:br/>
-      </w:r>
-      <w:r>
-        <w:rPr>
-          <w:b w:val="false"/>
-          <w:i w:val="false"/>
-          <w:caps w:val="false"/>
-          <w:smallCaps w:val="false"/>
-          <w:color w:val="222222"/>
-          <w:spacing w:val="0"/>
-          <w:sz w:val="24"/>
-          <w:szCs w:val="24"/>
-        </w:rPr>
-        <w:t>There were too many graphs. They could be cut down to a critical number of core findings of at most 4 or 5 figures.</w:t>
+          <w:b w:val="false"/>
+          <w:i w:val="false"/>
+          <w:caps w:val="false"/>
+          <w:smallCaps w:val="false"/>
+          <w:color w:val="0000FF"/>
+          <w:spacing w:val="0"/>
+          <w:sz w:val="24"/>
+          <w:szCs w:val="24"/>
+        </w:rPr>
+        <w:t>As above: We have removed the nonagon diagram, but left the n-gon diagram since it is substantially different. We have removed the forest plots from the results section, and will provide them in supplementary material instead. We have removed two of the which representation figures showing less interesting results, and removed the hierarchical model figure.</w:t>
+      </w:r>
+      <w:r>
+        <w:rPr>
+          <w:sz w:val="24"/>
+          <w:szCs w:val="24"/>
+        </w:rPr>
+        <w:br/>
+        <w:br/>
+      </w:r>
+      <w:r>
+        <w:rPr>
+          <w:b w:val="false"/>
+          <w:i w:val="false"/>
+          <w:caps w:val="false"/>
+          <w:smallCaps w:val="false"/>
+          <w:color w:val="222222"/>
+          <w:spacing w:val="0"/>
+          <w:sz w:val="24"/>
+          <w:szCs w:val="24"/>
+        </w:rPr>
+        <w:t>References</w:t>
+      </w:r>
+      <w:r>
+        <w:rPr>
+          <w:sz w:val="24"/>
+          <w:szCs w:val="24"/>
+        </w:rPr>
+        <w:br/>
+        <w:br/>
+      </w:r>
+      <w:r>
+        <w:rPr>
+          <w:b w:val="false"/>
+          <w:i w:val="false"/>
+          <w:caps w:val="false"/>
+          <w:smallCaps w:val="false"/>
+          <w:color w:val="222222"/>
+          <w:spacing w:val="0"/>
+          <w:sz w:val="24"/>
+          <w:szCs w:val="24"/>
+        </w:rPr>
+        <w:t>Ainsworth, S. (2006). DeFT: a conceptual framework for considering learning with multiple representations. Learning &amp; Instruction, 16, 183-198.</w:t>
+      </w:r>
+      <w:r>
+        <w:rPr>
+          <w:sz w:val="24"/>
+          <w:szCs w:val="24"/>
+        </w:rPr>
+        <w:br/>
+        <w:br/>
+      </w:r>
+      <w:r>
+        <w:rPr>
+          <w:b w:val="false"/>
+          <w:i w:val="false"/>
+          <w:caps w:val="false"/>
+          <w:smallCaps w:val="false"/>
+          <w:color w:val="222222"/>
+          <w:spacing w:val="0"/>
+          <w:sz w:val="24"/>
+          <w:szCs w:val="24"/>
+        </w:rPr>
+        <w:t>Belenky, D. M. &amp; Schalk, L. (2014). The effects of idealized and grounded materials on learning, transfer, and interest: An organizing framework for categorizing external knowledge representations. Educational Psychology Review, 26 (1), 27-50</w:t>
+      </w:r>
+      <w:r>
+        <w:rPr>
+          <w:sz w:val="24"/>
+          <w:szCs w:val="24"/>
+        </w:rPr>
+        <w:br/>
+        <w:br/>
+      </w:r>
+      <w:r>
+        <w:rPr>
+          <w:b w:val="false"/>
+          <w:i w:val="false"/>
+          <w:caps w:val="false"/>
+          <w:smallCaps w:val="false"/>
+          <w:color w:val="222222"/>
+          <w:spacing w:val="0"/>
+          <w:sz w:val="24"/>
+          <w:szCs w:val="24"/>
+        </w:rPr>
+        <w:t>Day, S. B., &amp; Goldstone, R. L. (2012). The import of knowledge export: Connecting findings and theories of transfer of learning. Educational Psychologist, 47, 153-176.</w:t>
+      </w:r>
+      <w:r>
+        <w:rPr>
+          <w:sz w:val="24"/>
+          <w:szCs w:val="24"/>
+        </w:rPr>
+        <w:br/>
+        <w:br/>
+      </w:r>
+      <w:r>
+        <w:rPr>
+          <w:b w:val="false"/>
+          <w:i w:val="false"/>
+          <w:caps w:val="false"/>
+          <w:smallCaps w:val="false"/>
+          <w:color w:val="222222"/>
+          <w:spacing w:val="0"/>
+          <w:sz w:val="24"/>
+          <w:szCs w:val="24"/>
+        </w:rPr>
+        <w:t>Detterman, D. K., &amp; Sternberg, R. J. (Eds.). (1993). Transfer on trial: intelligence,cognition, and instruction. Norwood, NJ: Ablex.</w:t>
+      </w:r>
+      <w:r>
+        <w:rPr>
+          <w:sz w:val="24"/>
+          <w:szCs w:val="24"/>
+        </w:rPr>
+        <w:br/>
+        <w:br/>
+      </w:r>
+      <w:r>
+        <w:rPr>
+          <w:b w:val="false"/>
+          <w:i w:val="false"/>
+          <w:caps w:val="false"/>
+          <w:smallCaps w:val="false"/>
+          <w:color w:val="222222"/>
+          <w:spacing w:val="0"/>
+          <w:sz w:val="24"/>
+          <w:szCs w:val="24"/>
+        </w:rPr>
+        <w:t>Gick, M. L. &amp; Holyoak, K. J. (1987). The cognitive basis of knowledge transfer. In S. M. Cormier &amp; J. D. Hagman (Eds.), Transfer of learning: Contemporary research and applications (pp. 9-46). New York, NY: Academic Press.</w:t>
+      </w:r>
+      <w:r>
+        <w:rPr>
+          <w:sz w:val="24"/>
+          <w:szCs w:val="24"/>
+        </w:rPr>
+        <w:br/>
+        <w:br/>
+      </w:r>
+      <w:r>
+        <w:rPr>
+          <w:b w:val="false"/>
+          <w:i w:val="false"/>
+          <w:caps w:val="false"/>
+          <w:smallCaps w:val="false"/>
+          <w:color w:val="222222"/>
+          <w:spacing w:val="0"/>
+          <w:sz w:val="24"/>
+          <w:szCs w:val="24"/>
+        </w:rPr>
+        <w:t>Koedinger, K. R., Corbett, A. T., &amp; Perfetti, C. (2012). The Knowledge-Learning-Instruction (KLI) framework: Bridging the science-practice chasm to enhance robust student learning. Cognitive Science, 36, 757-798.</w:t>
+      </w:r>
+      <w:r>
+        <w:rPr>
+          <w:sz w:val="24"/>
+          <w:szCs w:val="24"/>
+        </w:rPr>
+        <w:br/>
+        <w:br/>
+      </w:r>
+      <w:r>
+        <w:rPr>
+          <w:b w:val="false"/>
+          <w:i w:val="false"/>
+          <w:caps w:val="false"/>
+          <w:smallCaps w:val="false"/>
+          <w:color w:val="222222"/>
+          <w:spacing w:val="0"/>
+          <w:sz w:val="24"/>
+          <w:szCs w:val="24"/>
+        </w:rPr>
+        <w:t>Nokes, T. J., &amp; Ohlsson, S. (2005). Comparing multiple paths to mastery: What is learned? Cognitive Science, 29, 769-796.</w:t>
+      </w:r>
+      <w:r>
+        <w:rPr>
+          <w:sz w:val="24"/>
+          <w:szCs w:val="24"/>
+        </w:rPr>
+        <w:br/>
+        <w:br/>
+      </w:r>
+      <w:r>
+        <w:rPr>
+          <w:b w:val="false"/>
+          <w:i w:val="false"/>
+          <w:caps w:val="false"/>
+          <w:smallCaps w:val="false"/>
+          <w:color w:val="222222"/>
+          <w:spacing w:val="0"/>
+          <w:sz w:val="24"/>
+          <w:szCs w:val="24"/>
+        </w:rPr>
+        <w:t>Rau, M. A. (2016). Conditions for the effectiveness of multiple visual representations in enhancing STEM learning. Educational Psychology Review, 1-45.</w:t>
+      </w:r>
+      <w:r>
+        <w:rPr>
+          <w:sz w:val="24"/>
+          <w:szCs w:val="24"/>
+        </w:rPr>
+        <w:br/>
+        <w:br/>
+      </w:r>
+      <w:r>
+        <w:rPr>
+          <w:b w:val="false"/>
+          <w:i w:val="false"/>
+          <w:caps w:val="false"/>
+          <w:smallCaps w:val="false"/>
+          <w:color w:val="222222"/>
+          <w:spacing w:val="0"/>
+          <w:sz w:val="24"/>
+          <w:szCs w:val="24"/>
+        </w:rPr>
+        <w:t>Schwartz, D. L., Bransford, J. D., &amp; Sears, D. (2005). Efficiency and innovation in transfer. In J. Mestre (Ed.), Transfer of learning from a modern multidisciplinary perspective (pp. 1-51). Greenwich, CT: Information Age.</w:t>
+      </w:r>
+      <w:r>
+        <w:rPr>
+          <w:sz w:val="24"/>
+          <w:szCs w:val="24"/>
+        </w:rPr>
+        <w:br/>
+        <w:br/>
+        <w:br/>
+        <w:br/>
+      </w:r>
+      <w:r>
+        <w:rPr>
+          <w:b w:val="false"/>
+          <w:i w:val="false"/>
+          <w:caps w:val="false"/>
+          <w:smallCaps w:val="false"/>
+          <w:color w:val="222222"/>
+          <w:spacing w:val="0"/>
+          <w:sz w:val="24"/>
+          <w:szCs w:val="24"/>
+        </w:rPr>
+        <w:t>Reviewer #3: I think that the topic is quite timely and relevant. The complexity of the topic and design of the study requires a clearly-written MS and I think that the authors have achieved this. Brief summaries and examples help with the density of some of the sections. I offer a few general comments below.</w:t>
+      </w:r>
+      <w:r>
+        <w:rPr>
+          <w:sz w:val="24"/>
+          <w:szCs w:val="24"/>
+        </w:rPr>
+        <w:br/>
+        <w:br/>
+      </w:r>
+      <w:r>
+        <w:rPr>
+          <w:b w:val="false"/>
+          <w:i w:val="false"/>
+          <w:caps w:val="false"/>
+          <w:smallCaps w:val="false"/>
+          <w:color w:val="222222"/>
+          <w:spacing w:val="0"/>
+          <w:sz w:val="24"/>
+          <w:szCs w:val="24"/>
+        </w:rPr>
+        <w:t>Introduction/Literature Review</w:t>
+      </w:r>
+      <w:r>
+        <w:rPr>
+          <w:sz w:val="24"/>
+          <w:szCs w:val="24"/>
+        </w:rPr>
+        <w:br/>
+        <w:br/>
+      </w:r>
+      <w:r>
+        <w:rPr>
+          <w:b w:val="false"/>
+          <w:i w:val="false"/>
+          <w:caps w:val="false"/>
+          <w:smallCaps w:val="false"/>
+          <w:color w:val="222222"/>
+          <w:spacing w:val="0"/>
+          <w:sz w:val="24"/>
+          <w:szCs w:val="24"/>
+        </w:rPr>
+        <w:t>The specific literature supporting the current study has been sufficiently reviewed. Providing a bit more detail regarding the broader context and importance of the study seems warranted. For example, when the set of specific guiding questions are proposed on p. 8 the reader should be made aware of the importance of these questions for mathematical cognition and pedagogy; beyond their particular relevance to furthering Kaminski's work and related studies.</w:t>
+      </w:r>
+      <w:r>
+        <w:rPr>
+          <w:sz w:val="24"/>
+          <w:szCs w:val="24"/>
+        </w:rPr>
+        <w:br/>
+      </w:r>
+    </w:p>
+    <w:p>
+      <w:pPr>
+        <w:pStyle w:val="Normal"/>
+        <w:widowControl/>
+        <w:ind w:left="0" w:right="0" w:hanging="0"/>
+        <w:rPr/>
+      </w:pPr>
+      <w:r>
+        <w:rPr>
+          <w:color w:val="0000FF"/>
+          <w:sz w:val="24"/>
+          <w:szCs w:val="24"/>
+        </w:rPr>
+        <w:t>We have made note of the broader relevance of our specific questions about presentations, while attempting to still maintain the position that these questions are just a starting point rather than a definitive list. Also, in revising the introduction and discussion, we have tried to include more connections to broader issues.</w:t>
       </w:r>
     </w:p>
     <w:p>
@@ -2554,381 +3220,6 @@
         <w:ind w:left="0" w:right="0" w:hanging="0"/>
         <w:rPr>
           <w:rFonts w:ascii="Liberation Serif" w:hAnsi="Liberation Serif"/>
-          <w:b w:val="false"/>
-          <w:b w:val="false"/>
-          <w:i w:val="false"/>
-          <w:i w:val="false"/>
-          <w:caps w:val="false"/>
-          <w:smallCaps w:val="false"/>
-          <w:color w:val="222222"/>
-          <w:spacing w:val="0"/>
-          <w:sz w:val="24"/>
-          <w:szCs w:val="24"/>
-        </w:rPr>
-      </w:pPr>
-      <w:r>
-        <w:rPr>
-          <w:b w:val="false"/>
-          <w:i w:val="false"/>
-          <w:caps w:val="false"/>
-          <w:smallCaps w:val="false"/>
-          <w:color w:val="222222"/>
-          <w:spacing w:val="0"/>
-          <w:sz w:val="24"/>
-          <w:szCs w:val="24"/>
-        </w:rPr>
-      </w:r>
-    </w:p>
-    <w:p>
-      <w:pPr>
-        <w:pStyle w:val="Normal"/>
-        <w:widowControl/>
-        <w:ind w:left="0" w:right="0" w:hanging="0"/>
-        <w:rPr/>
-      </w:pPr>
-      <w:r>
-        <w:rPr>
-          <w:b w:val="false"/>
-          <w:i w:val="false"/>
-          <w:caps w:val="false"/>
-          <w:smallCaps w:val="false"/>
-          <w:color w:val="0000FF"/>
-          <w:spacing w:val="0"/>
-          <w:sz w:val="24"/>
-          <w:szCs w:val="24"/>
-        </w:rPr>
-        <w:t>As above: We have removed the nonagon diagram, but left the n-gon diagram since it is substantially different. We have removed the forest plots from the results section, and will provide them in supplementary material instead. We have removed two of the which representation figures showing less interesting results, and removed the hierarchical model figure.</w:t>
-      </w:r>
-      <w:r>
-        <w:rPr>
-          <w:sz w:val="24"/>
-          <w:szCs w:val="24"/>
-        </w:rPr>
-        <w:br/>
-        <w:br/>
-      </w:r>
-      <w:r>
-        <w:rPr>
-          <w:b w:val="false"/>
-          <w:i w:val="false"/>
-          <w:caps w:val="false"/>
-          <w:smallCaps w:val="false"/>
-          <w:color w:val="222222"/>
-          <w:spacing w:val="0"/>
-          <w:sz w:val="24"/>
-          <w:szCs w:val="24"/>
-        </w:rPr>
-        <w:t>References</w:t>
-      </w:r>
-      <w:r>
-        <w:rPr>
-          <w:sz w:val="24"/>
-          <w:szCs w:val="24"/>
-        </w:rPr>
-        <w:br/>
-        <w:br/>
-      </w:r>
-      <w:r>
-        <w:rPr>
-          <w:b w:val="false"/>
-          <w:i w:val="false"/>
-          <w:caps w:val="false"/>
-          <w:smallCaps w:val="false"/>
-          <w:color w:val="222222"/>
-          <w:spacing w:val="0"/>
-          <w:sz w:val="24"/>
-          <w:szCs w:val="24"/>
-        </w:rPr>
-        <w:t>Ainsworth, S. (2006). DeFT: a conceptual framework for considering learning with multiple representations. Learning &amp; Instruction, 16, 183-198.</w:t>
-      </w:r>
-      <w:r>
-        <w:rPr>
-          <w:sz w:val="24"/>
-          <w:szCs w:val="24"/>
-        </w:rPr>
-        <w:br/>
-        <w:br/>
-      </w:r>
-      <w:r>
-        <w:rPr>
-          <w:b w:val="false"/>
-          <w:i w:val="false"/>
-          <w:caps w:val="false"/>
-          <w:smallCaps w:val="false"/>
-          <w:color w:val="222222"/>
-          <w:spacing w:val="0"/>
-          <w:sz w:val="24"/>
-          <w:szCs w:val="24"/>
-        </w:rPr>
-        <w:t>Belenky, D. M. &amp; Schalk, L. (2014). The effects of idealized and grounded materials on learning, transfer, and interest: An organizing framework for categorizing external knowledge representations. Educational Psychology Review, 26 (1), 27-50</w:t>
-      </w:r>
-      <w:r>
-        <w:rPr>
-          <w:sz w:val="24"/>
-          <w:szCs w:val="24"/>
-        </w:rPr>
-        <w:br/>
-        <w:br/>
-      </w:r>
-      <w:r>
-        <w:rPr>
-          <w:b w:val="false"/>
-          <w:i w:val="false"/>
-          <w:caps w:val="false"/>
-          <w:smallCaps w:val="false"/>
-          <w:color w:val="222222"/>
-          <w:spacing w:val="0"/>
-          <w:sz w:val="24"/>
-          <w:szCs w:val="24"/>
-        </w:rPr>
-        <w:t>Day, S. B., &amp; Goldstone, R. L. (2012). The import of knowledge export: Connecting findings and theories of transfer of learning. Educational Psychologist, 47, 153-176.</w:t>
-      </w:r>
-      <w:r>
-        <w:rPr>
-          <w:sz w:val="24"/>
-          <w:szCs w:val="24"/>
-        </w:rPr>
-        <w:br/>
-        <w:br/>
-      </w:r>
-      <w:r>
-        <w:rPr>
-          <w:b w:val="false"/>
-          <w:i w:val="false"/>
-          <w:caps w:val="false"/>
-          <w:smallCaps w:val="false"/>
-          <w:color w:val="222222"/>
-          <w:spacing w:val="0"/>
-          <w:sz w:val="24"/>
-          <w:szCs w:val="24"/>
-        </w:rPr>
-        <w:t>Detterman, D. K., &amp; Sternberg, R. J. (Eds.). (1993). Transfer on trial: intelligence,cognition, and instruction. Norwood, NJ: Ablex.</w:t>
-      </w:r>
-      <w:r>
-        <w:rPr>
-          <w:sz w:val="24"/>
-          <w:szCs w:val="24"/>
-        </w:rPr>
-        <w:br/>
-        <w:br/>
-      </w:r>
-      <w:r>
-        <w:rPr>
-          <w:b w:val="false"/>
-          <w:i w:val="false"/>
-          <w:caps w:val="false"/>
-          <w:smallCaps w:val="false"/>
-          <w:color w:val="222222"/>
-          <w:spacing w:val="0"/>
-          <w:sz w:val="24"/>
-          <w:szCs w:val="24"/>
-        </w:rPr>
-        <w:t>Gick, M. L. &amp; Holyoak, K. J. (1987). The cognitive basis of knowledge transfer. In S. M. Cormier &amp; J. D. Hagman (Eds.), Transfer of learning: Contemporary research and applications (pp. 9-46). New York, NY: Academic Press.</w:t>
-      </w:r>
-      <w:r>
-        <w:rPr>
-          <w:sz w:val="24"/>
-          <w:szCs w:val="24"/>
-        </w:rPr>
-        <w:br/>
-        <w:br/>
-      </w:r>
-      <w:r>
-        <w:rPr>
-          <w:b w:val="false"/>
-          <w:i w:val="false"/>
-          <w:caps w:val="false"/>
-          <w:smallCaps w:val="false"/>
-          <w:color w:val="222222"/>
-          <w:spacing w:val="0"/>
-          <w:sz w:val="24"/>
-          <w:szCs w:val="24"/>
-        </w:rPr>
-        <w:t>Koedinger, K. R., Corbett, A. T., &amp; Perfetti, C. (2012). The Knowledge-Learning-Instruction (KLI) framework: Bridging the science-practice chasm to enhance robust student learning. Cognitive Science, 36, 757-798.</w:t>
-      </w:r>
-      <w:r>
-        <w:rPr>
-          <w:sz w:val="24"/>
-          <w:szCs w:val="24"/>
-        </w:rPr>
-        <w:br/>
-        <w:br/>
-      </w:r>
-      <w:r>
-        <w:rPr>
-          <w:b w:val="false"/>
-          <w:i w:val="false"/>
-          <w:caps w:val="false"/>
-          <w:smallCaps w:val="false"/>
-          <w:color w:val="222222"/>
-          <w:spacing w:val="0"/>
-          <w:sz w:val="24"/>
-          <w:szCs w:val="24"/>
-        </w:rPr>
-        <w:t>Nokes, T. J., &amp; Ohlsson, S. (2005). Comparing multiple paths to mastery: What is learned? Cognitive Science, 29, 769-796.</w:t>
-      </w:r>
-      <w:r>
-        <w:rPr>
-          <w:sz w:val="24"/>
-          <w:szCs w:val="24"/>
-        </w:rPr>
-        <w:br/>
-        <w:br/>
-      </w:r>
-      <w:r>
-        <w:rPr>
-          <w:b w:val="false"/>
-          <w:i w:val="false"/>
-          <w:caps w:val="false"/>
-          <w:smallCaps w:val="false"/>
-          <w:color w:val="222222"/>
-          <w:spacing w:val="0"/>
-          <w:sz w:val="24"/>
-          <w:szCs w:val="24"/>
-        </w:rPr>
-        <w:t>Rau, M. A. (2016). Conditions for the effectiveness of multiple visual representations in enhancing STEM learning. Educational Psychology Review, 1-45.</w:t>
-      </w:r>
-      <w:r>
-        <w:rPr>
-          <w:sz w:val="24"/>
-          <w:szCs w:val="24"/>
-        </w:rPr>
-        <w:br/>
-        <w:br/>
-      </w:r>
-      <w:r>
-        <w:rPr>
-          <w:b w:val="false"/>
-          <w:i w:val="false"/>
-          <w:caps w:val="false"/>
-          <w:smallCaps w:val="false"/>
-          <w:color w:val="222222"/>
-          <w:spacing w:val="0"/>
-          <w:sz w:val="24"/>
-          <w:szCs w:val="24"/>
-        </w:rPr>
-        <w:t>Schwartz, D. L., Bransford, J. D., &amp; Sears, D. (2005). Efficiency and innovation in transfer. In J. Mestre (Ed.), Transfer of learning from a modern multidisciplinary perspective (pp. 1-51). Greenwich, CT: Information Age.</w:t>
-      </w:r>
-      <w:r>
-        <w:rPr>
-          <w:sz w:val="24"/>
-          <w:szCs w:val="24"/>
-        </w:rPr>
-        <w:br/>
-        <w:br/>
-        <w:br/>
-        <w:br/>
-      </w:r>
-      <w:r>
-        <w:rPr>
-          <w:b w:val="false"/>
-          <w:i w:val="false"/>
-          <w:caps w:val="false"/>
-          <w:smallCaps w:val="false"/>
-          <w:color w:val="222222"/>
-          <w:spacing w:val="0"/>
-          <w:sz w:val="24"/>
-          <w:szCs w:val="24"/>
-        </w:rPr>
-        <w:t>Reviewer #3: I think that the topic is quite timely and relevant. The complexity of the topic and design of the study requires a clearly-written MS and I think that the authors have achieved this. Brief summaries and examples help with the density of some of the sections. I offer a few general comments below.</w:t>
-      </w:r>
-      <w:r>
-        <w:rPr>
-          <w:sz w:val="24"/>
-          <w:szCs w:val="24"/>
-        </w:rPr>
-        <w:br/>
-        <w:br/>
-      </w:r>
-      <w:r>
-        <w:rPr>
-          <w:b w:val="false"/>
-          <w:i w:val="false"/>
-          <w:caps w:val="false"/>
-          <w:smallCaps w:val="false"/>
-          <w:color w:val="222222"/>
-          <w:spacing w:val="0"/>
-          <w:sz w:val="24"/>
-          <w:szCs w:val="24"/>
-        </w:rPr>
-        <w:t>Introduction/Literature Review</w:t>
-      </w:r>
-      <w:r>
-        <w:rPr>
-          <w:sz w:val="24"/>
-          <w:szCs w:val="24"/>
-        </w:rPr>
-        <w:br/>
-        <w:br/>
-      </w:r>
-      <w:r>
-        <w:rPr>
-          <w:b w:val="false"/>
-          <w:i w:val="false"/>
-          <w:caps w:val="false"/>
-          <w:smallCaps w:val="false"/>
-          <w:color w:val="222222"/>
-          <w:spacing w:val="0"/>
-          <w:sz w:val="24"/>
-          <w:szCs w:val="24"/>
-        </w:rPr>
-        <w:t>The specific literature supporting the current study has been sufficiently reviewed. Providing a bit more detail regarding the broader context and importance of the study seems warranted. For example, when the set of specific guiding questions are proposed on p. 8 the reader should be made aware of the importance of these questions for mathematical cognition and pedagogy; beyond their particular relevance to furthering Kaminski's work and related studies.</w:t>
-      </w:r>
-      <w:r>
-        <w:rPr>
-          <w:sz w:val="24"/>
-          <w:szCs w:val="24"/>
-        </w:rPr>
-        <w:br/>
-      </w:r>
-    </w:p>
-    <w:p>
-      <w:pPr>
-        <w:pStyle w:val="Normal"/>
-        <w:widowControl/>
-        <w:ind w:left="0" w:right="0" w:hanging="0"/>
-        <w:rPr/>
-      </w:pPr>
-      <w:r>
-        <w:rPr>
-          <w:color w:val="0000FF"/>
-          <w:sz w:val="24"/>
-          <w:szCs w:val="24"/>
-        </w:rPr>
-        <w:t xml:space="preserve">We have made note of the broader relevance of our </w:t>
-      </w:r>
-      <w:r>
-        <w:rPr>
-          <w:color w:val="0000FF"/>
-          <w:sz w:val="24"/>
-          <w:szCs w:val="24"/>
-        </w:rPr>
-        <w:t>specific</w:t>
-      </w:r>
-      <w:r>
-        <w:rPr>
-          <w:color w:val="0000FF"/>
-          <w:sz w:val="24"/>
-          <w:szCs w:val="24"/>
-        </w:rPr>
-        <w:t xml:space="preserve"> questions about presentations, while attempting to still maintain the position that these questions are just a starting point rather than a definitive list. </w:t>
-      </w:r>
-      <w:r>
-        <w:rPr>
-          <w:color w:val="0000FF"/>
-          <w:sz w:val="24"/>
-          <w:szCs w:val="24"/>
-        </w:rPr>
-        <w:t>Also, in revising the introduction and discussion, we have tried to include more connections to broader issues.</w:t>
-      </w:r>
-    </w:p>
-    <w:p>
-      <w:pPr>
-        <w:pStyle w:val="Normal"/>
-        <w:widowControl/>
-        <w:ind w:left="0" w:right="0" w:hanging="0"/>
-        <w:rPr>
-          <w:rFonts w:ascii="Liberation Serif" w:hAnsi="Liberation Serif"/>
           <w:sz w:val="24"/>
           <w:szCs w:val="24"/>
         </w:rPr>
@@ -2994,7 +3285,16 @@
         </w:rPr>
       </w:pPr>
       <w:r>
-        <w:rPr/>
+        <w:rPr>
+          <w:b w:val="false"/>
+          <w:i w:val="false"/>
+          <w:caps w:val="false"/>
+          <w:smallCaps w:val="false"/>
+          <w:color w:val="0000FF"/>
+          <w:spacing w:val="0"/>
+          <w:sz w:val="24"/>
+          <w:szCs w:val="24"/>
+        </w:rPr>
       </w:r>
     </w:p>
     <w:p>
@@ -3047,6 +3347,7 @@
       </w:pPr>
       <w:rPr>
         <w:rFonts w:ascii="Symbol" w:hAnsi="Symbol" w:cs="Symbol" w:hint="default"/>
+        <w:rFonts w:cs="Symbol"/>
       </w:rPr>
     </w:lvl>
     <w:lvl w:ilvl="1">
@@ -3463,152 +3764,6 @@
     </w:lvl>
   </w:abstractNum>
   <w:abstractNum w:abstractNumId="4">
-    <w:lvl w:ilvl="0">
-      <w:start w:val="1"/>
-      <w:numFmt w:val="bullet"/>
-      <w:lvlText w:val=""/>
-      <w:lvlJc w:val="left"/>
-      <w:pPr>
-        <w:tabs>
-          <w:tab w:val="num" w:pos="720"/>
-        </w:tabs>
-        <w:ind w:left="720" w:hanging="360"/>
-      </w:pPr>
-      <w:rPr>
-        <w:rFonts w:ascii="Symbol" w:hAnsi="Symbol" w:cs="Symbol" w:hint="default"/>
-        <w:rFonts w:cs="OpenSymbol"/>
-      </w:rPr>
-    </w:lvl>
-    <w:lvl w:ilvl="1">
-      <w:start w:val="1"/>
-      <w:numFmt w:val="bullet"/>
-      <w:lvlText w:val="◦"/>
-      <w:lvlJc w:val="left"/>
-      <w:pPr>
-        <w:tabs>
-          <w:tab w:val="num" w:pos="1080"/>
-        </w:tabs>
-        <w:ind w:left="1080" w:hanging="360"/>
-      </w:pPr>
-      <w:rPr>
-        <w:rFonts w:ascii="OpenSymbol" w:hAnsi="OpenSymbol" w:cs="OpenSymbol" w:hint="default"/>
-        <w:rFonts w:cs="OpenSymbol"/>
-      </w:rPr>
-    </w:lvl>
-    <w:lvl w:ilvl="2">
-      <w:start w:val="1"/>
-      <w:numFmt w:val="bullet"/>
-      <w:lvlText w:val="▪"/>
-      <w:lvlJc w:val="left"/>
-      <w:pPr>
-        <w:tabs>
-          <w:tab w:val="num" w:pos="1440"/>
-        </w:tabs>
-        <w:ind w:left="1440" w:hanging="360"/>
-      </w:pPr>
-      <w:rPr>
-        <w:rFonts w:ascii="OpenSymbol" w:hAnsi="OpenSymbol" w:cs="OpenSymbol" w:hint="default"/>
-        <w:rFonts w:cs="OpenSymbol"/>
-      </w:rPr>
-    </w:lvl>
-    <w:lvl w:ilvl="3">
-      <w:start w:val="1"/>
-      <w:numFmt w:val="bullet"/>
-      <w:lvlText w:val=""/>
-      <w:lvlJc w:val="left"/>
-      <w:pPr>
-        <w:tabs>
-          <w:tab w:val="num" w:pos="1800"/>
-        </w:tabs>
-        <w:ind w:left="1800" w:hanging="360"/>
-      </w:pPr>
-      <w:rPr>
-        <w:rFonts w:ascii="Symbol" w:hAnsi="Symbol" w:cs="Symbol" w:hint="default"/>
-        <w:rFonts w:cs="OpenSymbol"/>
-      </w:rPr>
-    </w:lvl>
-    <w:lvl w:ilvl="4">
-      <w:start w:val="1"/>
-      <w:numFmt w:val="bullet"/>
-      <w:lvlText w:val="◦"/>
-      <w:lvlJc w:val="left"/>
-      <w:pPr>
-        <w:tabs>
-          <w:tab w:val="num" w:pos="2160"/>
-        </w:tabs>
-        <w:ind w:left="2160" w:hanging="360"/>
-      </w:pPr>
-      <w:rPr>
-        <w:rFonts w:ascii="OpenSymbol" w:hAnsi="OpenSymbol" w:cs="OpenSymbol" w:hint="default"/>
-        <w:rFonts w:cs="OpenSymbol"/>
-      </w:rPr>
-    </w:lvl>
-    <w:lvl w:ilvl="5">
-      <w:start w:val="1"/>
-      <w:numFmt w:val="bullet"/>
-      <w:lvlText w:val="▪"/>
-      <w:lvlJc w:val="left"/>
-      <w:pPr>
-        <w:tabs>
-          <w:tab w:val="num" w:pos="2520"/>
-        </w:tabs>
-        <w:ind w:left="2520" w:hanging="360"/>
-      </w:pPr>
-      <w:rPr>
-        <w:rFonts w:ascii="OpenSymbol" w:hAnsi="OpenSymbol" w:cs="OpenSymbol" w:hint="default"/>
-        <w:rFonts w:cs="OpenSymbol"/>
-      </w:rPr>
-    </w:lvl>
-    <w:lvl w:ilvl="6">
-      <w:start w:val="1"/>
-      <w:numFmt w:val="bullet"/>
-      <w:lvlText w:val=""/>
-      <w:lvlJc w:val="left"/>
-      <w:pPr>
-        <w:tabs>
-          <w:tab w:val="num" w:pos="2880"/>
-        </w:tabs>
-        <w:ind w:left="2880" w:hanging="360"/>
-      </w:pPr>
-      <w:rPr>
-        <w:rFonts w:ascii="Symbol" w:hAnsi="Symbol" w:cs="Symbol" w:hint="default"/>
-        <w:rFonts w:cs="OpenSymbol"/>
-      </w:rPr>
-    </w:lvl>
-    <w:lvl w:ilvl="7">
-      <w:start w:val="1"/>
-      <w:numFmt w:val="bullet"/>
-      <w:lvlText w:val="◦"/>
-      <w:lvlJc w:val="left"/>
-      <w:pPr>
-        <w:tabs>
-          <w:tab w:val="num" w:pos="3240"/>
-        </w:tabs>
-        <w:ind w:left="3240" w:hanging="360"/>
-      </w:pPr>
-      <w:rPr>
-        <w:rFonts w:ascii="OpenSymbol" w:hAnsi="OpenSymbol" w:cs="OpenSymbol" w:hint="default"/>
-        <w:rFonts w:cs="OpenSymbol"/>
-      </w:rPr>
-    </w:lvl>
-    <w:lvl w:ilvl="8">
-      <w:start w:val="1"/>
-      <w:numFmt w:val="bullet"/>
-      <w:lvlText w:val="▪"/>
-      <w:lvlJc w:val="left"/>
-      <w:pPr>
-        <w:tabs>
-          <w:tab w:val="num" w:pos="3600"/>
-        </w:tabs>
-        <w:ind w:left="3600" w:hanging="360"/>
-      </w:pPr>
-      <w:rPr>
-        <w:rFonts w:ascii="OpenSymbol" w:hAnsi="OpenSymbol" w:cs="OpenSymbol" w:hint="default"/>
-        <w:rFonts w:cs="OpenSymbol"/>
-      </w:rPr>
-    </w:lvl>
-  </w:abstractNum>
-  <w:abstractNum w:abstractNumId="5">
     <w:lvl w:ilvl="0">
       <w:start w:val="1"/>
       <w:numFmt w:val="none"/>
@@ -3738,9 +3893,6 @@
   </w:num>
   <w:num w:numId="4">
     <w:abstractNumId w:val="4"/>
-  </w:num>
-  <w:num w:numId="5">
-    <w:abstractNumId w:val="5"/>
   </w:num>
 </w:numbering>
 </file>
@@ -3765,7 +3917,7 @@
     <w:qFormat/>
     <w:pPr>
       <w:widowControl/>
-      <w:overflowPunct w:val="false"/>
+      <w:overflowPunct w:val="true"/>
       <w:bidi w:val="0"/>
       <w:jc w:val="left"/>
     </w:pPr>
@@ -4668,6 +4820,258 @@
   </w:style>
   <w:style w:type="character" w:styleId="ListLabel126">
     <w:name w:val="ListLabel 126"/>
+    <w:qFormat/>
+    <w:rPr>
+      <w:rFonts w:cs="OpenSymbol"/>
+    </w:rPr>
+  </w:style>
+  <w:style w:type="character" w:styleId="ListLabel127">
+    <w:name w:val="ListLabel 127"/>
+    <w:qFormat/>
+    <w:rPr>
+      <w:rFonts w:cs="Symbol"/>
+    </w:rPr>
+  </w:style>
+  <w:style w:type="character" w:styleId="ListLabel128">
+    <w:name w:val="ListLabel 128"/>
+    <w:qFormat/>
+    <w:rPr>
+      <w:color w:val="0000FF"/>
+    </w:rPr>
+  </w:style>
+  <w:style w:type="character" w:styleId="ListLabel129">
+    <w:name w:val="ListLabel 129"/>
+    <w:qFormat/>
+    <w:rPr>
+      <w:color w:val="0000FF"/>
+    </w:rPr>
+  </w:style>
+  <w:style w:type="character" w:styleId="ListLabel130">
+    <w:name w:val="ListLabel 130"/>
+    <w:qFormat/>
+    <w:rPr>
+      <w:color w:val="0000FF"/>
+    </w:rPr>
+  </w:style>
+  <w:style w:type="character" w:styleId="ListLabel131">
+    <w:name w:val="ListLabel 131"/>
+    <w:qFormat/>
+    <w:rPr>
+      <w:color w:val="0000FF"/>
+    </w:rPr>
+  </w:style>
+  <w:style w:type="character" w:styleId="ListLabel132">
+    <w:name w:val="ListLabel 132"/>
+    <w:qFormat/>
+    <w:rPr>
+      <w:color w:val="0000FF"/>
+    </w:rPr>
+  </w:style>
+  <w:style w:type="character" w:styleId="ListLabel133">
+    <w:name w:val="ListLabel 133"/>
+    <w:qFormat/>
+    <w:rPr>
+      <w:color w:val="0000FF"/>
+    </w:rPr>
+  </w:style>
+  <w:style w:type="character" w:styleId="ListLabel134">
+    <w:name w:val="ListLabel 134"/>
+    <w:qFormat/>
+    <w:rPr>
+      <w:color w:val="0000FF"/>
+    </w:rPr>
+  </w:style>
+  <w:style w:type="character" w:styleId="ListLabel135">
+    <w:name w:val="ListLabel 135"/>
+    <w:qFormat/>
+    <w:rPr>
+      <w:color w:val="0000FF"/>
+    </w:rPr>
+  </w:style>
+  <w:style w:type="character" w:styleId="ListLabel136">
+    <w:name w:val="ListLabel 136"/>
+    <w:qFormat/>
+    <w:rPr>
+      <w:rFonts w:cs="OpenSymbol"/>
+    </w:rPr>
+  </w:style>
+  <w:style w:type="character" w:styleId="ListLabel137">
+    <w:name w:val="ListLabel 137"/>
+    <w:qFormat/>
+    <w:rPr>
+      <w:rFonts w:cs="OpenSymbol"/>
+    </w:rPr>
+  </w:style>
+  <w:style w:type="character" w:styleId="ListLabel138">
+    <w:name w:val="ListLabel 138"/>
+    <w:qFormat/>
+    <w:rPr>
+      <w:rFonts w:cs="OpenSymbol"/>
+    </w:rPr>
+  </w:style>
+  <w:style w:type="character" w:styleId="ListLabel139">
+    <w:name w:val="ListLabel 139"/>
+    <w:qFormat/>
+    <w:rPr>
+      <w:rFonts w:cs="OpenSymbol"/>
+    </w:rPr>
+  </w:style>
+  <w:style w:type="character" w:styleId="ListLabel140">
+    <w:name w:val="ListLabel 140"/>
+    <w:qFormat/>
+    <w:rPr>
+      <w:rFonts w:cs="OpenSymbol"/>
+    </w:rPr>
+  </w:style>
+  <w:style w:type="character" w:styleId="ListLabel141">
+    <w:name w:val="ListLabel 141"/>
+    <w:qFormat/>
+    <w:rPr>
+      <w:rFonts w:cs="OpenSymbol"/>
+    </w:rPr>
+  </w:style>
+  <w:style w:type="character" w:styleId="ListLabel142">
+    <w:name w:val="ListLabel 142"/>
+    <w:qFormat/>
+    <w:rPr>
+      <w:rFonts w:cs="OpenSymbol"/>
+    </w:rPr>
+  </w:style>
+  <w:style w:type="character" w:styleId="ListLabel143">
+    <w:name w:val="ListLabel 143"/>
+    <w:qFormat/>
+    <w:rPr>
+      <w:rFonts w:cs="OpenSymbol"/>
+    </w:rPr>
+  </w:style>
+  <w:style w:type="character" w:styleId="ListLabel144">
+    <w:name w:val="ListLabel 144"/>
+    <w:qFormat/>
+    <w:rPr>
+      <w:rFonts w:cs="OpenSymbol"/>
+    </w:rPr>
+  </w:style>
+  <w:style w:type="character" w:styleId="ListLabel145">
+    <w:name w:val="ListLabel 145"/>
+    <w:qFormat/>
+    <w:rPr>
+      <w:rFonts w:cs="OpenSymbol"/>
+    </w:rPr>
+  </w:style>
+  <w:style w:type="character" w:styleId="ListLabel146">
+    <w:name w:val="ListLabel 146"/>
+    <w:qFormat/>
+    <w:rPr>
+      <w:rFonts w:cs="OpenSymbol"/>
+    </w:rPr>
+  </w:style>
+  <w:style w:type="character" w:styleId="ListLabel147">
+    <w:name w:val="ListLabel 147"/>
+    <w:qFormat/>
+    <w:rPr>
+      <w:rFonts w:cs="OpenSymbol"/>
+    </w:rPr>
+  </w:style>
+  <w:style w:type="character" w:styleId="ListLabel148">
+    <w:name w:val="ListLabel 148"/>
+    <w:qFormat/>
+    <w:rPr>
+      <w:rFonts w:cs="OpenSymbol"/>
+    </w:rPr>
+  </w:style>
+  <w:style w:type="character" w:styleId="ListLabel149">
+    <w:name w:val="ListLabel 149"/>
+    <w:qFormat/>
+    <w:rPr>
+      <w:rFonts w:cs="OpenSymbol"/>
+    </w:rPr>
+  </w:style>
+  <w:style w:type="character" w:styleId="ListLabel150">
+    <w:name w:val="ListLabel 150"/>
+    <w:qFormat/>
+    <w:rPr>
+      <w:rFonts w:cs="OpenSymbol"/>
+    </w:rPr>
+  </w:style>
+  <w:style w:type="character" w:styleId="ListLabel151">
+    <w:name w:val="ListLabel 151"/>
+    <w:qFormat/>
+    <w:rPr>
+      <w:rFonts w:cs="OpenSymbol"/>
+    </w:rPr>
+  </w:style>
+  <w:style w:type="character" w:styleId="ListLabel152">
+    <w:name w:val="ListLabel 152"/>
+    <w:qFormat/>
+    <w:rPr>
+      <w:rFonts w:cs="OpenSymbol"/>
+    </w:rPr>
+  </w:style>
+  <w:style w:type="character" w:styleId="ListLabel153">
+    <w:name w:val="ListLabel 153"/>
+    <w:qFormat/>
+    <w:rPr>
+      <w:rFonts w:cs="OpenSymbol"/>
+    </w:rPr>
+  </w:style>
+  <w:style w:type="character" w:styleId="ListLabel154">
+    <w:name w:val="ListLabel 154"/>
+    <w:qFormat/>
+    <w:rPr>
+      <w:rFonts w:cs="OpenSymbol"/>
+    </w:rPr>
+  </w:style>
+  <w:style w:type="character" w:styleId="ListLabel155">
+    <w:name w:val="ListLabel 155"/>
+    <w:qFormat/>
+    <w:rPr>
+      <w:rFonts w:cs="OpenSymbol"/>
+    </w:rPr>
+  </w:style>
+  <w:style w:type="character" w:styleId="ListLabel156">
+    <w:name w:val="ListLabel 156"/>
+    <w:qFormat/>
+    <w:rPr>
+      <w:rFonts w:cs="OpenSymbol"/>
+    </w:rPr>
+  </w:style>
+  <w:style w:type="character" w:styleId="ListLabel157">
+    <w:name w:val="ListLabel 157"/>
+    <w:qFormat/>
+    <w:rPr>
+      <w:rFonts w:cs="OpenSymbol"/>
+    </w:rPr>
+  </w:style>
+  <w:style w:type="character" w:styleId="ListLabel158">
+    <w:name w:val="ListLabel 158"/>
+    <w:qFormat/>
+    <w:rPr>
+      <w:rFonts w:cs="OpenSymbol"/>
+    </w:rPr>
+  </w:style>
+  <w:style w:type="character" w:styleId="ListLabel159">
+    <w:name w:val="ListLabel 159"/>
+    <w:qFormat/>
+    <w:rPr>
+      <w:rFonts w:cs="OpenSymbol"/>
+    </w:rPr>
+  </w:style>
+  <w:style w:type="character" w:styleId="ListLabel160">
+    <w:name w:val="ListLabel 160"/>
+    <w:qFormat/>
+    <w:rPr>
+      <w:rFonts w:cs="OpenSymbol"/>
+    </w:rPr>
+  </w:style>
+  <w:style w:type="character" w:styleId="ListLabel161">
+    <w:name w:val="ListLabel 161"/>
+    <w:qFormat/>
+    <w:rPr>
+      <w:rFonts w:cs="OpenSymbol"/>
+    </w:rPr>
+  </w:style>
+  <w:style w:type="character" w:styleId="ListLabel162">
+    <w:name w:val="ListLabel 162"/>
     <w:qFormat/>
     <w:rPr>
       <w:rFonts w:cs="OpenSymbol"/>

</xml_diff>

<commit_message>
More minor edits + thank you to reviewers
</commit_message>
<xml_diff>
--- a/revision/revision_response.docx
+++ b/revision/revision_response.docx
@@ -15,6 +15,62 @@
           <w:i w:val="false"/>
           <w:caps w:val="false"/>
           <w:smallCaps w:val="false"/>
+          <w:color w:val="0000FF"/>
+          <w:spacing w:val="0"/>
+          <w:sz w:val="24"/>
+          <w:szCs w:val="24"/>
+        </w:rPr>
+        <w:t xml:space="preserve">We </w:t>
+      </w:r>
+      <w:r>
+        <w:rPr>
+          <w:b w:val="false"/>
+          <w:i w:val="false"/>
+          <w:caps w:val="false"/>
+          <w:smallCaps w:val="false"/>
+          <w:color w:val="0000FF"/>
+          <w:spacing w:val="0"/>
+          <w:sz w:val="24"/>
+          <w:szCs w:val="24"/>
+        </w:rPr>
+        <w:t>thank the reviewers for their insightful comments on our work, and especially for the helpful references, many of which we were not aware of, and which we believe have strengthened our understanding and presentation of our work. We have responded below to the individual reviewers’ comments.</w:t>
+      </w:r>
+    </w:p>
+    <w:p>
+      <w:pPr>
+        <w:pStyle w:val="Normal"/>
+        <w:widowControl/>
+        <w:ind w:left="0" w:right="0" w:hanging="0"/>
+        <w:rPr>
+          <w:b w:val="false"/>
+          <w:b w:val="false"/>
+          <w:i w:val="false"/>
+          <w:i w:val="false"/>
+          <w:caps w:val="false"/>
+          <w:smallCaps w:val="false"/>
+          <w:color w:val="222222"/>
+          <w:spacing w:val="0"/>
+          <w:sz w:val="24"/>
+          <w:szCs w:val="24"/>
+        </w:rPr>
+      </w:pPr>
+      <w:r>
+        <w:rPr/>
+      </w:r>
+    </w:p>
+    <w:p>
+      <w:pPr>
+        <w:pStyle w:val="Normal"/>
+        <w:widowControl/>
+        <w:ind w:left="0" w:right="0" w:hanging="0"/>
+        <w:rPr/>
+      </w:pPr>
+      <w:r>
+        <w:rPr>
+          <w:b w:val="false"/>
+          <w:i w:val="false"/>
+          <w:caps w:val="false"/>
+          <w:smallCaps w:val="false"/>
           <w:color w:val="222222"/>
           <w:spacing w:val="0"/>
           <w:sz w:val="24"/>
@@ -122,8 +178,73 @@
         <w:pStyle w:val="Normal"/>
         <w:widowControl/>
         <w:ind w:left="0" w:right="0" w:hanging="0"/>
+        <w:rPr>
+          <w:rFonts w:ascii="Liberation Serif" w:hAnsi="Liberation Serif"/>
+          <w:b w:val="false"/>
+          <w:b w:val="false"/>
+          <w:i w:val="false"/>
+          <w:i w:val="false"/>
+          <w:caps w:val="false"/>
+          <w:smallCaps w:val="false"/>
+          <w:color w:val="222222"/>
+          <w:spacing w:val="0"/>
+          <w:sz w:val="24"/>
+          <w:szCs w:val="24"/>
+        </w:rPr>
+      </w:pPr>
+      <w:r>
+        <w:rPr>
+          <w:b w:val="false"/>
+          <w:i w:val="false"/>
+          <w:caps w:val="false"/>
+          <w:smallCaps w:val="false"/>
+          <w:color w:val="222222"/>
+          <w:spacing w:val="0"/>
+          <w:sz w:val="24"/>
+          <w:szCs w:val="24"/>
+        </w:rPr>
+      </w:r>
+    </w:p>
+    <w:p>
+      <w:pPr>
+        <w:pStyle w:val="Normal"/>
+        <w:widowControl/>
+        <w:ind w:left="0" w:right="0" w:hanging="0"/>
+        <w:rPr>
+          <w:rFonts w:ascii="Liberation Serif" w:hAnsi="Liberation Serif"/>
+          <w:b w:val="false"/>
+          <w:b w:val="false"/>
+          <w:i w:val="false"/>
+          <w:i w:val="false"/>
+          <w:caps w:val="false"/>
+          <w:smallCaps w:val="false"/>
+          <w:color w:val="222222"/>
+          <w:spacing w:val="0"/>
+          <w:sz w:val="24"/>
+          <w:szCs w:val="24"/>
+        </w:rPr>
+      </w:pPr>
+      <w:r>
+        <w:rPr>
+          <w:b w:val="false"/>
+          <w:i w:val="false"/>
+          <w:caps w:val="false"/>
+          <w:smallCaps w:val="false"/>
+          <w:color w:val="222222"/>
+          <w:spacing w:val="0"/>
+          <w:sz w:val="24"/>
+          <w:szCs w:val="24"/>
+        </w:rPr>
+      </w:r>
+    </w:p>
+    <w:p>
+      <w:pPr>
+        <w:pStyle w:val="Normal"/>
+        <w:widowControl/>
+        <w:ind w:left="0" w:right="0" w:hanging="0"/>
         <w:rPr/>
       </w:pPr>
+      <w:bookmarkStart w:id="0" w:name="__DdeLink__246_1669124804"/>
       <w:r>
         <w:rPr>
           <w:b w:val="false"/>
@@ -137,14 +258,50 @@
         </w:rPr>
         <w:t>We have added a paragraph at the beginning of the paper clarifying the distinction we are trying to draw with the two terms: We use the term ``presentation'' here to refer to the details of the pedagogical materials, while we reserve ``representation'' to refer to participants mental representation of the concepts, which, while grounded in the presentation used, may differ from it in important ways.</w:t>
       </w:r>
-      <w:r>
-        <w:rPr>
-          <w:sz w:val="24"/>
-          <w:szCs w:val="24"/>
-        </w:rPr>
-        <w:br/>
-        <w:br/>
-      </w:r>
+      <w:bookmarkEnd w:id="0"/>
+      <w:r>
+        <w:rPr>
+          <w:sz w:val="24"/>
+          <w:szCs w:val="24"/>
+        </w:rPr>
+        <w:br/>
+      </w:r>
+    </w:p>
+    <w:p>
+      <w:pPr>
+        <w:pStyle w:val="Normal"/>
+        <w:widowControl/>
+        <w:ind w:left="0" w:right="0" w:hanging="0"/>
+        <w:rPr>
+          <w:sz w:val="24"/>
+          <w:szCs w:val="24"/>
+        </w:rPr>
+      </w:pPr>
+      <w:r>
+        <w:rPr/>
+      </w:r>
+    </w:p>
+    <w:p>
+      <w:pPr>
+        <w:pStyle w:val="Normal"/>
+        <w:widowControl/>
+        <w:ind w:left="0" w:right="0" w:hanging="0"/>
+        <w:rPr>
+          <w:sz w:val="24"/>
+          <w:szCs w:val="24"/>
+        </w:rPr>
+      </w:pPr>
+      <w:r>
+        <w:rPr/>
+      </w:r>
+    </w:p>
+    <w:p>
+      <w:pPr>
+        <w:pStyle w:val="Normal"/>
+        <w:widowControl/>
+        <w:ind w:left="0" w:right="0" w:hanging="0"/>
+        <w:rPr/>
+      </w:pPr>
       <w:r>
         <w:rPr>
           <w:b w:val="false"/>
@@ -216,9 +373,73 @@
         <w:pStyle w:val="Normal"/>
         <w:widowControl/>
         <w:ind w:left="0" w:right="0" w:hanging="0"/>
+        <w:rPr>
+          <w:rFonts w:ascii="Liberation Serif" w:hAnsi="Liberation Serif"/>
+          <w:b w:val="false"/>
+          <w:b w:val="false"/>
+          <w:i w:val="false"/>
+          <w:i w:val="false"/>
+          <w:caps w:val="false"/>
+          <w:smallCaps w:val="false"/>
+          <w:color w:val="222222"/>
+          <w:spacing w:val="0"/>
+          <w:sz w:val="24"/>
+          <w:szCs w:val="24"/>
+        </w:rPr>
+      </w:pPr>
+      <w:r>
+        <w:rPr>
+          <w:b w:val="false"/>
+          <w:i w:val="false"/>
+          <w:caps w:val="false"/>
+          <w:smallCaps w:val="false"/>
+          <w:color w:val="222222"/>
+          <w:spacing w:val="0"/>
+          <w:sz w:val="24"/>
+          <w:szCs w:val="24"/>
+        </w:rPr>
+      </w:r>
+    </w:p>
+    <w:p>
+      <w:pPr>
+        <w:pStyle w:val="Normal"/>
+        <w:widowControl/>
+        <w:ind w:left="0" w:right="0" w:hanging="0"/>
+        <w:rPr>
+          <w:rFonts w:ascii="Liberation Serif" w:hAnsi="Liberation Serif"/>
+          <w:b w:val="false"/>
+          <w:b w:val="false"/>
+          <w:i w:val="false"/>
+          <w:i w:val="false"/>
+          <w:caps w:val="false"/>
+          <w:smallCaps w:val="false"/>
+          <w:color w:val="222222"/>
+          <w:spacing w:val="0"/>
+          <w:sz w:val="24"/>
+          <w:szCs w:val="24"/>
+        </w:rPr>
+      </w:pPr>
+      <w:r>
+        <w:rPr>
+          <w:b w:val="false"/>
+          <w:i w:val="false"/>
+          <w:caps w:val="false"/>
+          <w:smallCaps w:val="false"/>
+          <w:color w:val="222222"/>
+          <w:spacing w:val="0"/>
+          <w:sz w:val="24"/>
+          <w:szCs w:val="24"/>
+        </w:rPr>
+      </w:r>
+    </w:p>
+    <w:p>
+      <w:pPr>
+        <w:pStyle w:val="Normal"/>
+        <w:widowControl/>
+        <w:ind w:left="0" w:right="0" w:hanging="0"/>
         <w:rPr/>
       </w:pPr>
-      <w:bookmarkStart w:id="0" w:name="__DdeLink__217_1894013427"/>
+      <w:bookmarkStart w:id="1" w:name="__DdeLink__217_1894013427"/>
       <w:r>
         <w:rPr>
           <w:b w:val="false"/>
@@ -278,20 +499,7 @@
           <w:sz w:val="24"/>
           <w:szCs w:val="24"/>
         </w:rPr>
-        <w:t xml:space="preserve">broadening the discussion beyond simply concrete vs. abstract and irrelevant features (as in Belenky &amp; Schalk, 2014) to different ways </w:t>
-      </w:r>
-      <w:r>
-        <w:rPr>
-          <w:b w:val="false"/>
-          <w:i w:val="false"/>
-          <w:caps w:val="false"/>
-          <w:smallCaps w:val="false"/>
-          <w:color w:val="0000FF"/>
-          <w:spacing w:val="0"/>
-          <w:sz w:val="24"/>
-          <w:szCs w:val="24"/>
-        </w:rPr>
-        <w:t>presentations may link to systems of understanding that students are familiar with and showing that these differences may impact learning.</w:t>
+        <w:t>broadening the discussion beyond simply concrete vs. abstract and irrelevant features (as in Belenky &amp; Schalk, 2014) to different ways presentations may link to systems of understanding that students are familiar with and showing that these differences may impact learning.</w:t>
       </w:r>
     </w:p>
     <w:p>
@@ -384,170 +592,22 @@
         <w:rPr>
           <w:color w:val="0000FF"/>
         </w:rPr>
-        <w:t>The second issue in particular was inadequately highlighted previously, so w</w:t>
-      </w:r>
-      <w:r>
-        <w:rPr>
-          <w:color w:val="0000FF"/>
-        </w:rPr>
-        <w:t xml:space="preserve">e have added new sections to the introduction and discussion where we discuss </w:t>
-      </w:r>
-      <w:r>
-        <w:rPr>
-          <w:color w:val="0000FF"/>
-        </w:rPr>
-        <w:t>it</w:t>
-      </w:r>
-      <w:r>
-        <w:rPr>
-          <w:color w:val="0000FF"/>
-        </w:rPr>
-        <w:t xml:space="preserve">. </w:t>
-      </w:r>
-      <w:r>
-        <w:rPr>
-          <w:b w:val="false"/>
-          <w:i w:val="false"/>
-          <w:caps w:val="false"/>
-          <w:smallCaps w:val="false"/>
-          <w:color w:val="0000FF"/>
-          <w:spacing w:val="0"/>
-          <w:sz w:val="24"/>
-          <w:szCs w:val="24"/>
-        </w:rPr>
-        <w:t xml:space="preserve">We hope to broaden the discussion </w:t>
-      </w:r>
-      <w:r>
-        <w:rPr>
-          <w:b w:val="false"/>
-          <w:i w:val="false"/>
-          <w:caps w:val="false"/>
-          <w:smallCaps w:val="false"/>
-          <w:color w:val="0000FF"/>
-          <w:spacing w:val="0"/>
-          <w:sz w:val="24"/>
-          <w:szCs w:val="24"/>
-        </w:rPr>
-        <w:t>in the field</w:t>
-      </w:r>
-      <w:r>
-        <w:rPr>
-          <w:b w:val="false"/>
-          <w:i w:val="false"/>
-          <w:caps w:val="false"/>
-          <w:smallCaps w:val="false"/>
-          <w:color w:val="0000FF"/>
-          <w:spacing w:val="0"/>
-          <w:sz w:val="24"/>
-          <w:szCs w:val="24"/>
-        </w:rPr>
-        <w:t xml:space="preserve"> further beyond the simple “concrete vs. abstract’’ dimension, by illustrating that different presentations can </w:t>
-      </w:r>
-      <w:r>
-        <w:rPr>
-          <w:b w:val="false"/>
-          <w:i w:val="false"/>
-          <w:caps w:val="false"/>
-          <w:smallCaps w:val="false"/>
-          <w:color w:val="0000FF"/>
-          <w:spacing w:val="0"/>
-          <w:sz w:val="24"/>
-          <w:szCs w:val="24"/>
-        </w:rPr>
-        <w:t>relate a concept in</w:t>
-      </w:r>
-      <w:r>
-        <w:rPr>
-          <w:b w:val="false"/>
-          <w:i w:val="false"/>
-          <w:caps w:val="false"/>
-          <w:smallCaps w:val="false"/>
-          <w:color w:val="0000FF"/>
-          <w:spacing w:val="0"/>
-          <w:sz w:val="24"/>
-          <w:szCs w:val="24"/>
-        </w:rPr>
-        <w:t xml:space="preserve"> different ways (in our case, visuospatially vs. connecting </w:t>
-      </w:r>
-      <w:r>
-        <w:rPr>
-          <w:b w:val="false"/>
-          <w:i w:val="false"/>
-          <w:caps w:val="false"/>
-          <w:smallCaps w:val="false"/>
-          <w:color w:val="0000FF"/>
-          <w:spacing w:val="0"/>
-          <w:sz w:val="24"/>
-          <w:szCs w:val="24"/>
-        </w:rPr>
-        <w:t>more directly</w:t>
-      </w:r>
-      <w:r>
-        <w:rPr>
-          <w:b w:val="false"/>
-          <w:i w:val="false"/>
-          <w:caps w:val="false"/>
-          <w:smallCaps w:val="false"/>
-          <w:color w:val="0000FF"/>
-          <w:spacing w:val="0"/>
-          <w:sz w:val="24"/>
-          <w:szCs w:val="24"/>
-        </w:rPr>
-        <w:t xml:space="preserve"> to prior arithmetic concepts). These </w:t>
-      </w:r>
-      <w:r>
-        <w:rPr>
-          <w:b w:val="false"/>
-          <w:i w:val="false"/>
-          <w:caps w:val="false"/>
-          <w:smallCaps w:val="false"/>
-          <w:color w:val="0000FF"/>
-          <w:spacing w:val="0"/>
-          <w:sz w:val="24"/>
-          <w:szCs w:val="24"/>
-        </w:rPr>
-        <w:t xml:space="preserve">differences </w:t>
-      </w:r>
-      <w:r>
-        <w:rPr>
-          <w:b w:val="false"/>
-          <w:i w:val="false"/>
-          <w:caps w:val="false"/>
-          <w:smallCaps w:val="false"/>
-          <w:color w:val="0000FF"/>
-          <w:spacing w:val="0"/>
-          <w:sz w:val="24"/>
-          <w:szCs w:val="24"/>
-        </w:rPr>
-        <w:t xml:space="preserve">can </w:t>
-      </w:r>
-      <w:r>
-        <w:rPr>
-          <w:b w:val="false"/>
-          <w:i w:val="false"/>
-          <w:caps w:val="false"/>
-          <w:smallCaps w:val="false"/>
-          <w:color w:val="0000FF"/>
-          <w:spacing w:val="0"/>
-          <w:sz w:val="24"/>
-          <w:szCs w:val="24"/>
-        </w:rPr>
-        <w:t>accentuate</w:t>
-      </w:r>
-      <w:r>
-        <w:rPr>
-          <w:b w:val="false"/>
-          <w:i w:val="false"/>
-          <w:caps w:val="false"/>
-          <w:smallCaps w:val="false"/>
-          <w:color w:val="0000FF"/>
-          <w:spacing w:val="0"/>
-          <w:sz w:val="24"/>
-          <w:szCs w:val="24"/>
-        </w:rPr>
-        <w:t xml:space="preserve"> or obscure different aspects of the concept in question. </w:t>
-      </w:r>
-      <w:bookmarkEnd w:id="0"/>
+        <w:t xml:space="preserve">The second issue in particular was inadequately highlighted previously, so we have added new sections to the introduction and discussion where we discuss it. </w:t>
+      </w:r>
+      <w:r>
+        <w:rPr>
+          <w:b w:val="false"/>
+          <w:i w:val="false"/>
+          <w:caps w:val="false"/>
+          <w:smallCaps w:val="false"/>
+          <w:color w:val="0000FF"/>
+          <w:spacing w:val="0"/>
+          <w:sz w:val="24"/>
+          <w:szCs w:val="24"/>
+        </w:rPr>
+        <w:t xml:space="preserve">We hope to broaden the discussion in the field further beyond the simple “concrete vs. abstract’’ dimension, by illustrating that different presentations can relate a concept in different ways (in our case, visuospatially vs. connecting more directly to prior arithmetic concepts). These differences can accentuate or obscure different aspects of the concept in question. </w:t>
+      </w:r>
+      <w:bookmarkEnd w:id="1"/>
       <w:r>
         <w:rPr>
           <w:b w:val="false"/>
@@ -592,20 +652,26 @@
         <w:pStyle w:val="Normal"/>
         <w:widowControl/>
         <w:ind w:left="0" w:right="0" w:hanging="0"/>
-        <w:rPr>
-          <w:rFonts w:ascii="Liberation Serif" w:hAnsi="Liberation Serif"/>
-          <w:sz w:val="24"/>
-          <w:szCs w:val="24"/>
-        </w:rPr>
-      </w:pPr>
-      <w:r>
-        <w:rPr>
-          <w:sz w:val="24"/>
-          <w:szCs w:val="24"/>
-        </w:rPr>
-        <w:br/>
-        <w:br/>
-      </w:r>
+        <w:rPr/>
+      </w:pPr>
+      <w:r>
+        <w:rPr>
+          <w:sz w:val="24"/>
+          <w:szCs w:val="24"/>
+        </w:rPr>
+        <w:br/>
+      </w:r>
+    </w:p>
+    <w:p>
+      <w:pPr>
+        <w:pStyle w:val="Normal"/>
+        <w:widowControl/>
+        <w:ind w:left="0" w:right="0" w:hanging="0"/>
+        <w:rPr>
+          <w:sz w:val="24"/>
+          <w:szCs w:val="24"/>
+        </w:rPr>
+      </w:pPr>
       <w:r>
         <w:rPr>
           <w:b w:val="false"/>
@@ -659,44 +725,91 @@
         </w:rPr>
         <w:t>- Hiebert, J., Carpenter, T. P., Fennema, E., Fuson, K. C., Wearne, D., Murray, H., et al. (1997). Making sense: Teaching and learning mathematics with understanding. Portsmouth: Heinemann.</w:t>
       </w:r>
-      <w:r>
-        <w:rPr>
-          <w:sz w:val="24"/>
-          <w:szCs w:val="24"/>
-        </w:rPr>
-        <w:br/>
-      </w:r>
-    </w:p>
-    <w:p>
-      <w:pPr>
-        <w:pStyle w:val="Normal"/>
-        <w:widowControl/>
-        <w:ind w:left="0" w:right="0" w:hanging="0"/>
+    </w:p>
+    <w:p>
+      <w:pPr>
+        <w:pStyle w:val="Normal"/>
+        <w:widowControl/>
+        <w:ind w:left="0" w:right="0" w:hanging="0"/>
+        <w:rPr>
+          <w:rFonts w:ascii="Liberation Serif" w:hAnsi="Liberation Serif"/>
+          <w:sz w:val="24"/>
+          <w:szCs w:val="24"/>
+        </w:rPr>
+      </w:pPr>
+      <w:r>
         <w:rPr/>
-      </w:pPr>
-      <w:r>
-        <w:rPr>
-          <w:color w:val="0000FF"/>
-          <w:sz w:val="24"/>
-          <w:szCs w:val="24"/>
-        </w:rPr>
-        <w:t xml:space="preserve">These were helpful resources, we have added some reference to this literature both in the introduction and in the Relationships Among Mathematical Concepts section, and increased our discussion of the importance of relationships between concepts to understanding. We think this nicely integrates with the results of Hazzan (1999) and DeBock et al. (2011) to provide </w:t>
-      </w:r>
-      <w:r>
-        <w:rPr>
-          <w:color w:val="0000FF"/>
-          <w:sz w:val="24"/>
-          <w:szCs w:val="24"/>
-        </w:rPr>
-        <w:t>clearer</w:t>
-      </w:r>
-      <w:r>
-        <w:rPr>
-          <w:color w:val="0000FF"/>
-          <w:sz w:val="24"/>
-          <w:szCs w:val="24"/>
-        </w:rPr>
-        <w:t xml:space="preserve"> motivation for our study.</w:t>
+      </w:r>
+    </w:p>
+    <w:p>
+      <w:pPr>
+        <w:pStyle w:val="Normal"/>
+        <w:widowControl/>
+        <w:ind w:left="0" w:right="0" w:hanging="0"/>
+        <w:rPr>
+          <w:rFonts w:ascii="Liberation Serif" w:hAnsi="Liberation Serif"/>
+          <w:sz w:val="24"/>
+          <w:szCs w:val="24"/>
+        </w:rPr>
+      </w:pPr>
+      <w:r>
+        <w:rPr/>
+      </w:r>
+    </w:p>
+    <w:p>
+      <w:pPr>
+        <w:pStyle w:val="Normal"/>
+        <w:widowControl/>
+        <w:ind w:left="0" w:right="0" w:hanging="0"/>
+        <w:rPr/>
+      </w:pPr>
+      <w:r>
+        <w:rPr>
+          <w:color w:val="0000FF"/>
+          <w:sz w:val="24"/>
+          <w:szCs w:val="24"/>
+        </w:rPr>
+        <w:t>These were helpful resources, we have added some reference to this literature both in the introduction and in the Relationships Among Mathematical Concepts section, and increased our discussion of the importance of relationships between concepts to understanding. We think this nicely integrates with the results of Hazzan (1999) and DeBock et al. (2011) to provide clearer motivation for our study.</w:t>
+      </w:r>
+    </w:p>
+    <w:p>
+      <w:pPr>
+        <w:pStyle w:val="Normal"/>
+        <w:widowControl/>
+        <w:ind w:left="0" w:right="0" w:hanging="0"/>
+        <w:rPr>
+          <w:rFonts w:ascii="Liberation Serif" w:hAnsi="Liberation Serif"/>
+          <w:color w:val="0000FF"/>
+          <w:sz w:val="24"/>
+          <w:szCs w:val="24"/>
+        </w:rPr>
+      </w:pPr>
+      <w:r>
+        <w:rPr>
+          <w:color w:val="0000FF"/>
+          <w:sz w:val="24"/>
+          <w:szCs w:val="24"/>
+        </w:rPr>
+      </w:r>
+    </w:p>
+    <w:p>
+      <w:pPr>
+        <w:pStyle w:val="Normal"/>
+        <w:widowControl/>
+        <w:ind w:left="0" w:right="0" w:hanging="0"/>
+        <w:rPr>
+          <w:rFonts w:ascii="Liberation Serif" w:hAnsi="Liberation Serif"/>
+          <w:color w:val="0000FF"/>
+          <w:sz w:val="24"/>
+          <w:szCs w:val="24"/>
+        </w:rPr>
+      </w:pPr>
+      <w:r>
+        <w:rPr>
+          <w:color w:val="0000FF"/>
+          <w:sz w:val="24"/>
+          <w:szCs w:val="24"/>
+        </w:rPr>
       </w:r>
     </w:p>
     <w:p>
@@ -810,6 +923,46 @@
         <w:pStyle w:val="Normal"/>
         <w:widowControl/>
         <w:ind w:left="0" w:right="0" w:hanging="0"/>
+        <w:rPr>
+          <w:rFonts w:ascii="Liberation Serif" w:hAnsi="Liberation Serif"/>
+          <w:color w:val="0000FF"/>
+          <w:sz w:val="24"/>
+          <w:szCs w:val="24"/>
+        </w:rPr>
+      </w:pPr>
+      <w:r>
+        <w:rPr>
+          <w:color w:val="0000FF"/>
+          <w:sz w:val="24"/>
+          <w:szCs w:val="24"/>
+        </w:rPr>
+      </w:r>
+    </w:p>
+    <w:p>
+      <w:pPr>
+        <w:pStyle w:val="Normal"/>
+        <w:widowControl/>
+        <w:ind w:left="0" w:right="0" w:hanging="0"/>
+        <w:rPr>
+          <w:rFonts w:ascii="Liberation Serif" w:hAnsi="Liberation Serif"/>
+          <w:color w:val="0000FF"/>
+          <w:sz w:val="24"/>
+          <w:szCs w:val="24"/>
+        </w:rPr>
+      </w:pPr>
+      <w:r>
+        <w:rPr>
+          <w:color w:val="0000FF"/>
+          <w:sz w:val="24"/>
+          <w:szCs w:val="24"/>
+        </w:rPr>
+      </w:r>
+    </w:p>
+    <w:p>
+      <w:pPr>
+        <w:pStyle w:val="Normal"/>
+        <w:widowControl/>
+        <w:ind w:left="0" w:right="0" w:hanging="0"/>
         <w:rPr/>
       </w:pPr>
       <w:r>
@@ -848,6 +1001,66 @@
         <w:ind w:left="0" w:right="0" w:hanging="0"/>
         <w:rPr>
           <w:rFonts w:ascii="Liberation Serif" w:hAnsi="Liberation Serif"/>
+          <w:color w:val="0000FF"/>
+          <w:sz w:val="24"/>
+          <w:szCs w:val="24"/>
+        </w:rPr>
+      </w:pPr>
+      <w:r>
+        <w:rPr>
+          <w:color w:val="0000FF"/>
+          <w:sz w:val="24"/>
+          <w:szCs w:val="24"/>
+        </w:rPr>
+      </w:r>
+    </w:p>
+    <w:p>
+      <w:pPr>
+        <w:pStyle w:val="Normal"/>
+        <w:widowControl/>
+        <w:ind w:left="0" w:right="0" w:hanging="0"/>
+        <w:rPr>
+          <w:rFonts w:ascii="Liberation Serif" w:hAnsi="Liberation Serif"/>
+          <w:color w:val="0000FF"/>
+          <w:sz w:val="24"/>
+          <w:szCs w:val="24"/>
+        </w:rPr>
+      </w:pPr>
+      <w:r>
+        <w:rPr>
+          <w:color w:val="0000FF"/>
+          <w:sz w:val="24"/>
+          <w:szCs w:val="24"/>
+        </w:rPr>
+      </w:r>
+    </w:p>
+    <w:p>
+      <w:pPr>
+        <w:pStyle w:val="Normal"/>
+        <w:widowControl/>
+        <w:ind w:left="0" w:right="0" w:hanging="0"/>
+        <w:rPr>
+          <w:rFonts w:ascii="Liberation Serif" w:hAnsi="Liberation Serif"/>
+          <w:color w:val="0000FF"/>
+          <w:sz w:val="24"/>
+          <w:szCs w:val="24"/>
+        </w:rPr>
+      </w:pPr>
+      <w:r>
+        <w:rPr>
+          <w:color w:val="0000FF"/>
+          <w:sz w:val="24"/>
+          <w:szCs w:val="24"/>
+        </w:rPr>
+      </w:r>
+    </w:p>
+    <w:p>
+      <w:pPr>
+        <w:pStyle w:val="Normal"/>
+        <w:widowControl/>
+        <w:ind w:left="0" w:right="0" w:hanging="0"/>
+        <w:rPr>
+          <w:rFonts w:ascii="Liberation Serif" w:hAnsi="Liberation Serif"/>
           <w:sz w:val="24"/>
           <w:szCs w:val="24"/>
         </w:rPr>
@@ -912,6 +1125,60 @@
         <w:ind w:left="0" w:right="0" w:hanging="0"/>
         <w:rPr>
           <w:rFonts w:ascii="Liberation Serif" w:hAnsi="Liberation Serif"/>
+          <w:sz w:val="24"/>
+          <w:szCs w:val="24"/>
+        </w:rPr>
+      </w:pPr>
+      <w:r>
+        <w:rPr>
+          <w:sz w:val="24"/>
+          <w:szCs w:val="24"/>
+        </w:rPr>
+      </w:r>
+    </w:p>
+    <w:p>
+      <w:pPr>
+        <w:pStyle w:val="Normal"/>
+        <w:widowControl/>
+        <w:ind w:left="0" w:right="0" w:hanging="0"/>
+        <w:rPr>
+          <w:rFonts w:ascii="Liberation Serif" w:hAnsi="Liberation Serif"/>
+          <w:sz w:val="24"/>
+          <w:szCs w:val="24"/>
+        </w:rPr>
+      </w:pPr>
+      <w:r>
+        <w:rPr>
+          <w:sz w:val="24"/>
+          <w:szCs w:val="24"/>
+        </w:rPr>
+      </w:r>
+    </w:p>
+    <w:p>
+      <w:pPr>
+        <w:pStyle w:val="Normal"/>
+        <w:widowControl/>
+        <w:ind w:left="0" w:right="0" w:hanging="0"/>
+        <w:rPr>
+          <w:rFonts w:ascii="Liberation Serif" w:hAnsi="Liberation Serif"/>
+          <w:sz w:val="24"/>
+          <w:szCs w:val="24"/>
+        </w:rPr>
+      </w:pPr>
+      <w:r>
+        <w:rPr>
+          <w:sz w:val="24"/>
+          <w:szCs w:val="24"/>
+        </w:rPr>
+      </w:r>
+    </w:p>
+    <w:p>
+      <w:pPr>
+        <w:pStyle w:val="Normal"/>
+        <w:widowControl/>
+        <w:ind w:left="0" w:right="0" w:hanging="0"/>
+        <w:rPr>
+          <w:rFonts w:ascii="Liberation Serif" w:hAnsi="Liberation Serif"/>
           <w:color w:val="0000FF"/>
           <w:sz w:val="24"/>
           <w:szCs w:val="24"/>
@@ -953,6 +1220,46 @@
         <w:ind w:left="0" w:right="0" w:hanging="0"/>
         <w:rPr>
           <w:rFonts w:ascii="Liberation Serif" w:hAnsi="Liberation Serif"/>
+          <w:color w:val="0000FF"/>
+          <w:sz w:val="24"/>
+          <w:szCs w:val="24"/>
+        </w:rPr>
+      </w:pPr>
+      <w:r>
+        <w:rPr>
+          <w:color w:val="0000FF"/>
+          <w:sz w:val="24"/>
+          <w:szCs w:val="24"/>
+        </w:rPr>
+      </w:r>
+    </w:p>
+    <w:p>
+      <w:pPr>
+        <w:pStyle w:val="Normal"/>
+        <w:widowControl/>
+        <w:ind w:left="0" w:right="0" w:hanging="0"/>
+        <w:rPr>
+          <w:rFonts w:ascii="Liberation Serif" w:hAnsi="Liberation Serif"/>
+          <w:color w:val="0000FF"/>
+          <w:sz w:val="24"/>
+          <w:szCs w:val="24"/>
+        </w:rPr>
+      </w:pPr>
+      <w:r>
+        <w:rPr>
+          <w:color w:val="0000FF"/>
+          <w:sz w:val="24"/>
+          <w:szCs w:val="24"/>
+        </w:rPr>
+      </w:r>
+    </w:p>
+    <w:p>
+      <w:pPr>
+        <w:pStyle w:val="Normal"/>
+        <w:widowControl/>
+        <w:ind w:left="0" w:right="0" w:hanging="0"/>
+        <w:rPr>
+          <w:rFonts w:ascii="Liberation Serif" w:hAnsi="Liberation Serif"/>
           <w:sz w:val="24"/>
           <w:szCs w:val="24"/>
         </w:rPr>
@@ -1016,6 +1323,42 @@
         <w:ind w:left="0" w:right="0" w:hanging="0"/>
         <w:rPr>
           <w:rFonts w:ascii="Liberation Serif" w:hAnsi="Liberation Serif"/>
+          <w:sz w:val="24"/>
+          <w:szCs w:val="24"/>
+        </w:rPr>
+      </w:pPr>
+      <w:r>
+        <w:rPr>
+          <w:sz w:val="24"/>
+          <w:szCs w:val="24"/>
+        </w:rPr>
+      </w:r>
+    </w:p>
+    <w:p>
+      <w:pPr>
+        <w:pStyle w:val="Normal"/>
+        <w:widowControl/>
+        <w:ind w:left="0" w:right="0" w:hanging="0"/>
+        <w:rPr>
+          <w:rFonts w:ascii="Liberation Serif" w:hAnsi="Liberation Serif"/>
+          <w:sz w:val="24"/>
+          <w:szCs w:val="24"/>
+        </w:rPr>
+      </w:pPr>
+      <w:r>
+        <w:rPr>
+          <w:sz w:val="24"/>
+          <w:szCs w:val="24"/>
+        </w:rPr>
+      </w:r>
+    </w:p>
+    <w:p>
+      <w:pPr>
+        <w:pStyle w:val="Normal"/>
+        <w:widowControl/>
+        <w:ind w:left="0" w:right="0" w:hanging="0"/>
+        <w:rPr>
+          <w:rFonts w:ascii="Liberation Serif" w:hAnsi="Liberation Serif"/>
           <w:color w:val="0000FF"/>
           <w:sz w:val="24"/>
           <w:szCs w:val="24"/>
@@ -1057,6 +1400,46 @@
         <w:ind w:left="0" w:right="0" w:hanging="0"/>
         <w:rPr>
           <w:rFonts w:ascii="Liberation Serif" w:hAnsi="Liberation Serif"/>
+          <w:color w:val="0000FF"/>
+          <w:sz w:val="24"/>
+          <w:szCs w:val="24"/>
+        </w:rPr>
+      </w:pPr>
+      <w:r>
+        <w:rPr>
+          <w:color w:val="0000FF"/>
+          <w:sz w:val="24"/>
+          <w:szCs w:val="24"/>
+        </w:rPr>
+      </w:r>
+    </w:p>
+    <w:p>
+      <w:pPr>
+        <w:pStyle w:val="Normal"/>
+        <w:widowControl/>
+        <w:ind w:left="0" w:right="0" w:hanging="0"/>
+        <w:rPr>
+          <w:rFonts w:ascii="Liberation Serif" w:hAnsi="Liberation Serif"/>
+          <w:color w:val="0000FF"/>
+          <w:sz w:val="24"/>
+          <w:szCs w:val="24"/>
+        </w:rPr>
+      </w:pPr>
+      <w:r>
+        <w:rPr>
+          <w:color w:val="0000FF"/>
+          <w:sz w:val="24"/>
+          <w:szCs w:val="24"/>
+        </w:rPr>
+      </w:r>
+    </w:p>
+    <w:p>
+      <w:pPr>
+        <w:pStyle w:val="Normal"/>
+        <w:widowControl/>
+        <w:ind w:left="0" w:right="0" w:hanging="0"/>
+        <w:rPr>
+          <w:rFonts w:ascii="Liberation Serif" w:hAnsi="Liberation Serif"/>
           <w:b w:val="false"/>
           <w:b w:val="false"/>
           <w:i w:val="false"/>
@@ -1081,6 +1464,70 @@
           <w:szCs w:val="24"/>
         </w:rPr>
         <w:t>(3) Statistics tests - Provide citations for some statistics tests or terms and provide some justification as to why they are appropriate for your study (e.g., "naïve Bayes classifiers")</w:t>
+      </w:r>
+    </w:p>
+    <w:p>
+      <w:pPr>
+        <w:pStyle w:val="Normal"/>
+        <w:widowControl/>
+        <w:ind w:left="0" w:right="0" w:hanging="0"/>
+        <w:rPr>
+          <w:rFonts w:ascii="Liberation Serif" w:hAnsi="Liberation Serif"/>
+          <w:b w:val="false"/>
+          <w:b w:val="false"/>
+          <w:i w:val="false"/>
+          <w:i w:val="false"/>
+          <w:caps w:val="false"/>
+          <w:smallCaps w:val="false"/>
+          <w:color w:val="222222"/>
+          <w:spacing w:val="0"/>
+          <w:sz w:val="24"/>
+          <w:szCs w:val="24"/>
+        </w:rPr>
+      </w:pPr>
+      <w:r>
+        <w:rPr>
+          <w:b w:val="false"/>
+          <w:i w:val="false"/>
+          <w:caps w:val="false"/>
+          <w:smallCaps w:val="false"/>
+          <w:color w:val="222222"/>
+          <w:spacing w:val="0"/>
+          <w:sz w:val="24"/>
+          <w:szCs w:val="24"/>
+        </w:rPr>
+      </w:r>
+    </w:p>
+    <w:p>
+      <w:pPr>
+        <w:pStyle w:val="Normal"/>
+        <w:widowControl/>
+        <w:ind w:left="0" w:right="0" w:hanging="0"/>
+        <w:rPr>
+          <w:rFonts w:ascii="Liberation Serif" w:hAnsi="Liberation Serif"/>
+          <w:b w:val="false"/>
+          <w:b w:val="false"/>
+          <w:i w:val="false"/>
+          <w:i w:val="false"/>
+          <w:caps w:val="false"/>
+          <w:smallCaps w:val="false"/>
+          <w:color w:val="222222"/>
+          <w:spacing w:val="0"/>
+          <w:sz w:val="24"/>
+          <w:szCs w:val="24"/>
+        </w:rPr>
+      </w:pPr>
+      <w:r>
+        <w:rPr>
+          <w:b w:val="false"/>
+          <w:i w:val="false"/>
+          <w:caps w:val="false"/>
+          <w:smallCaps w:val="false"/>
+          <w:color w:val="222222"/>
+          <w:spacing w:val="0"/>
+          <w:sz w:val="24"/>
+          <w:szCs w:val="24"/>
+        </w:rPr>
       </w:r>
     </w:p>
     <w:p>
@@ -1240,27 +1687,44 @@
           <w:ilvl w:val="0"/>
           <w:numId w:val="4"/>
         </w:numPr>
+        <w:rPr>
+          <w:sz w:val="24"/>
+          <w:szCs w:val="24"/>
+        </w:rPr>
+      </w:pPr>
+      <w:r>
+        <w:rPr>
+          <w:b w:val="false"/>
+          <w:i w:val="false"/>
+          <w:caps w:val="false"/>
+          <w:smallCaps w:val="false"/>
+          <w:color w:val="0000FF"/>
+          <w:spacing w:val="0"/>
+          <w:sz w:val="24"/>
+          <w:szCs w:val="24"/>
+        </w:rPr>
+        <w:t>Added a reference to a paper on the benefits of within-paper meta-analysis.</w:t>
+      </w:r>
+      <w:r>
+        <w:rPr>
+          <w:sz w:val="24"/>
+          <w:szCs w:val="24"/>
+        </w:rPr>
+        <w:br/>
+      </w:r>
+    </w:p>
+    <w:p>
+      <w:pPr>
+        <w:pStyle w:val="Normal"/>
+        <w:widowControl/>
+        <w:ind w:left="0" w:right="0" w:hanging="0"/>
+        <w:rPr>
+          <w:sz w:val="24"/>
+          <w:szCs w:val="24"/>
+        </w:rPr>
+      </w:pPr>
+      <w:r>
         <w:rPr/>
-      </w:pPr>
-      <w:r>
-        <w:rPr>
-          <w:b w:val="false"/>
-          <w:i w:val="false"/>
-          <w:caps w:val="false"/>
-          <w:smallCaps w:val="false"/>
-          <w:color w:val="0000FF"/>
-          <w:spacing w:val="0"/>
-          <w:sz w:val="24"/>
-          <w:szCs w:val="24"/>
-        </w:rPr>
-        <w:t>Added a reference to a paper on the benefits of within-paper meta-analysis.</w:t>
-      </w:r>
-      <w:r>
-        <w:rPr>
-          <w:sz w:val="24"/>
-          <w:szCs w:val="24"/>
-        </w:rPr>
-        <w:br/>
       </w:r>
     </w:p>
     <w:p>
@@ -1272,13 +1736,6 @@
       </w:pPr>
       <w:r>
         <w:rPr>
-          <w:sz w:val="24"/>
-          <w:szCs w:val="24"/>
-        </w:rPr>
-        <w:br/>
-      </w:r>
-      <w:r>
-        <w:rPr>
           <w:b w:val="false"/>
           <w:i w:val="false"/>
           <w:caps w:val="false"/>
@@ -1328,6 +1785,102 @@
         <w:pStyle w:val="Normal"/>
         <w:widowControl/>
         <w:ind w:left="0" w:right="0" w:hanging="0"/>
+        <w:rPr>
+          <w:rFonts w:ascii="Liberation Serif" w:hAnsi="Liberation Serif"/>
+          <w:b w:val="false"/>
+          <w:b w:val="false"/>
+          <w:i w:val="false"/>
+          <w:i w:val="false"/>
+          <w:caps w:val="false"/>
+          <w:smallCaps w:val="false"/>
+          <w:color w:val="222222"/>
+          <w:spacing w:val="0"/>
+          <w:sz w:val="24"/>
+          <w:szCs w:val="24"/>
+        </w:rPr>
+      </w:pPr>
+      <w:r>
+        <w:rPr>
+          <w:b w:val="false"/>
+          <w:i w:val="false"/>
+          <w:caps w:val="false"/>
+          <w:smallCaps w:val="false"/>
+          <w:color w:val="222222"/>
+          <w:spacing w:val="0"/>
+          <w:sz w:val="24"/>
+          <w:szCs w:val="24"/>
+        </w:rPr>
+      </w:r>
+    </w:p>
+    <w:p>
+      <w:pPr>
+        <w:pStyle w:val="Normal"/>
+        <w:widowControl/>
+        <w:ind w:left="0" w:right="0" w:hanging="0"/>
+        <w:rPr>
+          <w:rFonts w:ascii="Liberation Serif" w:hAnsi="Liberation Serif"/>
+          <w:b w:val="false"/>
+          <w:b w:val="false"/>
+          <w:i w:val="false"/>
+          <w:i w:val="false"/>
+          <w:caps w:val="false"/>
+          <w:smallCaps w:val="false"/>
+          <w:color w:val="222222"/>
+          <w:spacing w:val="0"/>
+          <w:sz w:val="24"/>
+          <w:szCs w:val="24"/>
+        </w:rPr>
+      </w:pPr>
+      <w:r>
+        <w:rPr>
+          <w:b w:val="false"/>
+          <w:i w:val="false"/>
+          <w:caps w:val="false"/>
+          <w:smallCaps w:val="false"/>
+          <w:color w:val="222222"/>
+          <w:spacing w:val="0"/>
+          <w:sz w:val="24"/>
+          <w:szCs w:val="24"/>
+        </w:rPr>
+      </w:r>
+    </w:p>
+    <w:p>
+      <w:pPr>
+        <w:pStyle w:val="Normal"/>
+        <w:widowControl/>
+        <w:ind w:left="0" w:right="0" w:hanging="0"/>
+        <w:rPr>
+          <w:rFonts w:ascii="Liberation Serif" w:hAnsi="Liberation Serif"/>
+          <w:b w:val="false"/>
+          <w:b w:val="false"/>
+          <w:i w:val="false"/>
+          <w:i w:val="false"/>
+          <w:caps w:val="false"/>
+          <w:smallCaps w:val="false"/>
+          <w:color w:val="222222"/>
+          <w:spacing w:val="0"/>
+          <w:sz w:val="24"/>
+          <w:szCs w:val="24"/>
+        </w:rPr>
+      </w:pPr>
+      <w:r>
+        <w:rPr>
+          <w:b w:val="false"/>
+          <w:i w:val="false"/>
+          <w:caps w:val="false"/>
+          <w:smallCaps w:val="false"/>
+          <w:color w:val="222222"/>
+          <w:spacing w:val="0"/>
+          <w:sz w:val="24"/>
+          <w:szCs w:val="24"/>
+        </w:rPr>
+      </w:r>
+    </w:p>
+    <w:p>
+      <w:pPr>
+        <w:pStyle w:val="Normal"/>
+        <w:widowControl/>
+        <w:ind w:left="0" w:right="0" w:hanging="0"/>
         <w:rPr/>
       </w:pPr>
       <w:r>
@@ -1349,8 +1902,46 @@
           <w:szCs w:val="24"/>
         </w:rPr>
         <w:br/>
-        <w:br/>
-      </w:r>
+      </w:r>
+    </w:p>
+    <w:p>
+      <w:pPr>
+        <w:pStyle w:val="Normal"/>
+        <w:widowControl/>
+        <w:ind w:left="0" w:right="0" w:hanging="0"/>
+        <w:rPr>
+          <w:sz w:val="24"/>
+          <w:szCs w:val="24"/>
+        </w:rPr>
+      </w:pPr>
+      <w:r>
+        <w:rPr/>
+      </w:r>
+    </w:p>
+    <w:p>
+      <w:pPr>
+        <w:pStyle w:val="Normal"/>
+        <w:widowControl/>
+        <w:ind w:left="0" w:right="0" w:hanging="0"/>
+        <w:rPr>
+          <w:sz w:val="24"/>
+          <w:szCs w:val="24"/>
+        </w:rPr>
+      </w:pPr>
+      <w:r>
+        <w:rPr/>
+      </w:r>
+    </w:p>
+    <w:p>
+      <w:pPr>
+        <w:pStyle w:val="Normal"/>
+        <w:widowControl/>
+        <w:ind w:left="0" w:right="0" w:hanging="0"/>
+        <w:rPr>
+          <w:sz w:val="24"/>
+          <w:szCs w:val="24"/>
+        </w:rPr>
+      </w:pPr>
       <w:r>
         <w:rPr>
           <w:b w:val="false"/>
@@ -1384,12 +1975,61 @@
         </w:rPr>
         <w:t>(1) The authors provide convincing literature review to situate their study. For instance, I agree with the author's interpretation of Kaminski, Sloutsky, and Heckler's (2009) findings. Therefore, I expect they could link back to this literature more closely. In the current version, the majority of discussion is limited to the results; only a few places mention prior studies. Is it possible for the authors to more substantially link to the reviewed literature in order to explain or discuss their results? For instance, in comparison with Goldstone and others' research assertions, the authors could clarify what new ideas and issues your findings have brought to the field in terms of connections between concrete and abstract.</w:t>
       </w:r>
-      <w:r>
-        <w:rPr>
-          <w:sz w:val="24"/>
-          <w:szCs w:val="24"/>
-        </w:rPr>
-        <w:br/>
+    </w:p>
+    <w:p>
+      <w:pPr>
+        <w:pStyle w:val="Normal"/>
+        <w:widowControl/>
+        <w:ind w:left="0" w:right="0" w:hanging="0"/>
+        <w:rPr>
+          <w:sz w:val="24"/>
+          <w:szCs w:val="24"/>
+        </w:rPr>
+      </w:pPr>
+      <w:r>
+        <w:rPr/>
+      </w:r>
+    </w:p>
+    <w:p>
+      <w:pPr>
+        <w:pStyle w:val="Normal"/>
+        <w:widowControl/>
+        <w:ind w:left="0" w:right="0" w:hanging="0"/>
+        <w:rPr>
+          <w:sz w:val="24"/>
+          <w:szCs w:val="24"/>
+        </w:rPr>
+      </w:pPr>
+      <w:r>
+        <w:rPr/>
+      </w:r>
+    </w:p>
+    <w:p>
+      <w:pPr>
+        <w:pStyle w:val="Normal"/>
+        <w:widowControl/>
+        <w:ind w:left="0" w:right="0" w:hanging="0"/>
+        <w:rPr>
+          <w:sz w:val="24"/>
+          <w:szCs w:val="24"/>
+        </w:rPr>
+      </w:pPr>
+      <w:r>
+        <w:rPr/>
+      </w:r>
+    </w:p>
+    <w:p>
+      <w:pPr>
+        <w:pStyle w:val="Normal"/>
+        <w:widowControl/>
+        <w:ind w:left="0" w:right="0" w:hanging="0"/>
+        <w:rPr>
+          <w:sz w:val="24"/>
+          <w:szCs w:val="24"/>
+        </w:rPr>
+      </w:pPr>
+      <w:r>
+        <w:rPr/>
       </w:r>
     </w:p>
     <w:p>
@@ -1447,31 +2087,7 @@
           <w:sz w:val="24"/>
           <w:szCs w:val="24"/>
         </w:rPr>
-        <w:t xml:space="preserve">In the new </w:t>
-      </w:r>
-      <w:r>
-        <w:rPr>
-          <w:color w:val="0000FF"/>
-          <w:sz w:val="24"/>
-          <w:szCs w:val="24"/>
-        </w:rPr>
-        <w:t xml:space="preserve">Concrete vs. Abstract section we connect back to Belenky &amp; Schalk (2014) and the concreteness fading literature (Goldstone &amp; Son </w:t>
-      </w:r>
-      <w:r>
-        <w:rPr>
-          <w:color w:val="0000FF"/>
-          <w:sz w:val="24"/>
-          <w:szCs w:val="24"/>
-        </w:rPr>
-        <w:t>2005, Fyfe 2014)</w:t>
-      </w:r>
-      <w:r>
-        <w:rPr>
-          <w:color w:val="0000FF"/>
-          <w:sz w:val="24"/>
-          <w:szCs w:val="24"/>
-        </w:rPr>
-        <w:t xml:space="preserve"> and highlight the importance of our contribution. </w:t>
+        <w:t xml:space="preserve">In the new Concrete vs. Abstract section we connect back to Belenky &amp; Schalk (2014) and the concreteness fading literature (Goldstone &amp; Son 2005, Fyfe 2014) and highlight the importance of our contribution. </w:t>
       </w:r>
     </w:p>
     <w:p>
@@ -1585,6 +2201,66 @@
         <w:ind w:left="0" w:right="0" w:hanging="0"/>
         <w:rPr>
           <w:rFonts w:ascii="Liberation Serif" w:hAnsi="Liberation Serif"/>
+          <w:color w:val="0000FF"/>
+          <w:sz w:val="24"/>
+          <w:szCs w:val="24"/>
+        </w:rPr>
+      </w:pPr>
+      <w:r>
+        <w:rPr>
+          <w:color w:val="0000FF"/>
+          <w:sz w:val="24"/>
+          <w:szCs w:val="24"/>
+        </w:rPr>
+      </w:r>
+    </w:p>
+    <w:p>
+      <w:pPr>
+        <w:pStyle w:val="Normal"/>
+        <w:widowControl/>
+        <w:ind w:left="0" w:right="0" w:hanging="0"/>
+        <w:rPr>
+          <w:rFonts w:ascii="Liberation Serif" w:hAnsi="Liberation Serif"/>
+          <w:color w:val="0000FF"/>
+          <w:sz w:val="24"/>
+          <w:szCs w:val="24"/>
+        </w:rPr>
+      </w:pPr>
+      <w:r>
+        <w:rPr>
+          <w:color w:val="0000FF"/>
+          <w:sz w:val="24"/>
+          <w:szCs w:val="24"/>
+        </w:rPr>
+      </w:r>
+    </w:p>
+    <w:p>
+      <w:pPr>
+        <w:pStyle w:val="Normal"/>
+        <w:widowControl/>
+        <w:ind w:left="0" w:right="0" w:hanging="0"/>
+        <w:rPr>
+          <w:rFonts w:ascii="Liberation Serif" w:hAnsi="Liberation Serif"/>
+          <w:color w:val="0000FF"/>
+          <w:sz w:val="24"/>
+          <w:szCs w:val="24"/>
+        </w:rPr>
+      </w:pPr>
+      <w:r>
+        <w:rPr>
+          <w:color w:val="0000FF"/>
+          <w:sz w:val="24"/>
+          <w:szCs w:val="24"/>
+        </w:rPr>
+      </w:r>
+    </w:p>
+    <w:p>
+      <w:pPr>
+        <w:pStyle w:val="Normal"/>
+        <w:widowControl/>
+        <w:ind w:left="0" w:right="0" w:hanging="0"/>
+        <w:rPr>
+          <w:rFonts w:ascii="Liberation Serif" w:hAnsi="Liberation Serif"/>
           <w:b w:val="false"/>
           <w:b w:val="false"/>
           <w:i w:val="false"/>
@@ -1636,6 +2312,60 @@
         <w:ind w:left="0" w:right="0" w:hanging="0"/>
         <w:rPr>
           <w:rFonts w:ascii="Liberation Serif" w:hAnsi="Liberation Serif"/>
+          <w:sz w:val="24"/>
+          <w:szCs w:val="24"/>
+        </w:rPr>
+      </w:pPr>
+      <w:r>
+        <w:rPr>
+          <w:sz w:val="24"/>
+          <w:szCs w:val="24"/>
+        </w:rPr>
+      </w:r>
+    </w:p>
+    <w:p>
+      <w:pPr>
+        <w:pStyle w:val="Normal"/>
+        <w:widowControl/>
+        <w:ind w:left="0" w:right="0" w:hanging="0"/>
+        <w:rPr>
+          <w:rFonts w:ascii="Liberation Serif" w:hAnsi="Liberation Serif"/>
+          <w:sz w:val="24"/>
+          <w:szCs w:val="24"/>
+        </w:rPr>
+      </w:pPr>
+      <w:r>
+        <w:rPr>
+          <w:sz w:val="24"/>
+          <w:szCs w:val="24"/>
+        </w:rPr>
+      </w:r>
+    </w:p>
+    <w:p>
+      <w:pPr>
+        <w:pStyle w:val="Normal"/>
+        <w:widowControl/>
+        <w:ind w:left="0" w:right="0" w:hanging="0"/>
+        <w:rPr>
+          <w:rFonts w:ascii="Liberation Serif" w:hAnsi="Liberation Serif"/>
+          <w:sz w:val="24"/>
+          <w:szCs w:val="24"/>
+        </w:rPr>
+      </w:pPr>
+      <w:r>
+        <w:rPr>
+          <w:sz w:val="24"/>
+          <w:szCs w:val="24"/>
+        </w:rPr>
+      </w:r>
+    </w:p>
+    <w:p>
+      <w:pPr>
+        <w:pStyle w:val="Normal"/>
+        <w:widowControl/>
+        <w:ind w:left="0" w:right="0" w:hanging="0"/>
+        <w:rPr>
+          <w:rFonts w:ascii="Liberation Serif" w:hAnsi="Liberation Serif"/>
           <w:color w:val="0000FF"/>
           <w:sz w:val="24"/>
           <w:szCs w:val="24"/>
@@ -1677,6 +2407,66 @@
         <w:ind w:left="0" w:right="0" w:hanging="0"/>
         <w:rPr>
           <w:rFonts w:ascii="Liberation Serif" w:hAnsi="Liberation Serif"/>
+          <w:color w:val="0000FF"/>
+          <w:sz w:val="24"/>
+          <w:szCs w:val="24"/>
+        </w:rPr>
+      </w:pPr>
+      <w:r>
+        <w:rPr>
+          <w:color w:val="0000FF"/>
+          <w:sz w:val="24"/>
+          <w:szCs w:val="24"/>
+        </w:rPr>
+      </w:r>
+    </w:p>
+    <w:p>
+      <w:pPr>
+        <w:pStyle w:val="Normal"/>
+        <w:widowControl/>
+        <w:ind w:left="0" w:right="0" w:hanging="0"/>
+        <w:rPr>
+          <w:rFonts w:ascii="Liberation Serif" w:hAnsi="Liberation Serif"/>
+          <w:color w:val="0000FF"/>
+          <w:sz w:val="24"/>
+          <w:szCs w:val="24"/>
+        </w:rPr>
+      </w:pPr>
+      <w:r>
+        <w:rPr>
+          <w:color w:val="0000FF"/>
+          <w:sz w:val="24"/>
+          <w:szCs w:val="24"/>
+        </w:rPr>
+      </w:r>
+    </w:p>
+    <w:p>
+      <w:pPr>
+        <w:pStyle w:val="Normal"/>
+        <w:widowControl/>
+        <w:ind w:left="0" w:right="0" w:hanging="0"/>
+        <w:rPr>
+          <w:rFonts w:ascii="Liberation Serif" w:hAnsi="Liberation Serif"/>
+          <w:color w:val="0000FF"/>
+          <w:sz w:val="24"/>
+          <w:szCs w:val="24"/>
+        </w:rPr>
+      </w:pPr>
+      <w:r>
+        <w:rPr>
+          <w:color w:val="0000FF"/>
+          <w:sz w:val="24"/>
+          <w:szCs w:val="24"/>
+        </w:rPr>
+      </w:r>
+    </w:p>
+    <w:p>
+      <w:pPr>
+        <w:pStyle w:val="Normal"/>
+        <w:widowControl/>
+        <w:ind w:left="0" w:right="0" w:hanging="0"/>
+        <w:rPr>
+          <w:rFonts w:ascii="Liberation Serif" w:hAnsi="Liberation Serif"/>
           <w:b w:val="false"/>
           <w:b w:val="false"/>
           <w:i w:val="false"/>
@@ -1740,6 +2530,70 @@
         <w:pStyle w:val="Normal"/>
         <w:widowControl/>
         <w:ind w:left="0" w:right="0" w:hanging="0"/>
+        <w:rPr>
+          <w:rFonts w:ascii="Liberation Serif" w:hAnsi="Liberation Serif"/>
+          <w:b w:val="false"/>
+          <w:b w:val="false"/>
+          <w:i w:val="false"/>
+          <w:i w:val="false"/>
+          <w:caps w:val="false"/>
+          <w:smallCaps w:val="false"/>
+          <w:color w:val="0000FF"/>
+          <w:spacing w:val="0"/>
+          <w:sz w:val="24"/>
+          <w:szCs w:val="24"/>
+        </w:rPr>
+      </w:pPr>
+      <w:r>
+        <w:rPr>
+          <w:b w:val="false"/>
+          <w:i w:val="false"/>
+          <w:caps w:val="false"/>
+          <w:smallCaps w:val="false"/>
+          <w:color w:val="0000FF"/>
+          <w:spacing w:val="0"/>
+          <w:sz w:val="24"/>
+          <w:szCs w:val="24"/>
+        </w:rPr>
+      </w:r>
+    </w:p>
+    <w:p>
+      <w:pPr>
+        <w:pStyle w:val="Normal"/>
+        <w:widowControl/>
+        <w:ind w:left="0" w:right="0" w:hanging="0"/>
+        <w:rPr>
+          <w:rFonts w:ascii="Liberation Serif" w:hAnsi="Liberation Serif"/>
+          <w:b w:val="false"/>
+          <w:b w:val="false"/>
+          <w:i w:val="false"/>
+          <w:i w:val="false"/>
+          <w:caps w:val="false"/>
+          <w:smallCaps w:val="false"/>
+          <w:color w:val="0000FF"/>
+          <w:spacing w:val="0"/>
+          <w:sz w:val="24"/>
+          <w:szCs w:val="24"/>
+        </w:rPr>
+      </w:pPr>
+      <w:r>
+        <w:rPr>
+          <w:b w:val="false"/>
+          <w:i w:val="false"/>
+          <w:caps w:val="false"/>
+          <w:smallCaps w:val="false"/>
+          <w:color w:val="0000FF"/>
+          <w:spacing w:val="0"/>
+          <w:sz w:val="24"/>
+          <w:szCs w:val="24"/>
+        </w:rPr>
+      </w:r>
+    </w:p>
+    <w:p>
+      <w:pPr>
+        <w:pStyle w:val="Normal"/>
+        <w:widowControl/>
+        <w:ind w:left="0" w:right="0" w:hanging="0"/>
         <w:rPr/>
       </w:pPr>
       <w:r>
@@ -1755,7 +2609,7 @@
         </w:rPr>
         <w:t xml:space="preserve">We think this is an important point, which we tried to convey in our discussion section on formalization and generalization. We have expanded our comments on this (including references back to </w:t>
       </w:r>
-      <w:bookmarkStart w:id="1" w:name="__DdeLink__197_943471363"/>
+      <w:bookmarkStart w:id="2" w:name="__DdeLink__197_943471363"/>
       <w:r>
         <w:rPr>
           <w:b w:val="false"/>
@@ -1769,7 +2623,7 @@
         </w:rPr>
         <w:t>Richland (2012), Hazzan (1999), Greeno &amp; Riley (1987) and Burger &amp; Shaughnessy (1986))</w:t>
       </w:r>
-      <w:bookmarkEnd w:id="1"/>
+      <w:bookmarkEnd w:id="2"/>
       <w:r>
         <w:rPr>
           <w:b w:val="false"/>
@@ -1789,6 +2643,48 @@
           <w:szCs w:val="24"/>
         </w:rPr>
         <w:br/>
+      </w:r>
+    </w:p>
+    <w:p>
+      <w:pPr>
+        <w:pStyle w:val="Normal"/>
+        <w:widowControl/>
+        <w:ind w:left="0" w:right="0" w:hanging="0"/>
+        <w:rPr>
+          <w:sz w:val="24"/>
+          <w:szCs w:val="24"/>
+        </w:rPr>
+      </w:pPr>
+      <w:r>
+        <w:rPr/>
+      </w:r>
+    </w:p>
+    <w:p>
+      <w:pPr>
+        <w:pStyle w:val="Normal"/>
+        <w:widowControl/>
+        <w:ind w:left="0" w:right="0" w:hanging="0"/>
+        <w:rPr>
+          <w:sz w:val="24"/>
+          <w:szCs w:val="24"/>
+        </w:rPr>
+      </w:pPr>
+      <w:r>
+        <w:rPr/>
+      </w:r>
+    </w:p>
+    <w:p>
+      <w:pPr>
+        <w:pStyle w:val="Normal"/>
+        <w:widowControl/>
+        <w:ind w:left="0" w:right="0" w:hanging="0"/>
+        <w:rPr/>
+      </w:pPr>
+      <w:r>
+        <w:rPr>
+          <w:sz w:val="24"/>
+          <w:szCs w:val="24"/>
+        </w:rPr>
         <w:br/>
       </w:r>
       <w:r>
@@ -1899,6 +2795,20 @@
         <w:widowControl/>
         <w:ind w:left="0" w:right="0" w:hanging="0"/>
         <w:rPr>
+          <w:sz w:val="24"/>
+          <w:szCs w:val="24"/>
+        </w:rPr>
+      </w:pPr>
+      <w:r>
+        <w:rPr/>
+      </w:r>
+    </w:p>
+    <w:p>
+      <w:pPr>
+        <w:pStyle w:val="Normal"/>
+        <w:widowControl/>
+        <w:ind w:left="0" w:right="0" w:hanging="0"/>
+        <w:rPr>
           <w:rFonts w:ascii="Liberation Serif" w:hAnsi="Liberation Serif"/>
           <w:sz w:val="24"/>
           <w:szCs w:val="24"/>
@@ -1955,11 +2865,7 @@
         <w:pStyle w:val="Normal"/>
         <w:widowControl/>
         <w:ind w:left="0" w:right="0" w:hanging="0"/>
-        <w:rPr>
-          <w:rFonts w:ascii="Liberation Serif" w:hAnsi="Liberation Serif"/>
-          <w:sz w:val="24"/>
-          <w:szCs w:val="24"/>
-        </w:rPr>
+        <w:rPr/>
       </w:pPr>
       <w:r>
         <w:rPr>
@@ -1976,6 +2882,24 @@
         </w:rPr>
         <w:br/>
         <w:br/>
+      </w:r>
+    </w:p>
+    <w:p>
+      <w:pPr>
+        <w:pStyle w:val="Normal"/>
+        <w:widowControl/>
+        <w:ind w:left="0" w:right="0" w:hanging="0"/>
+        <w:rPr>
+          <w:rFonts w:ascii="Liberation Serif" w:hAnsi="Liberation Serif"/>
+          <w:sz w:val="24"/>
+          <w:szCs w:val="24"/>
+        </w:rPr>
+      </w:pPr>
+      <w:r>
+        <w:rPr>
+          <w:sz w:val="24"/>
+          <w:szCs w:val="24"/>
+        </w:rPr>
         <w:br/>
       </w:r>
       <w:r>
@@ -2299,6 +3223,70 @@
           <w:szCs w:val="24"/>
         </w:rPr>
         <w:t>Suggestion: clearly highlight which primary issue(s) the current work is addressing in the introduction (adding more related literature to that issue(s)), clearly describe how the current work will address that issue, test, and contribute to it, and then in the discussion relate back to that particular issue.</w:t>
+      </w:r>
+    </w:p>
+    <w:p>
+      <w:pPr>
+        <w:pStyle w:val="Normal"/>
+        <w:widowControl/>
+        <w:ind w:left="0" w:right="0" w:hanging="0"/>
+        <w:rPr>
+          <w:rFonts w:ascii="Liberation Serif" w:hAnsi="Liberation Serif"/>
+          <w:b w:val="false"/>
+          <w:b w:val="false"/>
+          <w:i w:val="false"/>
+          <w:i w:val="false"/>
+          <w:caps w:val="false"/>
+          <w:smallCaps w:val="false"/>
+          <w:color w:val="222222"/>
+          <w:spacing w:val="0"/>
+          <w:sz w:val="24"/>
+          <w:szCs w:val="24"/>
+        </w:rPr>
+      </w:pPr>
+      <w:r>
+        <w:rPr>
+          <w:b w:val="false"/>
+          <w:i w:val="false"/>
+          <w:caps w:val="false"/>
+          <w:smallCaps w:val="false"/>
+          <w:color w:val="222222"/>
+          <w:spacing w:val="0"/>
+          <w:sz w:val="24"/>
+          <w:szCs w:val="24"/>
+        </w:rPr>
+      </w:r>
+    </w:p>
+    <w:p>
+      <w:pPr>
+        <w:pStyle w:val="Normal"/>
+        <w:widowControl/>
+        <w:ind w:left="0" w:right="0" w:hanging="0"/>
+        <w:rPr>
+          <w:rFonts w:ascii="Liberation Serif" w:hAnsi="Liberation Serif"/>
+          <w:b w:val="false"/>
+          <w:b w:val="false"/>
+          <w:i w:val="false"/>
+          <w:i w:val="false"/>
+          <w:caps w:val="false"/>
+          <w:smallCaps w:val="false"/>
+          <w:color w:val="222222"/>
+          <w:spacing w:val="0"/>
+          <w:sz w:val="24"/>
+          <w:szCs w:val="24"/>
+        </w:rPr>
+      </w:pPr>
+      <w:r>
+        <w:rPr>
+          <w:b w:val="false"/>
+          <w:i w:val="false"/>
+          <w:caps w:val="false"/>
+          <w:smallCaps w:val="false"/>
+          <w:color w:val="222222"/>
+          <w:spacing w:val="0"/>
+          <w:sz w:val="24"/>
+          <w:szCs w:val="24"/>
+        </w:rPr>
       </w:r>
     </w:p>
     <w:p>
@@ -2399,20 +3387,7 @@
           <w:sz w:val="24"/>
           <w:szCs w:val="24"/>
         </w:rPr>
-        <w:t xml:space="preserve">broadening the discussion beyond simply concrete vs. abstract and irrelevant features (as in Belenky &amp; Schalk, 2014) to different ways </w:t>
-      </w:r>
-      <w:r>
-        <w:rPr>
-          <w:b w:val="false"/>
-          <w:i w:val="false"/>
-          <w:caps w:val="false"/>
-          <w:smallCaps w:val="false"/>
-          <w:color w:val="0000FF"/>
-          <w:spacing w:val="0"/>
-          <w:sz w:val="24"/>
-          <w:szCs w:val="24"/>
-        </w:rPr>
-        <w:t>presentations may link to systems of understanding that students are familiar with and showing that these differences may impact learning.</w:t>
+        <w:t>broadening the discussion beyond simply concrete vs. abstract and irrelevant features (as in Belenky &amp; Schalk, 2014) to different ways presentations may link to systems of understanding that students are familiar with, and showing that these differences may impact learning.</w:t>
       </w:r>
     </w:p>
     <w:p>
@@ -2514,189 +3489,7 @@
           <w:sz w:val="24"/>
           <w:szCs w:val="24"/>
         </w:rPr>
-        <w:t>The second issue in particular was inadequately highlighted previously, so w</w:t>
-      </w:r>
-      <w:r>
-        <w:rPr>
-          <w:b w:val="false"/>
-          <w:i w:val="false"/>
-          <w:caps w:val="false"/>
-          <w:smallCaps w:val="false"/>
-          <w:color w:val="0000FF"/>
-          <w:spacing w:val="0"/>
-          <w:sz w:val="24"/>
-          <w:szCs w:val="24"/>
-        </w:rPr>
-        <w:t xml:space="preserve">e have added new sections to the introduction and discussion where we discuss </w:t>
-      </w:r>
-      <w:r>
-        <w:rPr>
-          <w:b w:val="false"/>
-          <w:i w:val="false"/>
-          <w:caps w:val="false"/>
-          <w:smallCaps w:val="false"/>
-          <w:color w:val="0000FF"/>
-          <w:spacing w:val="0"/>
-          <w:sz w:val="24"/>
-          <w:szCs w:val="24"/>
-        </w:rPr>
-        <w:t>it</w:t>
-      </w:r>
-      <w:r>
-        <w:rPr>
-          <w:b w:val="false"/>
-          <w:i w:val="false"/>
-          <w:caps w:val="false"/>
-          <w:smallCaps w:val="false"/>
-          <w:color w:val="0000FF"/>
-          <w:spacing w:val="0"/>
-          <w:sz w:val="24"/>
-          <w:szCs w:val="24"/>
-        </w:rPr>
-        <w:t xml:space="preserve">. We hope to broaden the discussion </w:t>
-      </w:r>
-      <w:r>
-        <w:rPr>
-          <w:b w:val="false"/>
-          <w:i w:val="false"/>
-          <w:caps w:val="false"/>
-          <w:smallCaps w:val="false"/>
-          <w:color w:val="0000FF"/>
-          <w:spacing w:val="0"/>
-          <w:sz w:val="24"/>
-          <w:szCs w:val="24"/>
-        </w:rPr>
-        <w:t>in the field</w:t>
-      </w:r>
-      <w:r>
-        <w:rPr>
-          <w:b w:val="false"/>
-          <w:i w:val="false"/>
-          <w:caps w:val="false"/>
-          <w:smallCaps w:val="false"/>
-          <w:color w:val="0000FF"/>
-          <w:spacing w:val="0"/>
-          <w:sz w:val="24"/>
-          <w:szCs w:val="24"/>
-        </w:rPr>
-        <w:t xml:space="preserve"> further beyond the simple “concrete vs. abstract’’ dimension, by illustrating that different presentations can </w:t>
-      </w:r>
-      <w:r>
-        <w:rPr>
-          <w:b w:val="false"/>
-          <w:i w:val="false"/>
-          <w:caps w:val="false"/>
-          <w:smallCaps w:val="false"/>
-          <w:color w:val="0000FF"/>
-          <w:spacing w:val="0"/>
-          <w:sz w:val="24"/>
-          <w:szCs w:val="24"/>
-        </w:rPr>
-        <w:t>relate a concept in</w:t>
-      </w:r>
-      <w:r>
-        <w:rPr>
-          <w:b w:val="false"/>
-          <w:i w:val="false"/>
-          <w:caps w:val="false"/>
-          <w:smallCaps w:val="false"/>
-          <w:color w:val="0000FF"/>
-          <w:spacing w:val="0"/>
-          <w:sz w:val="24"/>
-          <w:szCs w:val="24"/>
-        </w:rPr>
-        <w:t xml:space="preserve"> different ways (in our case, visuospatially vs. connecting </w:t>
-      </w:r>
-      <w:r>
-        <w:rPr>
-          <w:b w:val="false"/>
-          <w:i w:val="false"/>
-          <w:caps w:val="false"/>
-          <w:smallCaps w:val="false"/>
-          <w:color w:val="0000FF"/>
-          <w:spacing w:val="0"/>
-          <w:sz w:val="24"/>
-          <w:szCs w:val="24"/>
-        </w:rPr>
-        <w:t>more directly</w:t>
-      </w:r>
-      <w:r>
-        <w:rPr>
-          <w:b w:val="false"/>
-          <w:i w:val="false"/>
-          <w:caps w:val="false"/>
-          <w:smallCaps w:val="false"/>
-          <w:color w:val="0000FF"/>
-          <w:spacing w:val="0"/>
-          <w:sz w:val="24"/>
-          <w:szCs w:val="24"/>
-        </w:rPr>
-        <w:t xml:space="preserve"> to prior arithmetic concepts). These </w:t>
-      </w:r>
-      <w:r>
-        <w:rPr>
-          <w:b w:val="false"/>
-          <w:i w:val="false"/>
-          <w:caps w:val="false"/>
-          <w:smallCaps w:val="false"/>
-          <w:color w:val="0000FF"/>
-          <w:spacing w:val="0"/>
-          <w:sz w:val="24"/>
-          <w:szCs w:val="24"/>
-        </w:rPr>
-        <w:t xml:space="preserve">differences </w:t>
-      </w:r>
-      <w:r>
-        <w:rPr>
-          <w:b w:val="false"/>
-          <w:i w:val="false"/>
-          <w:caps w:val="false"/>
-          <w:smallCaps w:val="false"/>
-          <w:color w:val="0000FF"/>
-          <w:spacing w:val="0"/>
-          <w:sz w:val="24"/>
-          <w:szCs w:val="24"/>
-        </w:rPr>
-        <w:t xml:space="preserve">can </w:t>
-      </w:r>
-      <w:r>
-        <w:rPr>
-          <w:b w:val="false"/>
-          <w:i w:val="false"/>
-          <w:caps w:val="false"/>
-          <w:smallCaps w:val="false"/>
-          <w:color w:val="0000FF"/>
-          <w:spacing w:val="0"/>
-          <w:sz w:val="24"/>
-          <w:szCs w:val="24"/>
-        </w:rPr>
-        <w:t>accentuate</w:t>
-      </w:r>
-      <w:r>
-        <w:rPr>
-          <w:b w:val="false"/>
-          <w:i w:val="false"/>
-          <w:caps w:val="false"/>
-          <w:smallCaps w:val="false"/>
-          <w:color w:val="0000FF"/>
-          <w:spacing w:val="0"/>
-          <w:sz w:val="24"/>
-          <w:szCs w:val="24"/>
-        </w:rPr>
-        <w:t xml:space="preserve"> or obscure different aspects of the concept in question. </w:t>
-      </w:r>
-      <w:r>
-        <w:rPr>
-          <w:b w:val="false"/>
-          <w:i w:val="false"/>
-          <w:caps w:val="false"/>
-          <w:smallCaps w:val="false"/>
-          <w:color w:val="0000FF"/>
-          <w:spacing w:val="0"/>
-          <w:sz w:val="24"/>
-          <w:szCs w:val="24"/>
-        </w:rPr>
-        <w:t>We suggest that rather than concrete vs. abstract, it is these connections that are the relevant feature for assessing presentations.</w:t>
+        <w:t>The second issue in particular was inadequately highlighted previously, so we have added new sections to the introduction and discussion where we discuss it. We hope to broaden the discussion in the field further beyond the simple “concrete vs. abstract’’ dimension, by illustrating that different presentations can relate a concept in different ways (in our case, visuospatially vs. connecting more directly to prior arithmetic concepts). These differences can accentuate or obscure different aspects of the concept in question. We suggest that rather than concrete vs. abstract, it is these connections that are the relevant feature for assessing presentations.</w:t>
       </w:r>
     </w:p>
     <w:p>
@@ -2769,33 +3562,7 @@
           <w:sz w:val="24"/>
           <w:szCs w:val="24"/>
         </w:rPr>
-        <w:t xml:space="preserve">Added reference to Preparation for Future Learning (Bransford &amp; Schwartz, 1999) </w:t>
-      </w:r>
-      <w:r>
-        <w:rPr>
-          <w:b w:val="false"/>
-          <w:i w:val="false"/>
-          <w:caps w:val="false"/>
-          <w:smallCaps w:val="false"/>
-          <w:color w:val="0000FF"/>
-          <w:spacing w:val="0"/>
-          <w:sz w:val="24"/>
-          <w:szCs w:val="24"/>
-        </w:rPr>
-        <w:t>and the idea that different ways of learning may support different types of understanding (Nokes, 2005)</w:t>
-      </w:r>
-      <w:r>
-        <w:rPr>
-          <w:b w:val="false"/>
-          <w:i w:val="false"/>
-          <w:caps w:val="false"/>
-          <w:smallCaps w:val="false"/>
-          <w:color w:val="0000FF"/>
-          <w:spacing w:val="0"/>
-          <w:sz w:val="24"/>
-          <w:szCs w:val="24"/>
-        </w:rPr>
-        <w:t xml:space="preserve"> to provide context for and more clearly motivate the interest in learning later concepts.</w:t>
+        <w:t>Added reference to Preparation for Future Learning (Bransford &amp; Schwartz, 1999) and the idea that different ways of learning may support different types of understanding (Nokes, 2005) to provide context for and more clearly motivate the interest in learning later concepts.</w:t>
       </w:r>
     </w:p>
     <w:p>
@@ -2806,22 +3573,46 @@
           <w:ilvl w:val="0"/>
           <w:numId w:val="3"/>
         </w:numPr>
-        <w:rPr>
-          <w:color w:val="0000FF"/>
-        </w:rPr>
-      </w:pPr>
-      <w:r>
-        <w:rPr>
-          <w:b w:val="false"/>
-          <w:i w:val="false"/>
-          <w:caps w:val="false"/>
-          <w:smallCaps w:val="false"/>
-          <w:color w:val="0000FF"/>
-          <w:spacing w:val="0"/>
-          <w:sz w:val="24"/>
-          <w:szCs w:val="24"/>
-        </w:rPr>
-        <w:t>Added references to Ainsworth (2006) and Rau (2016) to better motivate the idea of multiple presentations being beneficial.</w:t>
+        <w:rPr/>
+      </w:pPr>
+      <w:r>
+        <w:rPr>
+          <w:b w:val="false"/>
+          <w:i w:val="false"/>
+          <w:caps w:val="false"/>
+          <w:smallCaps w:val="false"/>
+          <w:color w:val="0000FF"/>
+          <w:spacing w:val="0"/>
+          <w:sz w:val="24"/>
+          <w:szCs w:val="24"/>
+        </w:rPr>
+        <w:t xml:space="preserve">Added references to Ainsworth (2006) and Rau (2016) to better motivate the idea </w:t>
+      </w:r>
+      <w:r>
+        <w:rPr>
+          <w:b w:val="false"/>
+          <w:i w:val="false"/>
+          <w:caps w:val="false"/>
+          <w:smallCaps w:val="false"/>
+          <w:color w:val="0000FF"/>
+          <w:spacing w:val="0"/>
+          <w:sz w:val="24"/>
+          <w:szCs w:val="24"/>
+        </w:rPr>
+        <w:t>that multiple presentations may be beneficial or detrimental depending on their features.</w:t>
+      </w:r>
+      <w:r>
+        <w:rPr>
+          <w:b w:val="false"/>
+          <w:i w:val="false"/>
+          <w:caps w:val="false"/>
+          <w:smallCaps w:val="false"/>
+          <w:color w:val="0000FF"/>
+          <w:spacing w:val="0"/>
+          <w:sz w:val="24"/>
+          <w:szCs w:val="24"/>
+        </w:rPr>
+        <w:t>.</w:t>
       </w:r>
     </w:p>
     <w:p>
@@ -2907,7 +3698,35 @@
         <w:pStyle w:val="Normal"/>
         <w:widowControl/>
         <w:ind w:left="0" w:right="0" w:hanging="0"/>
+        <w:rPr>
+          <w:sz w:val="24"/>
+          <w:szCs w:val="24"/>
+        </w:rPr>
+      </w:pPr>
+      <w:r>
         <w:rPr/>
+      </w:r>
+    </w:p>
+    <w:p>
+      <w:pPr>
+        <w:pStyle w:val="Normal"/>
+        <w:widowControl/>
+        <w:ind w:left="0" w:right="0" w:hanging="0"/>
+        <w:rPr>
+          <w:sz w:val="24"/>
+          <w:szCs w:val="24"/>
+        </w:rPr>
+      </w:pPr>
+      <w:r>
+        <w:rPr/>
+      </w:r>
+    </w:p>
+    <w:p>
+      <w:pPr>
+        <w:pStyle w:val="Normal"/>
+        <w:widowControl/>
+        <w:ind w:left="0" w:right="0" w:hanging="0"/>
+        <w:rPr/>
       </w:pPr>
       <w:r>
         <w:rPr>
@@ -2987,6 +3806,70 @@
         <w:pStyle w:val="Normal"/>
         <w:widowControl/>
         <w:ind w:left="0" w:right="0" w:hanging="0"/>
+        <w:rPr>
+          <w:rFonts w:ascii="Liberation Serif" w:hAnsi="Liberation Serif"/>
+          <w:b w:val="false"/>
+          <w:b w:val="false"/>
+          <w:i w:val="false"/>
+          <w:i w:val="false"/>
+          <w:caps w:val="false"/>
+          <w:smallCaps w:val="false"/>
+          <w:color w:val="222222"/>
+          <w:spacing w:val="0"/>
+          <w:sz w:val="24"/>
+          <w:szCs w:val="24"/>
+        </w:rPr>
+      </w:pPr>
+      <w:r>
+        <w:rPr>
+          <w:b w:val="false"/>
+          <w:i w:val="false"/>
+          <w:caps w:val="false"/>
+          <w:smallCaps w:val="false"/>
+          <w:color w:val="222222"/>
+          <w:spacing w:val="0"/>
+          <w:sz w:val="24"/>
+          <w:szCs w:val="24"/>
+        </w:rPr>
+      </w:r>
+    </w:p>
+    <w:p>
+      <w:pPr>
+        <w:pStyle w:val="Normal"/>
+        <w:widowControl/>
+        <w:ind w:left="0" w:right="0" w:hanging="0"/>
+        <w:rPr>
+          <w:rFonts w:ascii="Liberation Serif" w:hAnsi="Liberation Serif"/>
+          <w:b w:val="false"/>
+          <w:b w:val="false"/>
+          <w:i w:val="false"/>
+          <w:i w:val="false"/>
+          <w:caps w:val="false"/>
+          <w:smallCaps w:val="false"/>
+          <w:color w:val="222222"/>
+          <w:spacing w:val="0"/>
+          <w:sz w:val="24"/>
+          <w:szCs w:val="24"/>
+        </w:rPr>
+      </w:pPr>
+      <w:r>
+        <w:rPr>
+          <w:b w:val="false"/>
+          <w:i w:val="false"/>
+          <w:caps w:val="false"/>
+          <w:smallCaps w:val="false"/>
+          <w:color w:val="222222"/>
+          <w:spacing w:val="0"/>
+          <w:sz w:val="24"/>
+          <w:szCs w:val="24"/>
+        </w:rPr>
+      </w:r>
+    </w:p>
+    <w:p>
+      <w:pPr>
+        <w:pStyle w:val="Normal"/>
+        <w:widowControl/>
+        <w:ind w:left="0" w:right="0" w:hanging="0"/>
         <w:rPr/>
       </w:pPr>
       <w:r>
@@ -3008,6 +3891,34 @@
           <w:szCs w:val="24"/>
         </w:rPr>
         <w:br/>
+      </w:r>
+    </w:p>
+    <w:p>
+      <w:pPr>
+        <w:pStyle w:val="Normal"/>
+        <w:widowControl/>
+        <w:ind w:left="0" w:right="0" w:hanging="0"/>
+        <w:rPr>
+          <w:sz w:val="24"/>
+          <w:szCs w:val="24"/>
+        </w:rPr>
+      </w:pPr>
+      <w:r>
+        <w:rPr/>
+      </w:r>
+    </w:p>
+    <w:p>
+      <w:pPr>
+        <w:pStyle w:val="Normal"/>
+        <w:widowControl/>
+        <w:ind w:left="0" w:right="0" w:hanging="0"/>
+        <w:rPr/>
+      </w:pPr>
+      <w:r>
+        <w:rPr>
+          <w:sz w:val="24"/>
+          <w:szCs w:val="24"/>
+        </w:rPr>
         <w:br/>
       </w:r>
       <w:r>
@@ -3290,7 +4201,35 @@
         <w:pStyle w:val="Normal"/>
         <w:widowControl/>
         <w:ind w:left="0" w:right="0" w:hanging="0"/>
+        <w:rPr>
+          <w:sz w:val="24"/>
+          <w:szCs w:val="24"/>
+        </w:rPr>
+      </w:pPr>
+      <w:r>
         <w:rPr/>
+      </w:r>
+    </w:p>
+    <w:p>
+      <w:pPr>
+        <w:pStyle w:val="Normal"/>
+        <w:widowControl/>
+        <w:ind w:left="0" w:right="0" w:hanging="0"/>
+        <w:rPr>
+          <w:sz w:val="24"/>
+          <w:szCs w:val="24"/>
+        </w:rPr>
+      </w:pPr>
+      <w:r>
+        <w:rPr/>
+      </w:r>
+    </w:p>
+    <w:p>
+      <w:pPr>
+        <w:pStyle w:val="Normal"/>
+        <w:widowControl/>
+        <w:ind w:left="0" w:right="0" w:hanging="0"/>
+        <w:rPr/>
       </w:pPr>
       <w:r>
         <w:rPr>
@@ -3307,6 +4246,34 @@
         <w:widowControl/>
         <w:ind w:left="0" w:right="0" w:hanging="0"/>
         <w:rPr>
+          <w:sz w:val="24"/>
+          <w:szCs w:val="24"/>
+        </w:rPr>
+      </w:pPr>
+      <w:r>
+        <w:rPr/>
+      </w:r>
+    </w:p>
+    <w:p>
+      <w:pPr>
+        <w:pStyle w:val="Normal"/>
+        <w:widowControl/>
+        <w:ind w:left="0" w:right="0" w:hanging="0"/>
+        <w:rPr>
+          <w:sz w:val="24"/>
+          <w:szCs w:val="24"/>
+        </w:rPr>
+      </w:pPr>
+      <w:r>
+        <w:rPr/>
+      </w:r>
+    </w:p>
+    <w:p>
+      <w:pPr>
+        <w:pStyle w:val="Normal"/>
+        <w:widowControl/>
+        <w:ind w:left="0" w:right="0" w:hanging="0"/>
+        <w:rPr>
           <w:rFonts w:ascii="Liberation Serif" w:hAnsi="Liberation Serif"/>
           <w:sz w:val="24"/>
           <w:szCs w:val="24"/>
@@ -3352,6 +4319,68 @@
           <w:szCs w:val="24"/>
         </w:rPr>
         <w:t>Include a more thorough discussion of the limitations of the current set of studies. Again, this section can also provide space for discussion related to a few of the broader implications this work has for learning and instruction related to the findings.</w:t>
+      </w:r>
+    </w:p>
+    <w:p>
+      <w:pPr>
+        <w:pStyle w:val="Normal"/>
+        <w:widowControl/>
+        <w:ind w:left="0" w:right="0" w:hanging="0"/>
+        <w:rPr>
+          <w:b w:val="false"/>
+          <w:b w:val="false"/>
+          <w:i w:val="false"/>
+          <w:i w:val="false"/>
+          <w:caps w:val="false"/>
+          <w:smallCaps w:val="false"/>
+          <w:color w:val="0000FF"/>
+          <w:spacing w:val="0"/>
+          <w:sz w:val="24"/>
+          <w:szCs w:val="24"/>
+        </w:rPr>
+      </w:pPr>
+      <w:r>
+        <w:rPr>
+          <w:b w:val="false"/>
+          <w:i w:val="false"/>
+          <w:caps w:val="false"/>
+          <w:smallCaps w:val="false"/>
+          <w:color w:val="0000FF"/>
+          <w:spacing w:val="0"/>
+          <w:sz w:val="24"/>
+          <w:szCs w:val="24"/>
+        </w:rPr>
+      </w:r>
+    </w:p>
+    <w:p>
+      <w:pPr>
+        <w:pStyle w:val="Normal"/>
+        <w:widowControl/>
+        <w:ind w:left="0" w:right="0" w:hanging="0"/>
+        <w:rPr>
+          <w:b w:val="false"/>
+          <w:b w:val="false"/>
+          <w:i w:val="false"/>
+          <w:i w:val="false"/>
+          <w:caps w:val="false"/>
+          <w:smallCaps w:val="false"/>
+          <w:color w:val="0000FF"/>
+          <w:spacing w:val="0"/>
+          <w:sz w:val="24"/>
+          <w:szCs w:val="24"/>
+        </w:rPr>
+      </w:pPr>
+      <w:r>
+        <w:rPr>
+          <w:b w:val="false"/>
+          <w:i w:val="false"/>
+          <w:caps w:val="false"/>
+          <w:smallCaps w:val="false"/>
+          <w:color w:val="0000FF"/>
+          <w:spacing w:val="0"/>
+          <w:sz w:val="24"/>
+          <w:szCs w:val="24"/>
+        </w:rPr>
       </w:r>
     </w:p>
     <w:p>
@@ -4154,7 +5183,7 @@
     <w:qFormat/>
     <w:pPr>
       <w:widowControl/>
-      <w:overflowPunct w:val="true"/>
+      <w:overflowPunct w:val="false"/>
       <w:bidi w:val="0"/>
       <w:jc w:val="left"/>
     </w:pPr>
@@ -5309,6 +6338,258 @@
   </w:style>
   <w:style w:type="character" w:styleId="ListLabel162">
     <w:name w:val="ListLabel 162"/>
+    <w:qFormat/>
+    <w:rPr>
+      <w:rFonts w:cs="OpenSymbol"/>
+    </w:rPr>
+  </w:style>
+  <w:style w:type="character" w:styleId="ListLabel163">
+    <w:name w:val="ListLabel 163"/>
+    <w:qFormat/>
+    <w:rPr>
+      <w:rFonts w:cs="Symbol"/>
+    </w:rPr>
+  </w:style>
+  <w:style w:type="character" w:styleId="ListLabel164">
+    <w:name w:val="ListLabel 164"/>
+    <w:qFormat/>
+    <w:rPr>
+      <w:color w:val="0000FF"/>
+    </w:rPr>
+  </w:style>
+  <w:style w:type="character" w:styleId="ListLabel165">
+    <w:name w:val="ListLabel 165"/>
+    <w:qFormat/>
+    <w:rPr>
+      <w:color w:val="0000FF"/>
+    </w:rPr>
+  </w:style>
+  <w:style w:type="character" w:styleId="ListLabel166">
+    <w:name w:val="ListLabel 166"/>
+    <w:qFormat/>
+    <w:rPr>
+      <w:color w:val="0000FF"/>
+    </w:rPr>
+  </w:style>
+  <w:style w:type="character" w:styleId="ListLabel167">
+    <w:name w:val="ListLabel 167"/>
+    <w:qFormat/>
+    <w:rPr>
+      <w:color w:val="0000FF"/>
+    </w:rPr>
+  </w:style>
+  <w:style w:type="character" w:styleId="ListLabel168">
+    <w:name w:val="ListLabel 168"/>
+    <w:qFormat/>
+    <w:rPr>
+      <w:color w:val="0000FF"/>
+    </w:rPr>
+  </w:style>
+  <w:style w:type="character" w:styleId="ListLabel169">
+    <w:name w:val="ListLabel 169"/>
+    <w:qFormat/>
+    <w:rPr>
+      <w:color w:val="0000FF"/>
+    </w:rPr>
+  </w:style>
+  <w:style w:type="character" w:styleId="ListLabel170">
+    <w:name w:val="ListLabel 170"/>
+    <w:qFormat/>
+    <w:rPr>
+      <w:color w:val="0000FF"/>
+    </w:rPr>
+  </w:style>
+  <w:style w:type="character" w:styleId="ListLabel171">
+    <w:name w:val="ListLabel 171"/>
+    <w:qFormat/>
+    <w:rPr>
+      <w:color w:val="0000FF"/>
+    </w:rPr>
+  </w:style>
+  <w:style w:type="character" w:styleId="ListLabel172">
+    <w:name w:val="ListLabel 172"/>
+    <w:qFormat/>
+    <w:rPr>
+      <w:rFonts w:cs="OpenSymbol"/>
+    </w:rPr>
+  </w:style>
+  <w:style w:type="character" w:styleId="ListLabel173">
+    <w:name w:val="ListLabel 173"/>
+    <w:qFormat/>
+    <w:rPr>
+      <w:rFonts w:cs="OpenSymbol"/>
+    </w:rPr>
+  </w:style>
+  <w:style w:type="character" w:styleId="ListLabel174">
+    <w:name w:val="ListLabel 174"/>
+    <w:qFormat/>
+    <w:rPr>
+      <w:rFonts w:cs="OpenSymbol"/>
+    </w:rPr>
+  </w:style>
+  <w:style w:type="character" w:styleId="ListLabel175">
+    <w:name w:val="ListLabel 175"/>
+    <w:qFormat/>
+    <w:rPr>
+      <w:rFonts w:cs="OpenSymbol"/>
+    </w:rPr>
+  </w:style>
+  <w:style w:type="character" w:styleId="ListLabel176">
+    <w:name w:val="ListLabel 176"/>
+    <w:qFormat/>
+    <w:rPr>
+      <w:rFonts w:cs="OpenSymbol"/>
+    </w:rPr>
+  </w:style>
+  <w:style w:type="character" w:styleId="ListLabel177">
+    <w:name w:val="ListLabel 177"/>
+    <w:qFormat/>
+    <w:rPr>
+      <w:rFonts w:cs="OpenSymbol"/>
+    </w:rPr>
+  </w:style>
+  <w:style w:type="character" w:styleId="ListLabel178">
+    <w:name w:val="ListLabel 178"/>
+    <w:qFormat/>
+    <w:rPr>
+      <w:rFonts w:cs="OpenSymbol"/>
+    </w:rPr>
+  </w:style>
+  <w:style w:type="character" w:styleId="ListLabel179">
+    <w:name w:val="ListLabel 179"/>
+    <w:qFormat/>
+    <w:rPr>
+      <w:rFonts w:cs="OpenSymbol"/>
+    </w:rPr>
+  </w:style>
+  <w:style w:type="character" w:styleId="ListLabel180">
+    <w:name w:val="ListLabel 180"/>
+    <w:qFormat/>
+    <w:rPr>
+      <w:rFonts w:cs="OpenSymbol"/>
+    </w:rPr>
+  </w:style>
+  <w:style w:type="character" w:styleId="ListLabel181">
+    <w:name w:val="ListLabel 181"/>
+    <w:qFormat/>
+    <w:rPr>
+      <w:rFonts w:cs="OpenSymbol"/>
+    </w:rPr>
+  </w:style>
+  <w:style w:type="character" w:styleId="ListLabel182">
+    <w:name w:val="ListLabel 182"/>
+    <w:qFormat/>
+    <w:rPr>
+      <w:rFonts w:cs="OpenSymbol"/>
+    </w:rPr>
+  </w:style>
+  <w:style w:type="character" w:styleId="ListLabel183">
+    <w:name w:val="ListLabel 183"/>
+    <w:qFormat/>
+    <w:rPr>
+      <w:rFonts w:cs="OpenSymbol"/>
+    </w:rPr>
+  </w:style>
+  <w:style w:type="character" w:styleId="ListLabel184">
+    <w:name w:val="ListLabel 184"/>
+    <w:qFormat/>
+    <w:rPr>
+      <w:rFonts w:cs="OpenSymbol"/>
+    </w:rPr>
+  </w:style>
+  <w:style w:type="character" w:styleId="ListLabel185">
+    <w:name w:val="ListLabel 185"/>
+    <w:qFormat/>
+    <w:rPr>
+      <w:rFonts w:cs="OpenSymbol"/>
+    </w:rPr>
+  </w:style>
+  <w:style w:type="character" w:styleId="ListLabel186">
+    <w:name w:val="ListLabel 186"/>
+    <w:qFormat/>
+    <w:rPr>
+      <w:rFonts w:cs="OpenSymbol"/>
+    </w:rPr>
+  </w:style>
+  <w:style w:type="character" w:styleId="ListLabel187">
+    <w:name w:val="ListLabel 187"/>
+    <w:qFormat/>
+    <w:rPr>
+      <w:rFonts w:cs="OpenSymbol"/>
+    </w:rPr>
+  </w:style>
+  <w:style w:type="character" w:styleId="ListLabel188">
+    <w:name w:val="ListLabel 188"/>
+    <w:qFormat/>
+    <w:rPr>
+      <w:rFonts w:cs="OpenSymbol"/>
+    </w:rPr>
+  </w:style>
+  <w:style w:type="character" w:styleId="ListLabel189">
+    <w:name w:val="ListLabel 189"/>
+    <w:qFormat/>
+    <w:rPr>
+      <w:rFonts w:cs="OpenSymbol"/>
+    </w:rPr>
+  </w:style>
+  <w:style w:type="character" w:styleId="ListLabel190">
+    <w:name w:val="ListLabel 190"/>
+    <w:qFormat/>
+    <w:rPr>
+      <w:rFonts w:cs="OpenSymbol"/>
+    </w:rPr>
+  </w:style>
+  <w:style w:type="character" w:styleId="ListLabel191">
+    <w:name w:val="ListLabel 191"/>
+    <w:qFormat/>
+    <w:rPr>
+      <w:rFonts w:cs="OpenSymbol"/>
+    </w:rPr>
+  </w:style>
+  <w:style w:type="character" w:styleId="ListLabel192">
+    <w:name w:val="ListLabel 192"/>
+    <w:qFormat/>
+    <w:rPr>
+      <w:rFonts w:cs="OpenSymbol"/>
+    </w:rPr>
+  </w:style>
+  <w:style w:type="character" w:styleId="ListLabel193">
+    <w:name w:val="ListLabel 193"/>
+    <w:qFormat/>
+    <w:rPr>
+      <w:rFonts w:cs="OpenSymbol"/>
+    </w:rPr>
+  </w:style>
+  <w:style w:type="character" w:styleId="ListLabel194">
+    <w:name w:val="ListLabel 194"/>
+    <w:qFormat/>
+    <w:rPr>
+      <w:rFonts w:cs="OpenSymbol"/>
+    </w:rPr>
+  </w:style>
+  <w:style w:type="character" w:styleId="ListLabel195">
+    <w:name w:val="ListLabel 195"/>
+    <w:qFormat/>
+    <w:rPr>
+      <w:rFonts w:cs="OpenSymbol"/>
+    </w:rPr>
+  </w:style>
+  <w:style w:type="character" w:styleId="ListLabel196">
+    <w:name w:val="ListLabel 196"/>
+    <w:qFormat/>
+    <w:rPr>
+      <w:rFonts w:cs="OpenSymbol"/>
+    </w:rPr>
+  </w:style>
+  <w:style w:type="character" w:styleId="ListLabel197">
+    <w:name w:val="ListLabel 197"/>
+    <w:qFormat/>
+    <w:rPr>
+      <w:rFonts w:cs="OpenSymbol"/>
+    </w:rPr>
+  </w:style>
+  <w:style w:type="character" w:styleId="ListLabel198">
+    <w:name w:val="ListLabel 198"/>
     <w:qFormat/>
     <w:rPr>
       <w:rFonts w:cs="OpenSymbol"/>

</xml_diff>